<commit_message>
adds observations from Michal into the changelog
</commit_message>
<xml_diff>
--- a/Resources/xrootd/changelog_v2.docx
+++ b/Resources/xrootd/changelog_v2.docx
@@ -4,13 +4,16 @@
   <w:body>
     <w:p>
       <w:pPr>
-        <w:rPr>
+        <w:jc w:val="both"/>
+        <w:rPr>
+          <w:rFonts w:ascii="Times New Roman" w:hAnsi="Times New Roman" w:cs="Times New Roman"/>
           <w:color w:val="000000" w:themeColor="text1"/>
           <w:lang w:val="en-US"/>
         </w:rPr>
       </w:pPr>
       <w:r>
         <w:rPr>
+          <w:rFonts w:ascii="Times New Roman" w:hAnsi="Times New Roman" w:cs="Times New Roman"/>
           <w:color w:val="000000" w:themeColor="text1"/>
           <w:lang w:val="en-US"/>
         </w:rPr>
@@ -18,6 +21,7 @@
       </w:r>
       <w:r>
         <w:rPr>
+          <w:rFonts w:ascii="Times New Roman" w:hAnsi="Times New Roman" w:cs="Times New Roman"/>
           <w:color w:val="000000" w:themeColor="text1"/>
           <w:lang w:val="en-US"/>
         </w:rPr>
@@ -25,6 +29,7 @@
       </w:r>
       <w:r>
         <w:rPr>
+          <w:rFonts w:ascii="Times New Roman" w:hAnsi="Times New Roman" w:cs="Times New Roman"/>
           <w:color w:val="000000" w:themeColor="text1"/>
           <w:lang w:val="en-US"/>
         </w:rPr>
@@ -32,6 +37,7 @@
       </w:r>
       <w:r>
         <w:rPr>
+          <w:rFonts w:ascii="Times New Roman" w:hAnsi="Times New Roman" w:cs="Times New Roman"/>
           <w:color w:val="000000" w:themeColor="text1"/>
           <w:lang w:val="en-US"/>
         </w:rPr>
@@ -40,7 +46,9 @@
       <w:r>
         <w:rPr>
           <mc:AlternateContent>
-            <mc:Choice Requires="w16se"/>
+            <mc:Choice Requires="w16se">
+              <w:rFonts w:ascii="Times New Roman" w:hAnsi="Times New Roman" w:cs="Times New Roman"/>
+            </mc:Choice>
             <mc:Fallback>
               <w:rFonts w:ascii="Apple Color Emoji" w:eastAsia="Apple Color Emoji" w:hAnsi="Apple Color Emoji" w:cs="Apple Color Emoji"/>
             </mc:Fallback>
@@ -60,23 +68,26 @@
     </w:p>
     <w:p>
       <w:pPr>
-        <w:rPr>
+        <w:jc w:val="both"/>
+        <w:rPr>
+          <w:rFonts w:ascii="Times New Roman" w:hAnsi="Times New Roman" w:cs="Times New Roman"/>
           <w:b/>
           <w:bCs/>
           <w:color w:val="000000" w:themeColor="text1"/>
-          <w:sz w:val="56"/>
-          <w:szCs w:val="56"/>
+          <w:sz w:val="40"/>
+          <w:szCs w:val="40"/>
           <w:u w:val="single"/>
           <w:lang w:val="en-US"/>
         </w:rPr>
       </w:pPr>
       <w:r>
         <w:rPr>
+          <w:rFonts w:ascii="Times New Roman" w:hAnsi="Times New Roman" w:cs="Times New Roman"/>
           <w:b/>
           <w:bCs/>
           <w:color w:val="000000" w:themeColor="text1"/>
-          <w:sz w:val="56"/>
-          <w:szCs w:val="56"/>
+          <w:sz w:val="40"/>
+          <w:szCs w:val="40"/>
           <w:u w:val="single"/>
           <w:lang w:val="en-US"/>
         </w:rPr>
@@ -84,11 +95,12 @@
       </w:r>
       <w:r>
         <w:rPr>
+          <w:rFonts w:ascii="Times New Roman" w:hAnsi="Times New Roman" w:cs="Times New Roman"/>
           <w:b/>
           <w:bCs/>
           <w:color w:val="000000" w:themeColor="text1"/>
-          <w:sz w:val="56"/>
-          <w:szCs w:val="56"/>
+          <w:sz w:val="40"/>
+          <w:szCs w:val="40"/>
           <w:u w:val="single"/>
           <w:lang w:val="en-US"/>
         </w:rPr>
@@ -96,11 +108,12 @@
       </w:r>
       <w:r>
         <w:rPr>
+          <w:rFonts w:ascii="Times New Roman" w:hAnsi="Times New Roman" w:cs="Times New Roman"/>
           <w:b/>
           <w:bCs/>
           <w:color w:val="000000" w:themeColor="text1"/>
-          <w:sz w:val="56"/>
-          <w:szCs w:val="56"/>
+          <w:sz w:val="40"/>
+          <w:szCs w:val="40"/>
           <w:u w:val="single"/>
           <w:lang w:val="en-US"/>
         </w:rPr>
@@ -108,11 +121,12 @@
       </w:r>
       <w:r>
         <w:rPr>
+          <w:rFonts w:ascii="Times New Roman" w:hAnsi="Times New Roman" w:cs="Times New Roman"/>
           <w:b/>
           <w:bCs/>
           <w:color w:val="000000" w:themeColor="text1"/>
-          <w:sz w:val="56"/>
-          <w:szCs w:val="56"/>
+          <w:sz w:val="40"/>
+          <w:szCs w:val="40"/>
           <w:u w:val="single"/>
           <w:lang w:val="en-US"/>
         </w:rPr>
@@ -121,17 +135,1777 @@
     </w:p>
     <w:p>
       <w:pPr>
-        <w:rPr>
+        <w:jc w:val="both"/>
+        <w:rPr>
+          <w:rFonts w:ascii="Times New Roman" w:hAnsi="Times New Roman" w:cs="Times New Roman"/>
+          <w:sz w:val="22"/>
+          <w:szCs w:val="22"/>
           <w:lang w:val="en-US"/>
         </w:rPr>
       </w:pPr>
     </w:p>
     <w:p>
       <w:pPr>
-        <w:rPr>
-          <w:lang w:val="en-US"/>
-        </w:rPr>
-      </w:pPr>
+        <w:pStyle w:val="ListParagraph"/>
+        <w:numPr>
+          <w:ilvl w:val="0"/>
+          <w:numId w:val="6"/>
+        </w:numPr>
+        <w:jc w:val="both"/>
+        <w:rPr>
+          <w:rFonts w:ascii="Times New Roman" w:hAnsi="Times New Roman" w:cs="Times New Roman"/>
+          <w:sz w:val="22"/>
+          <w:szCs w:val="22"/>
+          <w:lang w:val="en-US"/>
+        </w:rPr>
+      </w:pPr>
+      <w:r>
+        <w:rPr>
+          <w:rFonts w:ascii="Times New Roman" w:hAnsi="Times New Roman" w:cs="Times New Roman"/>
+          <w:sz w:val="22"/>
+          <w:szCs w:val="22"/>
+          <w:lang w:val="en-US"/>
+        </w:rPr>
+        <w:t>The XRootD ability to federate different sides through meta managers together with additional functionalities provided by the AAA (like logical file name translation to physical file name) allowed to achieve a global, multi-site environment for data storage and analysis.</w:t>
+      </w:r>
+    </w:p>
+    <w:p>
+      <w:pPr>
+        <w:pStyle w:val="ListParagraph"/>
+        <w:numPr>
+          <w:ilvl w:val="0"/>
+          <w:numId w:val="6"/>
+        </w:numPr>
+        <w:jc w:val="both"/>
+        <w:rPr>
+          <w:rFonts w:ascii="Times New Roman" w:hAnsi="Times New Roman" w:cs="Times New Roman"/>
+          <w:sz w:val="22"/>
+          <w:szCs w:val="22"/>
+          <w:lang w:val="en-US"/>
+        </w:rPr>
+      </w:pPr>
+      <w:r>
+        <w:rPr>
+          <w:rFonts w:ascii="Times New Roman" w:hAnsi="Times New Roman" w:cs="Times New Roman"/>
+          <w:sz w:val="22"/>
+          <w:szCs w:val="22"/>
+          <w:lang w:val="en-US"/>
+        </w:rPr>
+        <w:t>through a TCP implementation -&gt; over TCP protocol.</w:t>
+      </w:r>
+    </w:p>
+    <w:p>
+      <w:pPr>
+        <w:pStyle w:val="ListParagraph"/>
+        <w:numPr>
+          <w:ilvl w:val="0"/>
+          <w:numId w:val="6"/>
+        </w:numPr>
+        <w:jc w:val="both"/>
+        <w:rPr>
+          <w:rFonts w:ascii="Times New Roman" w:hAnsi="Times New Roman" w:cs="Times New Roman"/>
+          <w:sz w:val="22"/>
+          <w:szCs w:val="22"/>
+          <w:lang w:val="en-US"/>
+        </w:rPr>
+      </w:pPr>
+      <w:r>
+        <w:rPr>
+          <w:rFonts w:ascii="Times New Roman" w:hAnsi="Times New Roman" w:cs="Times New Roman"/>
+          <w:sz w:val="22"/>
+          <w:szCs w:val="22"/>
+          <w:lang w:val="en-US"/>
+        </w:rPr>
+        <w:t xml:space="preserve">I would </w:t>
+      </w:r>
+      <w:r>
+        <w:rPr>
+          <w:rFonts w:ascii="Times New Roman" w:hAnsi="Times New Roman" w:cs="Times New Roman"/>
+          <w:sz w:val="22"/>
+          <w:szCs w:val="22"/>
+          <w:lang w:val="en-US"/>
+        </w:rPr>
+        <w:t>rephrase</w:t>
+      </w:r>
+      <w:r>
+        <w:rPr>
+          <w:rFonts w:ascii="Times New Roman" w:hAnsi="Times New Roman" w:cs="Times New Roman"/>
+          <w:sz w:val="22"/>
+          <w:szCs w:val="22"/>
+          <w:lang w:val="en-US"/>
+        </w:rPr>
+        <w:t>: "The mechanism that allows the client to receive feedback from the TCP kernel is called event-loop. The feedback consists of communicating whether there is available space in the TCP-output buffer for writing data (i.e., requests which will be sent to the server) or if there is some data in the TCP-receive buffer for reading responses from the server." to something like:</w:t>
+      </w:r>
+      <w:r>
+        <w:rPr>
+          <w:rFonts w:ascii="Times New Roman" w:hAnsi="Times New Roman" w:cs="Times New Roman"/>
+          <w:sz w:val="22"/>
+          <w:szCs w:val="22"/>
+          <w:lang w:val="en-US"/>
+        </w:rPr>
+        <w:t xml:space="preserve"> </w:t>
+      </w:r>
+      <w:r>
+        <w:rPr>
+          <w:rFonts w:ascii="Times New Roman" w:hAnsi="Times New Roman" w:cs="Times New Roman"/>
+          <w:sz w:val="22"/>
+          <w:szCs w:val="22"/>
+          <w:lang w:val="en-US"/>
+        </w:rPr>
+        <w:t xml:space="preserve">Using the </w:t>
+      </w:r>
+      <w:proofErr w:type="spellStart"/>
+      <w:r>
+        <w:rPr>
+          <w:rFonts w:ascii="Times New Roman" w:hAnsi="Times New Roman" w:cs="Times New Roman"/>
+          <w:sz w:val="22"/>
+          <w:szCs w:val="22"/>
+          <w:lang w:val="en-US"/>
+        </w:rPr>
+        <w:t>epoll</w:t>
+      </w:r>
+      <w:proofErr w:type="spellEnd"/>
+      <w:r>
+        <w:rPr>
+          <w:rFonts w:ascii="Times New Roman" w:hAnsi="Times New Roman" w:cs="Times New Roman"/>
+          <w:sz w:val="22"/>
+          <w:szCs w:val="22"/>
+          <w:lang w:val="en-US"/>
+        </w:rPr>
+        <w:t xml:space="preserve"> </w:t>
+      </w:r>
+      <w:proofErr w:type="spellStart"/>
+      <w:r>
+        <w:rPr>
+          <w:rFonts w:ascii="Times New Roman" w:hAnsi="Times New Roman" w:cs="Times New Roman"/>
+          <w:sz w:val="22"/>
+          <w:szCs w:val="22"/>
+          <w:lang w:val="en-US"/>
+        </w:rPr>
+        <w:t>syscall</w:t>
+      </w:r>
+      <w:proofErr w:type="spellEnd"/>
+      <w:r>
+        <w:rPr>
+          <w:rFonts w:ascii="Times New Roman" w:hAnsi="Times New Roman" w:cs="Times New Roman"/>
+          <w:sz w:val="22"/>
+          <w:szCs w:val="22"/>
+          <w:lang w:val="en-US"/>
+        </w:rPr>
+        <w:t xml:space="preserve"> the XRootD client runtime receives events from the kernel </w:t>
+      </w:r>
+      <w:r>
+        <w:rPr>
+          <w:rFonts w:ascii="Times New Roman" w:hAnsi="Times New Roman" w:cs="Times New Roman"/>
+          <w:sz w:val="22"/>
+          <w:szCs w:val="22"/>
+          <w:lang w:val="en-US"/>
+        </w:rPr>
+        <w:t>signaling</w:t>
+      </w:r>
+      <w:r>
+        <w:rPr>
+          <w:rFonts w:ascii="Times New Roman" w:hAnsi="Times New Roman" w:cs="Times New Roman"/>
+          <w:sz w:val="22"/>
+          <w:szCs w:val="22"/>
+          <w:lang w:val="en-US"/>
+        </w:rPr>
+        <w:t xml:space="preserve"> whether there is available space in the TCP-output buffer for writing data (i.e., requests which will be sent to the server) or if there is some data in the TCP-receive buffer for reading responses from the server.</w:t>
+      </w:r>
+    </w:p>
+    <w:p>
+      <w:pPr>
+        <w:pStyle w:val="ListParagraph"/>
+        <w:numPr>
+          <w:ilvl w:val="0"/>
+          <w:numId w:val="6"/>
+        </w:numPr>
+        <w:jc w:val="both"/>
+        <w:rPr>
+          <w:rFonts w:ascii="Times New Roman" w:hAnsi="Times New Roman" w:cs="Times New Roman"/>
+          <w:sz w:val="22"/>
+          <w:szCs w:val="22"/>
+          <w:lang w:val="en-US"/>
+        </w:rPr>
+      </w:pPr>
+      <w:r>
+        <w:rPr>
+          <w:rFonts w:ascii="Times New Roman" w:hAnsi="Times New Roman" w:cs="Times New Roman"/>
+          <w:sz w:val="22"/>
+          <w:szCs w:val="22"/>
+          <w:lang w:val="en-US"/>
+        </w:rPr>
+        <w:t>"During a read-event yielded by the</w:t>
+      </w:r>
+      <w:r>
+        <w:rPr>
+          <w:rFonts w:ascii="Times New Roman" w:hAnsi="Times New Roman" w:cs="Times New Roman"/>
+          <w:sz w:val="22"/>
+          <w:szCs w:val="22"/>
+          <w:lang w:val="en-US"/>
+        </w:rPr>
+        <w:t xml:space="preserve"> </w:t>
+      </w:r>
+      <w:r>
+        <w:rPr>
+          <w:rFonts w:ascii="Times New Roman" w:hAnsi="Times New Roman" w:cs="Times New Roman"/>
+          <w:sz w:val="22"/>
+          <w:szCs w:val="22"/>
+          <w:lang w:val="en-US"/>
+        </w:rPr>
+        <w:t>event-loop, the client is informed that it can read from the</w:t>
+      </w:r>
+      <w:r>
+        <w:rPr>
+          <w:rFonts w:ascii="Times New Roman" w:hAnsi="Times New Roman" w:cs="Times New Roman"/>
+          <w:sz w:val="22"/>
+          <w:szCs w:val="22"/>
+          <w:lang w:val="en-US"/>
+        </w:rPr>
+        <w:t xml:space="preserve"> </w:t>
+      </w:r>
+      <w:r>
+        <w:rPr>
+          <w:rFonts w:ascii="Times New Roman" w:hAnsi="Times New Roman" w:cs="Times New Roman"/>
+          <w:sz w:val="22"/>
+          <w:szCs w:val="22"/>
+          <w:lang w:val="en-US"/>
+        </w:rPr>
+        <w:t>socket, that is a server response." -&gt;</w:t>
+      </w:r>
+      <w:r>
+        <w:rPr>
+          <w:rFonts w:ascii="Times New Roman" w:hAnsi="Times New Roman" w:cs="Times New Roman"/>
+          <w:sz w:val="22"/>
+          <w:szCs w:val="22"/>
+          <w:lang w:val="en-US"/>
+        </w:rPr>
+        <w:t xml:space="preserve"> </w:t>
+      </w:r>
+      <w:r>
+        <w:rPr>
+          <w:rFonts w:ascii="Times New Roman" w:hAnsi="Times New Roman" w:cs="Times New Roman"/>
+          <w:sz w:val="22"/>
+          <w:szCs w:val="22"/>
+          <w:lang w:val="en-US"/>
+        </w:rPr>
+        <w:t>During a read-event yielded by the</w:t>
+      </w:r>
+      <w:r>
+        <w:rPr>
+          <w:rFonts w:ascii="Times New Roman" w:hAnsi="Times New Roman" w:cs="Times New Roman"/>
+          <w:sz w:val="22"/>
+          <w:szCs w:val="22"/>
+          <w:lang w:val="en-US"/>
+        </w:rPr>
+        <w:t xml:space="preserve"> </w:t>
+      </w:r>
+      <w:r>
+        <w:rPr>
+          <w:rFonts w:ascii="Times New Roman" w:hAnsi="Times New Roman" w:cs="Times New Roman"/>
+          <w:sz w:val="22"/>
+          <w:szCs w:val="22"/>
+          <w:lang w:val="en-US"/>
+        </w:rPr>
+        <w:t>event-loop, the</w:t>
+      </w:r>
+      <w:r>
+        <w:rPr>
+          <w:rFonts w:ascii="Times New Roman" w:hAnsi="Times New Roman" w:cs="Times New Roman"/>
+          <w:sz w:val="22"/>
+          <w:szCs w:val="22"/>
+          <w:lang w:val="en-US"/>
+        </w:rPr>
+        <w:t xml:space="preserve"> </w:t>
+      </w:r>
+      <w:r>
+        <w:rPr>
+          <w:rFonts w:ascii="Times New Roman" w:hAnsi="Times New Roman" w:cs="Times New Roman"/>
+          <w:sz w:val="22"/>
+          <w:szCs w:val="22"/>
+          <w:lang w:val="en-US"/>
+        </w:rPr>
+        <w:t>client is informed that it can readout from the</w:t>
+      </w:r>
+      <w:r>
+        <w:rPr>
+          <w:rFonts w:ascii="Times New Roman" w:hAnsi="Times New Roman" w:cs="Times New Roman"/>
+          <w:sz w:val="22"/>
+          <w:szCs w:val="22"/>
+          <w:lang w:val="en-US"/>
+        </w:rPr>
+        <w:t xml:space="preserve"> </w:t>
+      </w:r>
+      <w:r>
+        <w:rPr>
+          <w:rFonts w:ascii="Times New Roman" w:hAnsi="Times New Roman" w:cs="Times New Roman"/>
+          <w:sz w:val="22"/>
+          <w:szCs w:val="22"/>
+          <w:lang w:val="en-US"/>
+        </w:rPr>
+        <w:t>socket the server response.</w:t>
+      </w:r>
+    </w:p>
+    <w:p>
+      <w:pPr>
+        <w:pStyle w:val="ListParagraph"/>
+        <w:numPr>
+          <w:ilvl w:val="0"/>
+          <w:numId w:val="6"/>
+        </w:numPr>
+        <w:jc w:val="both"/>
+        <w:rPr>
+          <w:rFonts w:ascii="Times New Roman" w:hAnsi="Times New Roman" w:cs="Times New Roman"/>
+          <w:sz w:val="22"/>
+          <w:szCs w:val="22"/>
+          <w:lang w:val="en-US"/>
+        </w:rPr>
+      </w:pPr>
+      <w:r>
+        <w:rPr>
+          <w:rFonts w:ascii="Times New Roman" w:hAnsi="Times New Roman" w:cs="Times New Roman"/>
+          <w:sz w:val="22"/>
+          <w:szCs w:val="22"/>
+          <w:lang w:val="en-US"/>
+        </w:rPr>
+        <w:t>Remarks about figure 4:</w:t>
+      </w:r>
+    </w:p>
+    <w:p>
+      <w:pPr>
+        <w:pStyle w:val="ListParagraph"/>
+        <w:numPr>
+          <w:ilvl w:val="1"/>
+          <w:numId w:val="6"/>
+        </w:numPr>
+        <w:jc w:val="both"/>
+        <w:rPr>
+          <w:rFonts w:ascii="Times New Roman" w:hAnsi="Times New Roman" w:cs="Times New Roman"/>
+          <w:sz w:val="22"/>
+          <w:szCs w:val="22"/>
+          <w:lang w:val="en-US"/>
+        </w:rPr>
+      </w:pPr>
+      <w:r>
+        <w:rPr>
+          <w:rFonts w:ascii="Times New Roman" w:hAnsi="Times New Roman" w:cs="Times New Roman"/>
+          <w:sz w:val="22"/>
+          <w:szCs w:val="22"/>
+          <w:lang w:val="en-US"/>
+        </w:rPr>
+        <w:t>the event-loop is not something that is between the client and the server</w:t>
+      </w:r>
+    </w:p>
+    <w:p>
+      <w:pPr>
+        <w:pStyle w:val="ListParagraph"/>
+        <w:numPr>
+          <w:ilvl w:val="1"/>
+          <w:numId w:val="6"/>
+        </w:numPr>
+        <w:jc w:val="both"/>
+        <w:rPr>
+          <w:rFonts w:ascii="Times New Roman" w:hAnsi="Times New Roman" w:cs="Times New Roman"/>
+          <w:sz w:val="22"/>
+          <w:szCs w:val="22"/>
+          <w:lang w:val="en-US"/>
+        </w:rPr>
+      </w:pPr>
+      <w:r>
+        <w:rPr>
+          <w:rFonts w:ascii="Times New Roman" w:hAnsi="Times New Roman" w:cs="Times New Roman"/>
+          <w:sz w:val="22"/>
+          <w:szCs w:val="22"/>
+          <w:lang w:val="en-US"/>
+        </w:rPr>
+        <w:t xml:space="preserve">I would remove the client/server </w:t>
+      </w:r>
+      <w:r>
+        <w:rPr>
+          <w:rFonts w:ascii="Times New Roman" w:hAnsi="Times New Roman" w:cs="Times New Roman"/>
+          <w:sz w:val="22"/>
+          <w:szCs w:val="22"/>
+          <w:lang w:val="en-US"/>
+        </w:rPr>
+        <w:t>blocks</w:t>
+      </w:r>
+      <w:r>
+        <w:rPr>
+          <w:rFonts w:ascii="Times New Roman" w:hAnsi="Times New Roman" w:cs="Times New Roman"/>
+          <w:sz w:val="22"/>
+          <w:szCs w:val="22"/>
+          <w:lang w:val="en-US"/>
+        </w:rPr>
+        <w:t xml:space="preserve"> and instead in their place put the </w:t>
+      </w:r>
+      <w:proofErr w:type="spellStart"/>
+      <w:r>
+        <w:rPr>
+          <w:rFonts w:ascii="Times New Roman" w:hAnsi="Times New Roman" w:cs="Times New Roman"/>
+          <w:sz w:val="22"/>
+          <w:szCs w:val="22"/>
+          <w:lang w:val="en-US"/>
+        </w:rPr>
+        <w:t>send_buffer</w:t>
+      </w:r>
+      <w:proofErr w:type="spellEnd"/>
+      <w:r>
+        <w:rPr>
+          <w:rFonts w:ascii="Times New Roman" w:hAnsi="Times New Roman" w:cs="Times New Roman"/>
+          <w:sz w:val="22"/>
+          <w:szCs w:val="22"/>
+          <w:lang w:val="en-US"/>
+        </w:rPr>
+        <w:t xml:space="preserve"> and </w:t>
+      </w:r>
+      <w:proofErr w:type="spellStart"/>
+      <w:r>
+        <w:rPr>
+          <w:rFonts w:ascii="Times New Roman" w:hAnsi="Times New Roman" w:cs="Times New Roman"/>
+          <w:sz w:val="22"/>
+          <w:szCs w:val="22"/>
+          <w:lang w:val="en-US"/>
+        </w:rPr>
+        <w:t>receive_buffer</w:t>
+      </w:r>
+      <w:proofErr w:type="spellEnd"/>
+    </w:p>
+    <w:p>
+      <w:pPr>
+        <w:pStyle w:val="ListParagraph"/>
+        <w:numPr>
+          <w:ilvl w:val="1"/>
+          <w:numId w:val="6"/>
+        </w:numPr>
+        <w:jc w:val="both"/>
+        <w:rPr>
+          <w:rFonts w:ascii="Times New Roman" w:hAnsi="Times New Roman" w:cs="Times New Roman"/>
+          <w:sz w:val="22"/>
+          <w:szCs w:val="22"/>
+          <w:lang w:val="en-US"/>
+        </w:rPr>
+      </w:pPr>
+      <w:r>
+        <w:rPr>
+          <w:rFonts w:ascii="Times New Roman" w:hAnsi="Times New Roman" w:cs="Times New Roman"/>
+          <w:sz w:val="22"/>
+          <w:szCs w:val="22"/>
+          <w:lang w:val="en-US"/>
+        </w:rPr>
+        <w:t xml:space="preserve">the requests from the request-queue are moved to the </w:t>
+      </w:r>
+      <w:proofErr w:type="spellStart"/>
+      <w:r>
+        <w:rPr>
+          <w:rFonts w:ascii="Times New Roman" w:hAnsi="Times New Roman" w:cs="Times New Roman"/>
+          <w:sz w:val="22"/>
+          <w:szCs w:val="22"/>
+          <w:lang w:val="en-US"/>
+        </w:rPr>
+        <w:t>send_buffer</w:t>
+      </w:r>
+      <w:proofErr w:type="spellEnd"/>
+      <w:r>
+        <w:rPr>
+          <w:rFonts w:ascii="Times New Roman" w:hAnsi="Times New Roman" w:cs="Times New Roman"/>
+          <w:sz w:val="22"/>
+          <w:szCs w:val="22"/>
+          <w:lang w:val="en-US"/>
+        </w:rPr>
+        <w:t xml:space="preserve"> on write event</w:t>
+      </w:r>
+    </w:p>
+    <w:p>
+      <w:pPr>
+        <w:pStyle w:val="ListParagraph"/>
+        <w:numPr>
+          <w:ilvl w:val="1"/>
+          <w:numId w:val="6"/>
+        </w:numPr>
+        <w:jc w:val="both"/>
+        <w:rPr>
+          <w:rFonts w:ascii="Times New Roman" w:hAnsi="Times New Roman" w:cs="Times New Roman"/>
+          <w:sz w:val="22"/>
+          <w:szCs w:val="22"/>
+          <w:lang w:val="en-US"/>
+        </w:rPr>
+      </w:pPr>
+      <w:r>
+        <w:rPr>
+          <w:rFonts w:ascii="Times New Roman" w:hAnsi="Times New Roman" w:cs="Times New Roman"/>
+          <w:sz w:val="22"/>
+          <w:szCs w:val="22"/>
+          <w:lang w:val="en-US"/>
+        </w:rPr>
+        <w:t xml:space="preserve">and the data from </w:t>
+      </w:r>
+      <w:proofErr w:type="spellStart"/>
+      <w:r>
+        <w:rPr>
+          <w:rFonts w:ascii="Times New Roman" w:hAnsi="Times New Roman" w:cs="Times New Roman"/>
+          <w:sz w:val="22"/>
+          <w:szCs w:val="22"/>
+          <w:lang w:val="en-US"/>
+        </w:rPr>
+        <w:t>receive_buffer</w:t>
+      </w:r>
+      <w:proofErr w:type="spellEnd"/>
+      <w:r>
+        <w:rPr>
+          <w:rFonts w:ascii="Times New Roman" w:hAnsi="Times New Roman" w:cs="Times New Roman"/>
+          <w:sz w:val="22"/>
+          <w:szCs w:val="22"/>
+          <w:lang w:val="en-US"/>
+        </w:rPr>
+        <w:t xml:space="preserve"> parsed into responses on read event</w:t>
+      </w:r>
+    </w:p>
+    <w:p>
+      <w:pPr>
+        <w:pStyle w:val="ListParagraph"/>
+        <w:numPr>
+          <w:ilvl w:val="0"/>
+          <w:numId w:val="6"/>
+        </w:numPr>
+        <w:jc w:val="both"/>
+        <w:rPr>
+          <w:rFonts w:ascii="Times New Roman" w:hAnsi="Times New Roman" w:cs="Times New Roman"/>
+          <w:sz w:val="22"/>
+          <w:szCs w:val="22"/>
+          <w:lang w:val="en-US"/>
+        </w:rPr>
+      </w:pPr>
+      <w:r>
+        <w:rPr>
+          <w:rFonts w:ascii="Times New Roman" w:hAnsi="Times New Roman" w:cs="Times New Roman"/>
+          <w:sz w:val="22"/>
+          <w:szCs w:val="22"/>
+          <w:lang w:val="en-US"/>
+        </w:rPr>
+        <w:t xml:space="preserve">Listing 2 </w:t>
+      </w:r>
+      <w:r>
+        <w:rPr>
+          <w:rFonts w:ascii="Times New Roman" w:hAnsi="Times New Roman" w:cs="Times New Roman"/>
+          <w:sz w:val="22"/>
+          <w:szCs w:val="22"/>
+          <w:lang w:val="en-US"/>
+        </w:rPr>
+        <w:t>appears</w:t>
+      </w:r>
+      <w:r>
+        <w:rPr>
+          <w:rFonts w:ascii="Times New Roman" w:hAnsi="Times New Roman" w:cs="Times New Roman"/>
+          <w:sz w:val="22"/>
+          <w:szCs w:val="22"/>
+          <w:lang w:val="en-US"/>
+        </w:rPr>
+        <w:t xml:space="preserve"> before Listing 1</w:t>
+      </w:r>
+    </w:p>
+    <w:p>
+      <w:pPr>
+        <w:pStyle w:val="ListParagraph"/>
+        <w:numPr>
+          <w:ilvl w:val="0"/>
+          <w:numId w:val="6"/>
+        </w:numPr>
+        <w:jc w:val="both"/>
+        <w:rPr>
+          <w:rFonts w:ascii="Times New Roman" w:hAnsi="Times New Roman" w:cs="Times New Roman"/>
+          <w:b/>
+          <w:bCs/>
+          <w:i/>
+          <w:iCs/>
+          <w:sz w:val="22"/>
+          <w:szCs w:val="22"/>
+          <w:lang w:val="en-US"/>
+        </w:rPr>
+      </w:pPr>
+      <w:r>
+        <w:rPr>
+          <w:rFonts w:ascii="Times New Roman" w:hAnsi="Times New Roman" w:cs="Times New Roman"/>
+          <w:sz w:val="22"/>
+          <w:szCs w:val="22"/>
+          <w:lang w:val="en-US"/>
+        </w:rPr>
+        <w:t>"It is in fact the response handler that takes care of the function</w:t>
+      </w:r>
+      <w:r>
+        <w:rPr>
+          <w:rFonts w:ascii="Times New Roman" w:hAnsi="Times New Roman" w:cs="Times New Roman"/>
+          <w:sz w:val="22"/>
+          <w:szCs w:val="22"/>
+          <w:lang w:val="en-US"/>
+        </w:rPr>
+        <w:t xml:space="preserve"> </w:t>
+      </w:r>
+      <w:r>
+        <w:rPr>
+          <w:rFonts w:ascii="Times New Roman" w:hAnsi="Times New Roman" w:cs="Times New Roman"/>
+          <w:sz w:val="22"/>
+          <w:szCs w:val="22"/>
+          <w:lang w:val="en-US"/>
+        </w:rPr>
+        <w:t>callback once it has been executed; in other words, the handler</w:t>
+      </w:r>
+      <w:r>
+        <w:rPr>
+          <w:rFonts w:ascii="Times New Roman" w:hAnsi="Times New Roman" w:cs="Times New Roman"/>
+          <w:sz w:val="22"/>
+          <w:szCs w:val="22"/>
+          <w:lang w:val="en-US"/>
+        </w:rPr>
+        <w:t xml:space="preserve"> </w:t>
+      </w:r>
+      <w:r>
+        <w:rPr>
+          <w:rFonts w:ascii="Times New Roman" w:hAnsi="Times New Roman" w:cs="Times New Roman"/>
+          <w:sz w:val="22"/>
+          <w:szCs w:val="22"/>
+          <w:lang w:val="en-US"/>
+        </w:rPr>
+        <w:t>controls the proper flow of the execution pipeline. The flow of</w:t>
+      </w:r>
+      <w:r>
+        <w:rPr>
+          <w:rFonts w:ascii="Times New Roman" w:hAnsi="Times New Roman" w:cs="Times New Roman"/>
+          <w:sz w:val="22"/>
+          <w:szCs w:val="22"/>
+          <w:lang w:val="en-US"/>
+        </w:rPr>
+        <w:t xml:space="preserve"> </w:t>
+      </w:r>
+      <w:r>
+        <w:rPr>
+          <w:rFonts w:ascii="Times New Roman" w:hAnsi="Times New Roman" w:cs="Times New Roman"/>
+          <w:sz w:val="22"/>
+          <w:szCs w:val="22"/>
+          <w:lang w:val="en-US"/>
+        </w:rPr>
+        <w:t>operations follows works in such a way that each next function</w:t>
+      </w:r>
+      <w:r>
+        <w:rPr>
+          <w:rFonts w:ascii="Times New Roman" w:hAnsi="Times New Roman" w:cs="Times New Roman"/>
+          <w:sz w:val="22"/>
+          <w:szCs w:val="22"/>
+          <w:lang w:val="en-US"/>
+        </w:rPr>
+        <w:t xml:space="preserve"> </w:t>
+      </w:r>
+      <w:r>
+        <w:rPr>
+          <w:rFonts w:ascii="Times New Roman" w:hAnsi="Times New Roman" w:cs="Times New Roman"/>
+          <w:sz w:val="22"/>
+          <w:szCs w:val="22"/>
+          <w:lang w:val="en-US"/>
+        </w:rPr>
+        <w:t>from the pipeline needs to be called within the handler of the</w:t>
+      </w:r>
+      <w:r>
+        <w:rPr>
+          <w:rFonts w:ascii="Times New Roman" w:hAnsi="Times New Roman" w:cs="Times New Roman"/>
+          <w:sz w:val="22"/>
+          <w:szCs w:val="22"/>
+          <w:lang w:val="en-US"/>
+        </w:rPr>
+        <w:t xml:space="preserve"> </w:t>
+      </w:r>
+      <w:r>
+        <w:rPr>
+          <w:rFonts w:ascii="Times New Roman" w:hAnsi="Times New Roman" w:cs="Times New Roman"/>
+          <w:sz w:val="22"/>
+          <w:szCs w:val="22"/>
+          <w:lang w:val="en-US"/>
+        </w:rPr>
+        <w:t>previous function."</w:t>
+      </w:r>
+      <w:r>
+        <w:rPr>
+          <w:rFonts w:ascii="Times New Roman" w:hAnsi="Times New Roman" w:cs="Times New Roman"/>
+          <w:sz w:val="22"/>
+          <w:szCs w:val="22"/>
+          <w:lang w:val="en-US"/>
+        </w:rPr>
+        <w:t xml:space="preserve"> </w:t>
+      </w:r>
+      <w:r>
+        <w:rPr>
+          <w:rFonts w:ascii="Times New Roman" w:hAnsi="Times New Roman" w:cs="Times New Roman"/>
+          <w:b/>
+          <w:bCs/>
+          <w:i/>
+          <w:iCs/>
+          <w:sz w:val="22"/>
+          <w:szCs w:val="22"/>
+          <w:lang w:val="en-US"/>
+        </w:rPr>
+        <w:t>I know what you are trying to say but it might be unclear for the reader ;-)</w:t>
+      </w:r>
+      <w:r>
+        <w:rPr>
+          <w:rFonts w:ascii="Times New Roman" w:hAnsi="Times New Roman" w:cs="Times New Roman"/>
+          <w:b/>
+          <w:bCs/>
+          <w:i/>
+          <w:iCs/>
+          <w:sz w:val="22"/>
+          <w:szCs w:val="22"/>
+          <w:lang w:val="en-US"/>
+        </w:rPr>
+        <w:t xml:space="preserve"> </w:t>
+      </w:r>
+      <w:r>
+        <w:rPr>
+          <w:rFonts w:ascii="Times New Roman" w:hAnsi="Times New Roman" w:cs="Times New Roman"/>
+          <w:b/>
+          <w:bCs/>
+          <w:i/>
+          <w:iCs/>
+          <w:sz w:val="22"/>
+          <w:szCs w:val="22"/>
+          <w:lang w:val="en-US"/>
+        </w:rPr>
+        <w:t>I would go rather for something like:</w:t>
+      </w:r>
+      <w:r>
+        <w:rPr>
+          <w:rFonts w:ascii="Times New Roman" w:hAnsi="Times New Roman" w:cs="Times New Roman"/>
+          <w:sz w:val="22"/>
+          <w:szCs w:val="22"/>
+          <w:lang w:val="en-US"/>
+        </w:rPr>
+        <w:t xml:space="preserve"> </w:t>
+      </w:r>
+      <w:r>
+        <w:rPr>
+          <w:rFonts w:ascii="Times New Roman" w:hAnsi="Times New Roman" w:cs="Times New Roman"/>
+          <w:sz w:val="22"/>
+          <w:szCs w:val="22"/>
+          <w:lang w:val="en-US"/>
+        </w:rPr>
+        <w:t>In case the user wishes to use only asynchronous operations, the subsequent operation needs to be called from the handler of the previous operation.</w:t>
+      </w:r>
+    </w:p>
+    <w:p>
+      <w:pPr>
+        <w:pStyle w:val="ListParagraph"/>
+        <w:numPr>
+          <w:ilvl w:val="0"/>
+          <w:numId w:val="6"/>
+        </w:numPr>
+        <w:jc w:val="both"/>
+        <w:rPr>
+          <w:rFonts w:ascii="Times New Roman" w:hAnsi="Times New Roman" w:cs="Times New Roman"/>
+          <w:sz w:val="22"/>
+          <w:szCs w:val="22"/>
+          <w:lang w:val="en-US"/>
+        </w:rPr>
+      </w:pPr>
+      <w:r>
+        <w:rPr>
+          <w:rFonts w:ascii="Times New Roman" w:hAnsi="Times New Roman" w:cs="Times New Roman"/>
+          <w:sz w:val="22"/>
+          <w:szCs w:val="22"/>
+          <w:lang w:val="en-US"/>
+        </w:rPr>
+        <w:t>"Its response handler must have the second operation" -&gt; must call</w:t>
+      </w:r>
+    </w:p>
+    <w:p>
+      <w:pPr>
+        <w:pStyle w:val="ListParagraph"/>
+        <w:numPr>
+          <w:ilvl w:val="0"/>
+          <w:numId w:val="6"/>
+        </w:numPr>
+        <w:jc w:val="both"/>
+        <w:rPr>
+          <w:rFonts w:ascii="Times New Roman" w:hAnsi="Times New Roman" w:cs="Times New Roman"/>
+          <w:sz w:val="22"/>
+          <w:szCs w:val="22"/>
+          <w:lang w:val="en-US"/>
+        </w:rPr>
+      </w:pPr>
+      <w:r>
+        <w:rPr>
+          <w:rFonts w:ascii="Times New Roman" w:hAnsi="Times New Roman" w:cs="Times New Roman"/>
+          <w:sz w:val="22"/>
+          <w:szCs w:val="22"/>
+          <w:lang w:val="en-US"/>
+        </w:rPr>
+        <w:t>"The constructed API makes it so there is a communication protocol between the operations:" -&gt;</w:t>
+      </w:r>
+      <w:r>
+        <w:rPr>
+          <w:rFonts w:ascii="Times New Roman" w:hAnsi="Times New Roman" w:cs="Times New Roman"/>
+          <w:sz w:val="22"/>
+          <w:szCs w:val="22"/>
+          <w:lang w:val="en-US"/>
+        </w:rPr>
+        <w:t xml:space="preserve"> </w:t>
+      </w:r>
+      <w:r>
+        <w:rPr>
+          <w:rFonts w:ascii="Times New Roman" w:hAnsi="Times New Roman" w:cs="Times New Roman"/>
+          <w:sz w:val="22"/>
+          <w:szCs w:val="22"/>
+          <w:lang w:val="en-US"/>
+        </w:rPr>
+        <w:t>The proposed API provides a syntax for chaining consecutive operations:</w:t>
+      </w:r>
+    </w:p>
+    <w:p>
+      <w:pPr>
+        <w:pStyle w:val="ListParagraph"/>
+        <w:numPr>
+          <w:ilvl w:val="0"/>
+          <w:numId w:val="6"/>
+        </w:numPr>
+        <w:jc w:val="both"/>
+        <w:rPr>
+          <w:rFonts w:ascii="Times New Roman" w:hAnsi="Times New Roman" w:cs="Times New Roman"/>
+          <w:sz w:val="22"/>
+          <w:szCs w:val="22"/>
+          <w:lang w:val="en-US"/>
+        </w:rPr>
+      </w:pPr>
+      <w:r>
+        <w:rPr>
+          <w:rFonts w:ascii="Times New Roman" w:hAnsi="Times New Roman" w:cs="Times New Roman"/>
+          <w:sz w:val="22"/>
+          <w:szCs w:val="22"/>
+          <w:lang w:val="en-US"/>
+        </w:rPr>
+        <w:t>The defined operations are connected -&gt; are chained</w:t>
+      </w:r>
+    </w:p>
+    <w:p>
+      <w:pPr>
+        <w:pStyle w:val="ListParagraph"/>
+        <w:numPr>
+          <w:ilvl w:val="0"/>
+          <w:numId w:val="6"/>
+        </w:numPr>
+        <w:jc w:val="both"/>
+        <w:rPr>
+          <w:rFonts w:ascii="Times New Roman" w:hAnsi="Times New Roman" w:cs="Times New Roman"/>
+          <w:sz w:val="22"/>
+          <w:szCs w:val="22"/>
+          <w:lang w:val="en-US"/>
+        </w:rPr>
+      </w:pPr>
+      <w:r>
+        <w:rPr>
+          <w:rFonts w:ascii="Times New Roman" w:hAnsi="Times New Roman" w:cs="Times New Roman"/>
+          <w:sz w:val="22"/>
+          <w:szCs w:val="22"/>
+          <w:lang w:val="en-US"/>
+        </w:rPr>
+        <w:t xml:space="preserve">Listing 7 is missing the </w:t>
+      </w:r>
+      <w:r>
+        <w:rPr>
+          <w:rFonts w:ascii="Times New Roman" w:hAnsi="Times New Roman" w:cs="Times New Roman"/>
+          <w:sz w:val="22"/>
+          <w:szCs w:val="22"/>
+          <w:lang w:val="en-US"/>
+        </w:rPr>
+        <w:t>actual</w:t>
+      </w:r>
+      <w:r>
+        <w:rPr>
+          <w:rFonts w:ascii="Times New Roman" w:hAnsi="Times New Roman" w:cs="Times New Roman"/>
+          <w:sz w:val="22"/>
+          <w:szCs w:val="22"/>
+          <w:lang w:val="en-US"/>
+        </w:rPr>
+        <w:t xml:space="preserve"> call to Parallel</w:t>
+      </w:r>
+    </w:p>
+    <w:p>
+      <w:pPr>
+        <w:pStyle w:val="ListParagraph"/>
+        <w:numPr>
+          <w:ilvl w:val="0"/>
+          <w:numId w:val="6"/>
+        </w:numPr>
+        <w:jc w:val="both"/>
+        <w:rPr>
+          <w:rFonts w:ascii="Times New Roman" w:hAnsi="Times New Roman" w:cs="Times New Roman"/>
+          <w:sz w:val="22"/>
+          <w:szCs w:val="22"/>
+          <w:lang w:val="en-US"/>
+        </w:rPr>
+      </w:pPr>
+      <w:r>
+        <w:rPr>
+          <w:rFonts w:ascii="Times New Roman" w:hAnsi="Times New Roman" w:cs="Times New Roman"/>
+          <w:sz w:val="22"/>
+          <w:szCs w:val="22"/>
+          <w:lang w:val="en-US"/>
+        </w:rPr>
+        <w:t>flexibility and fluidity -&gt; fluidity is not the right word here ;-)</w:t>
+      </w:r>
+    </w:p>
+    <w:p>
+      <w:pPr>
+        <w:pStyle w:val="ListParagraph"/>
+        <w:numPr>
+          <w:ilvl w:val="0"/>
+          <w:numId w:val="6"/>
+        </w:numPr>
+        <w:jc w:val="both"/>
+        <w:rPr>
+          <w:rFonts w:ascii="Times New Roman" w:hAnsi="Times New Roman" w:cs="Times New Roman"/>
+          <w:sz w:val="22"/>
+          <w:szCs w:val="22"/>
+          <w:lang w:val="en-US"/>
+        </w:rPr>
+      </w:pPr>
+      <w:r>
+        <w:rPr>
+          <w:rFonts w:ascii="Times New Roman" w:hAnsi="Times New Roman" w:cs="Times New Roman"/>
+          <w:sz w:val="22"/>
+          <w:szCs w:val="22"/>
+          <w:lang w:val="en-US"/>
+        </w:rPr>
+        <w:t>(taking as an argument the lock</w:t>
+      </w:r>
+      <w:r>
+        <w:rPr>
+          <w:rFonts w:ascii="Times New Roman" w:hAnsi="Times New Roman" w:cs="Times New Roman"/>
+          <w:sz w:val="22"/>
+          <w:szCs w:val="22"/>
+          <w:lang w:val="en-US"/>
+        </w:rPr>
+        <w:t xml:space="preserve"> </w:t>
+      </w:r>
+      <w:r>
+        <w:rPr>
+          <w:rFonts w:ascii="Times New Roman" w:hAnsi="Times New Roman" w:cs="Times New Roman"/>
+          <w:sz w:val="22"/>
+          <w:szCs w:val="22"/>
+          <w:lang w:val="en-US"/>
+        </w:rPr>
+        <w:t xml:space="preserve">file itself) -&gt; I would drop this, by lock file you mean the file object named lock, right, this is confusing because previously lock file </w:t>
+      </w:r>
+      <w:r>
+        <w:rPr>
+          <w:rFonts w:ascii="Times New Roman" w:hAnsi="Times New Roman" w:cs="Times New Roman"/>
+          <w:sz w:val="22"/>
+          <w:szCs w:val="22"/>
+          <w:lang w:val="en-US"/>
+        </w:rPr>
+        <w:t>refers</w:t>
+      </w:r>
+      <w:r>
+        <w:rPr>
+          <w:rFonts w:ascii="Times New Roman" w:hAnsi="Times New Roman" w:cs="Times New Roman"/>
+          <w:sz w:val="22"/>
+          <w:szCs w:val="22"/>
+          <w:lang w:val="en-US"/>
+        </w:rPr>
+        <w:t xml:space="preserve"> </w:t>
+      </w:r>
+      <w:r>
+        <w:rPr>
+          <w:rFonts w:ascii="Times New Roman" w:hAnsi="Times New Roman" w:cs="Times New Roman"/>
+          <w:sz w:val="22"/>
+          <w:szCs w:val="22"/>
+          <w:lang w:val="en-US"/>
+        </w:rPr>
+        <w:t>to the</w:t>
+      </w:r>
+      <w:r>
+        <w:rPr>
+          <w:rFonts w:ascii="Times New Roman" w:hAnsi="Times New Roman" w:cs="Times New Roman"/>
+          <w:sz w:val="22"/>
+          <w:szCs w:val="22"/>
+          <w:lang w:val="en-US"/>
+        </w:rPr>
+        <w:t xml:space="preserve"> </w:t>
+      </w:r>
+      <w:r>
+        <w:rPr>
+          <w:rFonts w:ascii="Times New Roman" w:hAnsi="Times New Roman" w:cs="Times New Roman"/>
+          <w:sz w:val="22"/>
+          <w:szCs w:val="22"/>
+          <w:lang w:val="en-US"/>
+        </w:rPr>
+        <w:t>actual</w:t>
+      </w:r>
+      <w:r>
+        <w:rPr>
+          <w:rFonts w:ascii="Times New Roman" w:hAnsi="Times New Roman" w:cs="Times New Roman"/>
+          <w:sz w:val="22"/>
+          <w:szCs w:val="22"/>
+          <w:lang w:val="en-US"/>
+        </w:rPr>
+        <w:t xml:space="preserve"> lock on the remote server</w:t>
+      </w:r>
+    </w:p>
+    <w:p>
+      <w:pPr>
+        <w:pStyle w:val="ListParagraph"/>
+        <w:numPr>
+          <w:ilvl w:val="0"/>
+          <w:numId w:val="6"/>
+        </w:numPr>
+        <w:jc w:val="both"/>
+        <w:rPr>
+          <w:rFonts w:ascii="Times New Roman" w:hAnsi="Times New Roman" w:cs="Times New Roman"/>
+          <w:sz w:val="22"/>
+          <w:szCs w:val="22"/>
+          <w:lang w:val="en-US"/>
+        </w:rPr>
+      </w:pPr>
+      <w:r>
+        <w:rPr>
+          <w:rFonts w:ascii="Times New Roman" w:hAnsi="Times New Roman" w:cs="Times New Roman"/>
+          <w:sz w:val="22"/>
+          <w:szCs w:val="22"/>
+          <w:lang w:val="en-US"/>
+        </w:rPr>
+        <w:t>"The Declarative API is tested in the development of an</w:t>
+      </w:r>
+      <w:r>
+        <w:rPr>
+          <w:rFonts w:ascii="Times New Roman" w:hAnsi="Times New Roman" w:cs="Times New Roman"/>
+          <w:sz w:val="22"/>
+          <w:szCs w:val="22"/>
+          <w:lang w:val="en-US"/>
+        </w:rPr>
+        <w:t xml:space="preserve"> </w:t>
+      </w:r>
+      <w:r>
+        <w:rPr>
+          <w:rFonts w:ascii="Times New Roman" w:hAnsi="Times New Roman" w:cs="Times New Roman"/>
+          <w:sz w:val="22"/>
+          <w:szCs w:val="22"/>
+          <w:lang w:val="en-US"/>
+        </w:rPr>
+        <w:t>Erasure Coding plug-in for the client." -&gt; the main use case for the declarative API is the</w:t>
+      </w:r>
+      <w:r>
+        <w:rPr>
+          <w:rFonts w:ascii="Times New Roman" w:hAnsi="Times New Roman" w:cs="Times New Roman"/>
+          <w:sz w:val="22"/>
+          <w:szCs w:val="22"/>
+          <w:lang w:val="en-US"/>
+        </w:rPr>
+        <w:t xml:space="preserve"> </w:t>
+      </w:r>
+      <w:r>
+        <w:rPr>
+          <w:rFonts w:ascii="Times New Roman" w:hAnsi="Times New Roman" w:cs="Times New Roman"/>
+          <w:sz w:val="22"/>
+          <w:szCs w:val="22"/>
+          <w:lang w:val="en-US"/>
+        </w:rPr>
+        <w:t>development of an erasure coding plugin for the client</w:t>
+      </w:r>
+    </w:p>
+    <w:p>
+      <w:pPr>
+        <w:pStyle w:val="ListParagraph"/>
+        <w:numPr>
+          <w:ilvl w:val="0"/>
+          <w:numId w:val="6"/>
+        </w:numPr>
+        <w:jc w:val="both"/>
+        <w:rPr>
+          <w:rFonts w:ascii="Times New Roman" w:hAnsi="Times New Roman" w:cs="Times New Roman"/>
+          <w:sz w:val="22"/>
+          <w:szCs w:val="22"/>
+          <w:lang w:val="en-US"/>
+        </w:rPr>
+      </w:pPr>
+      <w:r>
+        <w:rPr>
+          <w:rFonts w:ascii="Times New Roman" w:hAnsi="Times New Roman" w:cs="Times New Roman"/>
+          <w:sz w:val="22"/>
+          <w:szCs w:val="22"/>
+          <w:lang w:val="en-US"/>
+        </w:rPr>
+        <w:t>The drawback -&gt; the trade off</w:t>
+      </w:r>
+    </w:p>
+    <w:p>
+      <w:pPr>
+        <w:pStyle w:val="ListParagraph"/>
+        <w:numPr>
+          <w:ilvl w:val="0"/>
+          <w:numId w:val="6"/>
+        </w:numPr>
+        <w:jc w:val="both"/>
+        <w:rPr>
+          <w:rFonts w:ascii="Times New Roman" w:hAnsi="Times New Roman" w:cs="Times New Roman"/>
+          <w:sz w:val="22"/>
+          <w:szCs w:val="22"/>
+          <w:lang w:val="en-US"/>
+        </w:rPr>
+      </w:pPr>
+      <w:r>
+        <w:rPr>
+          <w:rFonts w:ascii="Times New Roman" w:hAnsi="Times New Roman" w:cs="Times New Roman"/>
+          <w:sz w:val="22"/>
+          <w:szCs w:val="22"/>
+          <w:lang w:val="en-US"/>
+        </w:rPr>
+        <w:t>"and that can translate into increased latency." -&gt; and that error recovery might result in increased network traffic and latency.</w:t>
+      </w:r>
+    </w:p>
+    <w:p>
+      <w:pPr>
+        <w:pStyle w:val="ListParagraph"/>
+        <w:numPr>
+          <w:ilvl w:val="0"/>
+          <w:numId w:val="6"/>
+        </w:numPr>
+        <w:jc w:val="both"/>
+        <w:rPr>
+          <w:rFonts w:ascii="Times New Roman" w:hAnsi="Times New Roman" w:cs="Times New Roman"/>
+          <w:sz w:val="22"/>
+          <w:szCs w:val="22"/>
+          <w:lang w:val="en-US"/>
+        </w:rPr>
+      </w:pPr>
+      <w:r>
+        <w:rPr>
+          <w:rFonts w:ascii="Times New Roman" w:hAnsi="Times New Roman" w:cs="Times New Roman"/>
+          <w:sz w:val="22"/>
+          <w:szCs w:val="22"/>
+          <w:lang w:val="en-US"/>
+        </w:rPr>
+        <w:t>I would drop this sentence: "In other words, erasure coding adds</w:t>
+      </w:r>
+      <w:r>
+        <w:rPr>
+          <w:rFonts w:ascii="Times New Roman" w:hAnsi="Times New Roman" w:cs="Times New Roman"/>
+          <w:sz w:val="22"/>
+          <w:szCs w:val="22"/>
+          <w:lang w:val="en-US"/>
+        </w:rPr>
+        <w:t xml:space="preserve"> </w:t>
+      </w:r>
+      <w:r>
+        <w:rPr>
+          <w:rFonts w:ascii="Times New Roman" w:hAnsi="Times New Roman" w:cs="Times New Roman"/>
+          <w:sz w:val="22"/>
+          <w:szCs w:val="22"/>
+          <w:lang w:val="en-US"/>
+        </w:rPr>
+        <w:t>the redundancy to the system that tolerates failures."</w:t>
+      </w:r>
+    </w:p>
+    <w:p>
+      <w:pPr>
+        <w:pStyle w:val="ListParagraph"/>
+        <w:numPr>
+          <w:ilvl w:val="0"/>
+          <w:numId w:val="6"/>
+        </w:numPr>
+        <w:jc w:val="both"/>
+        <w:rPr>
+          <w:rFonts w:ascii="Times New Roman" w:hAnsi="Times New Roman" w:cs="Times New Roman"/>
+          <w:sz w:val="22"/>
+          <w:szCs w:val="22"/>
+          <w:lang w:val="en-US"/>
+        </w:rPr>
+      </w:pPr>
+      <w:r>
+        <w:rPr>
+          <w:rFonts w:ascii="Times New Roman" w:hAnsi="Times New Roman" w:cs="Times New Roman"/>
+          <w:sz w:val="22"/>
+          <w:szCs w:val="22"/>
+          <w:lang w:val="en-US"/>
+        </w:rPr>
+        <w:t>"In terms</w:t>
+      </w:r>
+      <w:r>
+        <w:rPr>
+          <w:rFonts w:ascii="Times New Roman" w:hAnsi="Times New Roman" w:cs="Times New Roman"/>
+          <w:sz w:val="22"/>
+          <w:szCs w:val="22"/>
+          <w:lang w:val="en-US"/>
+        </w:rPr>
+        <w:t xml:space="preserve"> </w:t>
+      </w:r>
+      <w:r>
+        <w:rPr>
+          <w:rFonts w:ascii="Times New Roman" w:hAnsi="Times New Roman" w:cs="Times New Roman"/>
+          <w:sz w:val="22"/>
+          <w:szCs w:val="22"/>
+          <w:lang w:val="en-US"/>
+        </w:rPr>
+        <w:t>of the workflow, EC takes the original data and encodes it in</w:t>
+      </w:r>
+      <w:r>
+        <w:rPr>
+          <w:rFonts w:ascii="Times New Roman" w:hAnsi="Times New Roman" w:cs="Times New Roman"/>
+          <w:sz w:val="22"/>
+          <w:szCs w:val="22"/>
+          <w:lang w:val="en-US"/>
+        </w:rPr>
+        <w:t xml:space="preserve"> </w:t>
+      </w:r>
+      <w:r>
+        <w:rPr>
+          <w:rFonts w:ascii="Times New Roman" w:hAnsi="Times New Roman" w:cs="Times New Roman"/>
+          <w:sz w:val="22"/>
+          <w:szCs w:val="22"/>
+          <w:lang w:val="en-US"/>
+        </w:rPr>
+        <w:t>such a way that when needed,</w:t>
+      </w:r>
+      <w:r>
+        <w:rPr>
+          <w:rFonts w:ascii="Times New Roman" w:hAnsi="Times New Roman" w:cs="Times New Roman"/>
+          <w:sz w:val="22"/>
+          <w:szCs w:val="22"/>
+          <w:lang w:val="en-US"/>
+        </w:rPr>
+        <w:t xml:space="preserve"> </w:t>
+      </w:r>
+      <w:r>
+        <w:rPr>
+          <w:rFonts w:ascii="Times New Roman" w:hAnsi="Times New Roman" w:cs="Times New Roman"/>
+          <w:sz w:val="22"/>
+          <w:szCs w:val="22"/>
+          <w:lang w:val="en-US"/>
+        </w:rPr>
+        <w:t>only a subset of all the chunks</w:t>
+      </w:r>
+      <w:r>
+        <w:rPr>
+          <w:rFonts w:ascii="Times New Roman" w:hAnsi="Times New Roman" w:cs="Times New Roman"/>
+          <w:sz w:val="22"/>
+          <w:szCs w:val="22"/>
+          <w:lang w:val="en-US"/>
+        </w:rPr>
+        <w:t xml:space="preserve"> </w:t>
+      </w:r>
+      <w:r>
+        <w:rPr>
+          <w:rFonts w:ascii="Times New Roman" w:hAnsi="Times New Roman" w:cs="Times New Roman"/>
+          <w:sz w:val="22"/>
+          <w:szCs w:val="22"/>
+          <w:lang w:val="en-US"/>
+        </w:rPr>
+        <w:t>is required to recreate the original information."</w:t>
+      </w:r>
+    </w:p>
+    <w:p>
+      <w:pPr>
+        <w:pStyle w:val="ListParagraph"/>
+        <w:numPr>
+          <w:ilvl w:val="0"/>
+          <w:numId w:val="6"/>
+        </w:numPr>
+        <w:jc w:val="both"/>
+        <w:rPr>
+          <w:rFonts w:ascii="Times New Roman" w:hAnsi="Times New Roman" w:cs="Times New Roman"/>
+          <w:sz w:val="22"/>
+          <w:szCs w:val="22"/>
+          <w:lang w:val="en-US"/>
+        </w:rPr>
+      </w:pPr>
+      <w:r>
+        <w:rPr>
+          <w:rFonts w:ascii="Times New Roman" w:hAnsi="Times New Roman" w:cs="Times New Roman"/>
+          <w:sz w:val="22"/>
+          <w:szCs w:val="22"/>
+          <w:lang w:val="en-US"/>
+        </w:rPr>
+        <w:t>EC encodes n chunks of data (of equal size) in such a way that the result is the n original data chunks and additional m chunks of parity (</w:t>
+      </w:r>
+      <w:proofErr w:type="spellStart"/>
+      <w:r>
+        <w:rPr>
+          <w:rFonts w:ascii="Times New Roman" w:hAnsi="Times New Roman" w:cs="Times New Roman"/>
+          <w:sz w:val="22"/>
+          <w:szCs w:val="22"/>
+          <w:lang w:val="en-US"/>
+        </w:rPr>
+        <w:t>n+m</w:t>
+      </w:r>
+      <w:proofErr w:type="spellEnd"/>
+      <w:r>
+        <w:rPr>
+          <w:rFonts w:ascii="Times New Roman" w:hAnsi="Times New Roman" w:cs="Times New Roman"/>
+          <w:sz w:val="22"/>
+          <w:szCs w:val="22"/>
+          <w:lang w:val="en-US"/>
+        </w:rPr>
+        <w:t xml:space="preserve"> chunks in total). Every n chunks of the obtained </w:t>
+      </w:r>
+      <w:proofErr w:type="spellStart"/>
+      <w:r>
+        <w:rPr>
+          <w:rFonts w:ascii="Times New Roman" w:hAnsi="Times New Roman" w:cs="Times New Roman"/>
+          <w:sz w:val="22"/>
+          <w:szCs w:val="22"/>
+          <w:lang w:val="en-US"/>
+        </w:rPr>
+        <w:t>n+m</w:t>
+      </w:r>
+      <w:proofErr w:type="spellEnd"/>
+      <w:r>
+        <w:rPr>
+          <w:rFonts w:ascii="Times New Roman" w:hAnsi="Times New Roman" w:cs="Times New Roman"/>
+          <w:sz w:val="22"/>
+          <w:szCs w:val="22"/>
+          <w:lang w:val="en-US"/>
+        </w:rPr>
+        <w:t xml:space="preserve"> chunks are sufficient to recover the original n chunks.</w:t>
+      </w:r>
+    </w:p>
+    <w:p>
+      <w:pPr>
+        <w:pStyle w:val="ListParagraph"/>
+        <w:numPr>
+          <w:ilvl w:val="0"/>
+          <w:numId w:val="6"/>
+        </w:numPr>
+        <w:jc w:val="both"/>
+        <w:rPr>
+          <w:rFonts w:ascii="Times New Roman" w:hAnsi="Times New Roman" w:cs="Times New Roman"/>
+          <w:sz w:val="22"/>
+          <w:szCs w:val="22"/>
+          <w:lang w:val="en-US"/>
+        </w:rPr>
+      </w:pPr>
+      <w:r>
+        <w:rPr>
+          <w:rFonts w:ascii="Times New Roman" w:hAnsi="Times New Roman" w:cs="Times New Roman"/>
+          <w:sz w:val="22"/>
+          <w:szCs w:val="22"/>
+          <w:lang w:val="en-US"/>
+        </w:rPr>
+        <w:lastRenderedPageBreak/>
+        <w:t>"The process of writing the plug-</w:t>
+      </w:r>
+      <w:r>
+        <w:rPr>
+          <w:rFonts w:ascii="Times New Roman" w:hAnsi="Times New Roman" w:cs="Times New Roman"/>
+          <w:sz w:val="22"/>
+          <w:szCs w:val="22"/>
+          <w:lang w:val="en-US"/>
+        </w:rPr>
+        <w:t xml:space="preserve"> </w:t>
+      </w:r>
+      <w:r>
+        <w:rPr>
+          <w:rFonts w:ascii="Times New Roman" w:hAnsi="Times New Roman" w:cs="Times New Roman"/>
+          <w:sz w:val="22"/>
+          <w:szCs w:val="22"/>
+          <w:lang w:val="en-US"/>
+        </w:rPr>
+        <w:t xml:space="preserve">in achieves a high degree of code readability," -&gt; "The obtained code is much more </w:t>
+      </w:r>
+      <w:r>
+        <w:rPr>
+          <w:rFonts w:ascii="Times New Roman" w:hAnsi="Times New Roman" w:cs="Times New Roman"/>
+          <w:sz w:val="22"/>
+          <w:szCs w:val="22"/>
+          <w:lang w:val="en-US"/>
+        </w:rPr>
+        <w:t>readable, ...</w:t>
+      </w:r>
+    </w:p>
+    <w:p>
+      <w:pPr>
+        <w:pStyle w:val="ListParagraph"/>
+        <w:numPr>
+          <w:ilvl w:val="0"/>
+          <w:numId w:val="6"/>
+        </w:numPr>
+        <w:jc w:val="both"/>
+        <w:rPr>
+          <w:rFonts w:ascii="Times New Roman" w:hAnsi="Times New Roman" w:cs="Times New Roman"/>
+          <w:sz w:val="22"/>
+          <w:szCs w:val="22"/>
+          <w:lang w:val="en-US"/>
+        </w:rPr>
+      </w:pPr>
+      <w:r>
+        <w:rPr>
+          <w:rFonts w:ascii="Times New Roman" w:hAnsi="Times New Roman" w:cs="Times New Roman"/>
+          <w:sz w:val="22"/>
+          <w:szCs w:val="22"/>
+          <w:lang w:val="en-US"/>
+        </w:rPr>
+        <w:t>"The standard</w:t>
+      </w:r>
+      <w:r>
+        <w:rPr>
+          <w:rFonts w:ascii="Times New Roman" w:hAnsi="Times New Roman" w:cs="Times New Roman"/>
+          <w:sz w:val="22"/>
+          <w:szCs w:val="22"/>
+          <w:lang w:val="en-US"/>
+        </w:rPr>
+        <w:t xml:space="preserve"> </w:t>
+      </w:r>
+      <w:r>
+        <w:rPr>
+          <w:rFonts w:ascii="Times New Roman" w:hAnsi="Times New Roman" w:cs="Times New Roman"/>
+          <w:sz w:val="22"/>
+          <w:szCs w:val="22"/>
+          <w:lang w:val="en-US"/>
+        </w:rPr>
+        <w:t>asynchronous operations hide the actual workflow of</w:t>
+      </w:r>
+      <w:r>
+        <w:rPr>
+          <w:rFonts w:ascii="Times New Roman" w:hAnsi="Times New Roman" w:cs="Times New Roman"/>
+          <w:sz w:val="22"/>
+          <w:szCs w:val="22"/>
+          <w:lang w:val="en-US"/>
+        </w:rPr>
+        <w:t xml:space="preserve"> </w:t>
+      </w:r>
+      <w:r>
+        <w:rPr>
+          <w:rFonts w:ascii="Times New Roman" w:hAnsi="Times New Roman" w:cs="Times New Roman"/>
+          <w:sz w:val="22"/>
+          <w:szCs w:val="22"/>
+          <w:lang w:val="en-US"/>
+        </w:rPr>
+        <w:t>operations behind the first function callback (e.g. in the</w:t>
+      </w:r>
+      <w:r>
+        <w:rPr>
+          <w:rFonts w:ascii="Times New Roman" w:hAnsi="Times New Roman" w:cs="Times New Roman"/>
+          <w:sz w:val="22"/>
+          <w:szCs w:val="22"/>
+          <w:lang w:val="en-US"/>
+        </w:rPr>
+        <w:t xml:space="preserve"> </w:t>
+      </w:r>
+      <w:r>
+        <w:rPr>
+          <w:rFonts w:ascii="Times New Roman" w:hAnsi="Times New Roman" w:cs="Times New Roman"/>
+          <w:sz w:val="22"/>
+          <w:szCs w:val="22"/>
+          <w:lang w:val="en-US"/>
+        </w:rPr>
+        <w:t>Open-&gt;Read-&gt;Close pipeline, the entire workflow is hidden</w:t>
+      </w:r>
+      <w:r>
+        <w:rPr>
+          <w:rFonts w:ascii="Times New Roman" w:hAnsi="Times New Roman" w:cs="Times New Roman"/>
+          <w:sz w:val="22"/>
+          <w:szCs w:val="22"/>
+          <w:lang w:val="en-US"/>
+        </w:rPr>
+        <w:t xml:space="preserve"> </w:t>
+      </w:r>
+      <w:r>
+        <w:rPr>
+          <w:rFonts w:ascii="Times New Roman" w:hAnsi="Times New Roman" w:cs="Times New Roman"/>
+          <w:sz w:val="22"/>
+          <w:szCs w:val="22"/>
+          <w:lang w:val="en-US"/>
+        </w:rPr>
+        <w:t xml:space="preserve">in the callback of the </w:t>
+      </w:r>
+      <w:proofErr w:type="gramStart"/>
+      <w:r>
+        <w:rPr>
+          <w:rFonts w:ascii="Times New Roman" w:hAnsi="Times New Roman" w:cs="Times New Roman"/>
+          <w:sz w:val="22"/>
+          <w:szCs w:val="22"/>
+          <w:lang w:val="en-US"/>
+        </w:rPr>
+        <w:t>Open(</w:t>
+      </w:r>
+      <w:proofErr w:type="gramEnd"/>
+      <w:r>
+        <w:rPr>
+          <w:rFonts w:ascii="Times New Roman" w:hAnsi="Times New Roman" w:cs="Times New Roman"/>
+          <w:sz w:val="22"/>
+          <w:szCs w:val="22"/>
+          <w:lang w:val="en-US"/>
+        </w:rPr>
+        <w:t>) function)." -&gt;</w:t>
+      </w:r>
+      <w:r>
+        <w:rPr>
+          <w:rFonts w:ascii="Times New Roman" w:hAnsi="Times New Roman" w:cs="Times New Roman"/>
+          <w:sz w:val="22"/>
+          <w:szCs w:val="22"/>
+          <w:lang w:val="en-US"/>
+        </w:rPr>
+        <w:t xml:space="preserve"> </w:t>
+      </w:r>
+      <w:r>
+        <w:rPr>
+          <w:rFonts w:ascii="Times New Roman" w:hAnsi="Times New Roman" w:cs="Times New Roman"/>
+          <w:sz w:val="22"/>
+          <w:szCs w:val="22"/>
+          <w:lang w:val="en-US"/>
+        </w:rPr>
+        <w:t xml:space="preserve">In the </w:t>
+      </w:r>
+      <w:r>
+        <w:rPr>
+          <w:rFonts w:ascii="Times New Roman" w:hAnsi="Times New Roman" w:cs="Times New Roman"/>
+          <w:sz w:val="22"/>
+          <w:szCs w:val="22"/>
+          <w:lang w:val="en-US"/>
+        </w:rPr>
+        <w:t>contrary</w:t>
+      </w:r>
+      <w:r>
+        <w:rPr>
+          <w:rFonts w:ascii="Times New Roman" w:hAnsi="Times New Roman" w:cs="Times New Roman"/>
+          <w:sz w:val="22"/>
+          <w:szCs w:val="22"/>
+          <w:lang w:val="en-US"/>
+        </w:rPr>
+        <w:t>, the standard asynchronous operations hide ...</w:t>
+      </w:r>
+    </w:p>
+    <w:p>
+      <w:pPr>
+        <w:pStyle w:val="ListParagraph"/>
+        <w:numPr>
+          <w:ilvl w:val="0"/>
+          <w:numId w:val="6"/>
+        </w:numPr>
+        <w:jc w:val="both"/>
+        <w:rPr>
+          <w:rFonts w:ascii="Times New Roman" w:hAnsi="Times New Roman" w:cs="Times New Roman"/>
+          <w:sz w:val="22"/>
+          <w:szCs w:val="22"/>
+          <w:lang w:val="en-US"/>
+        </w:rPr>
+      </w:pPr>
+      <w:r>
+        <w:rPr>
+          <w:rFonts w:ascii="Times New Roman" w:hAnsi="Times New Roman" w:cs="Times New Roman"/>
+          <w:sz w:val="22"/>
+          <w:szCs w:val="22"/>
+          <w:lang w:val="en-US"/>
+        </w:rPr>
+        <w:t xml:space="preserve">I would decrease the font of the </w:t>
+      </w:r>
+      <w:r>
+        <w:rPr>
+          <w:rFonts w:ascii="Times New Roman" w:hAnsi="Times New Roman" w:cs="Times New Roman"/>
+          <w:sz w:val="22"/>
+          <w:szCs w:val="22"/>
+          <w:lang w:val="en-US"/>
+        </w:rPr>
+        <w:t>listing,</w:t>
+      </w:r>
+      <w:r>
+        <w:rPr>
+          <w:rFonts w:ascii="Times New Roman" w:hAnsi="Times New Roman" w:cs="Times New Roman"/>
+          <w:sz w:val="22"/>
+          <w:szCs w:val="22"/>
+          <w:lang w:val="en-US"/>
+        </w:rPr>
+        <w:t xml:space="preserve"> so the original format is persisted</w:t>
+      </w:r>
+    </w:p>
+    <w:p>
+      <w:pPr>
+        <w:pStyle w:val="ListParagraph"/>
+        <w:numPr>
+          <w:ilvl w:val="0"/>
+          <w:numId w:val="6"/>
+        </w:numPr>
+        <w:jc w:val="both"/>
+        <w:rPr>
+          <w:rFonts w:ascii="Times New Roman" w:hAnsi="Times New Roman" w:cs="Times New Roman"/>
+          <w:sz w:val="22"/>
+          <w:szCs w:val="22"/>
+          <w:lang w:val="en-US"/>
+        </w:rPr>
+      </w:pPr>
+      <w:r>
+        <w:rPr>
+          <w:rFonts w:ascii="Times New Roman" w:hAnsi="Times New Roman" w:cs="Times New Roman"/>
+          <w:sz w:val="22"/>
+          <w:szCs w:val="22"/>
+          <w:lang w:val="en-US"/>
+        </w:rPr>
+        <w:t>"Attention was focused on" -&gt; "We focused on ..."</w:t>
+      </w:r>
+    </w:p>
+    <w:p>
+      <w:pPr>
+        <w:pStyle w:val="ListParagraph"/>
+        <w:numPr>
+          <w:ilvl w:val="0"/>
+          <w:numId w:val="6"/>
+        </w:numPr>
+        <w:jc w:val="both"/>
+        <w:rPr>
+          <w:rFonts w:ascii="Times New Roman" w:hAnsi="Times New Roman" w:cs="Times New Roman"/>
+          <w:sz w:val="22"/>
+          <w:szCs w:val="22"/>
+          <w:lang w:val="en-US"/>
+        </w:rPr>
+      </w:pPr>
+      <w:r>
+        <w:rPr>
+          <w:rFonts w:ascii="Times New Roman" w:hAnsi="Times New Roman" w:cs="Times New Roman"/>
+          <w:sz w:val="22"/>
+          <w:szCs w:val="22"/>
+          <w:lang w:val="en-US"/>
+        </w:rPr>
+        <w:t>"The next topic was</w:t>
+      </w:r>
+      <w:r>
+        <w:rPr>
+          <w:rFonts w:ascii="Times New Roman" w:hAnsi="Times New Roman" w:cs="Times New Roman"/>
+          <w:sz w:val="22"/>
+          <w:szCs w:val="22"/>
+          <w:lang w:val="en-US"/>
+        </w:rPr>
+        <w:t xml:space="preserve"> </w:t>
+      </w:r>
+      <w:r>
+        <w:rPr>
+          <w:rFonts w:ascii="Times New Roman" w:hAnsi="Times New Roman" w:cs="Times New Roman"/>
+          <w:sz w:val="22"/>
+          <w:szCs w:val="22"/>
+          <w:lang w:val="en-US"/>
+        </w:rPr>
+        <w:t>devoted to the Declarative API," -&gt; Subsequently, we discussed the Declarative</w:t>
+      </w:r>
+      <w:r>
+        <w:rPr>
+          <w:rFonts w:ascii="Times New Roman" w:hAnsi="Times New Roman" w:cs="Times New Roman"/>
+          <w:sz w:val="22"/>
+          <w:szCs w:val="22"/>
+          <w:lang w:val="en-US"/>
+        </w:rPr>
+        <w:t xml:space="preserve"> </w:t>
+      </w:r>
+      <w:r>
+        <w:rPr>
+          <w:rFonts w:ascii="Times New Roman" w:hAnsi="Times New Roman" w:cs="Times New Roman"/>
+          <w:sz w:val="22"/>
+          <w:szCs w:val="22"/>
+          <w:lang w:val="en-US"/>
+        </w:rPr>
+        <w:t>API</w:t>
+      </w:r>
+    </w:p>
+    <w:p>
+      <w:pPr>
+        <w:pStyle w:val="ListParagraph"/>
+        <w:numPr>
+          <w:ilvl w:val="0"/>
+          <w:numId w:val="6"/>
+        </w:numPr>
+        <w:jc w:val="both"/>
+        <w:rPr>
+          <w:rFonts w:ascii="Times New Roman" w:hAnsi="Times New Roman" w:cs="Times New Roman"/>
+          <w:sz w:val="22"/>
+          <w:szCs w:val="22"/>
+          <w:lang w:val="en-US"/>
+        </w:rPr>
+      </w:pPr>
+      <w:r>
+        <w:rPr>
+          <w:rFonts w:ascii="Times New Roman" w:hAnsi="Times New Roman" w:cs="Times New Roman"/>
+          <w:sz w:val="22"/>
+          <w:szCs w:val="22"/>
+          <w:lang w:val="en-US"/>
+        </w:rPr>
+        <w:t>"and its main feature is" -&gt; with its main feature being</w:t>
+      </w:r>
+    </w:p>
+    <w:p>
+      <w:pPr>
+        <w:pStyle w:val="ListParagraph"/>
+        <w:numPr>
+          <w:ilvl w:val="0"/>
+          <w:numId w:val="6"/>
+        </w:numPr>
+        <w:jc w:val="both"/>
+        <w:rPr>
+          <w:rFonts w:ascii="Times New Roman" w:hAnsi="Times New Roman" w:cs="Times New Roman"/>
+          <w:sz w:val="22"/>
+          <w:szCs w:val="22"/>
+          <w:lang w:val="en-US"/>
+        </w:rPr>
+      </w:pPr>
+      <w:r>
+        <w:rPr>
+          <w:rFonts w:ascii="Times New Roman" w:hAnsi="Times New Roman" w:cs="Times New Roman"/>
+          <w:sz w:val="22"/>
+          <w:szCs w:val="22"/>
+          <w:lang w:val="en-US"/>
+        </w:rPr>
+        <w:t>"The Declarative</w:t>
+      </w:r>
+      <w:r>
+        <w:rPr>
+          <w:rFonts w:ascii="Times New Roman" w:hAnsi="Times New Roman" w:cs="Times New Roman"/>
+          <w:sz w:val="22"/>
+          <w:szCs w:val="22"/>
+          <w:lang w:val="en-US"/>
+        </w:rPr>
+        <w:t xml:space="preserve"> </w:t>
+      </w:r>
+      <w:r>
+        <w:rPr>
+          <w:rFonts w:ascii="Times New Roman" w:hAnsi="Times New Roman" w:cs="Times New Roman"/>
+          <w:sz w:val="22"/>
+          <w:szCs w:val="22"/>
+          <w:lang w:val="en-US"/>
+        </w:rPr>
+        <w:t>API was also put into usage with the implementation" -&gt; The Declarative API was adopted in the erasure coding plugin implementation ...</w:t>
+      </w:r>
+    </w:p>
+    <w:p>
+      <w:pPr>
+        <w:pStyle w:val="ListParagraph"/>
+        <w:numPr>
+          <w:ilvl w:val="0"/>
+          <w:numId w:val="6"/>
+        </w:numPr>
+        <w:rPr>
+          <w:rFonts w:ascii="Times New Roman" w:hAnsi="Times New Roman" w:cs="Times New Roman"/>
+          <w:sz w:val="22"/>
+          <w:szCs w:val="22"/>
+          <w:lang w:val="en-US"/>
+        </w:rPr>
+      </w:pPr>
+      <w:r>
+        <w:rPr>
+          <w:rFonts w:ascii="Times New Roman" w:hAnsi="Times New Roman" w:cs="Times New Roman"/>
+          <w:sz w:val="22"/>
+          <w:szCs w:val="22"/>
+          <w:lang w:val="en-US"/>
+        </w:rPr>
+        <w:t>I'm not sure Figure A1 is correct</w:t>
+      </w:r>
+      <w:r>
+        <w:rPr>
+          <w:rFonts w:ascii="Times New Roman" w:hAnsi="Times New Roman" w:cs="Times New Roman"/>
+          <w:sz w:val="22"/>
+          <w:szCs w:val="22"/>
+          <w:lang w:val="en-US"/>
+        </w:rPr>
+        <w:t xml:space="preserve">-&gt; </w:t>
+      </w:r>
+      <w:r>
+        <w:rPr>
+          <w:rFonts w:ascii="Times New Roman" w:hAnsi="Times New Roman" w:cs="Times New Roman"/>
+          <w:sz w:val="22"/>
+          <w:szCs w:val="22"/>
+          <w:lang w:val="en-US"/>
+        </w:rPr>
+        <w:t>the response handlers are called in the client not the server</w:t>
+      </w:r>
     </w:p>
     <w:sectPr>
       <w:pgSz w:w="11906" w:h="16838"/>
@@ -259,6 +2033,118 @@
     </w:lvl>
   </w:abstractNum>
   <w:abstractNum w:abstractNumId="1" w15:restartNumberingAfterBreak="0">
+    <w:nsid w:val="29BA7595"/>
+    <w:multiLevelType w:val="hybridMultilevel"/>
+    <w:tmpl w:val="B42A2878"/>
+    <w:lvl w:ilvl="0" w:tplc="0D5AB57A">
+      <w:numFmt w:val="bullet"/>
+      <w:lvlText w:val=""/>
+      <w:lvlJc w:val="left"/>
+      <w:pPr>
+        <w:ind w:left="360" w:hanging="360"/>
+      </w:pPr>
+      <w:rPr>
+        <w:rFonts w:ascii="Wingdings" w:eastAsiaTheme="minorHAnsi" w:hAnsi="Wingdings" w:cstheme="minorBidi" w:hint="default"/>
+      </w:rPr>
+    </w:lvl>
+    <w:lvl w:ilvl="1" w:tplc="08090003">
+      <w:start w:val="1"/>
+      <w:numFmt w:val="bullet"/>
+      <w:lvlText w:val="o"/>
+      <w:lvlJc w:val="left"/>
+      <w:pPr>
+        <w:ind w:left="1080" w:hanging="360"/>
+      </w:pPr>
+      <w:rPr>
+        <w:rFonts w:ascii="Courier New" w:hAnsi="Courier New" w:cs="Courier New" w:hint="default"/>
+      </w:rPr>
+    </w:lvl>
+    <w:lvl w:ilvl="2" w:tplc="08090005" w:tentative="1">
+      <w:start w:val="1"/>
+      <w:numFmt w:val="bullet"/>
+      <w:lvlText w:val=""/>
+      <w:lvlJc w:val="left"/>
+      <w:pPr>
+        <w:ind w:left="1800" w:hanging="360"/>
+      </w:pPr>
+      <w:rPr>
+        <w:rFonts w:ascii="Wingdings" w:hAnsi="Wingdings" w:hint="default"/>
+      </w:rPr>
+    </w:lvl>
+    <w:lvl w:ilvl="3" w:tplc="08090001" w:tentative="1">
+      <w:start w:val="1"/>
+      <w:numFmt w:val="bullet"/>
+      <w:lvlText w:val=""/>
+      <w:lvlJc w:val="left"/>
+      <w:pPr>
+        <w:ind w:left="2520" w:hanging="360"/>
+      </w:pPr>
+      <w:rPr>
+        <w:rFonts w:ascii="Symbol" w:hAnsi="Symbol" w:hint="default"/>
+      </w:rPr>
+    </w:lvl>
+    <w:lvl w:ilvl="4" w:tplc="08090003" w:tentative="1">
+      <w:start w:val="1"/>
+      <w:numFmt w:val="bullet"/>
+      <w:lvlText w:val="o"/>
+      <w:lvlJc w:val="left"/>
+      <w:pPr>
+        <w:ind w:left="3240" w:hanging="360"/>
+      </w:pPr>
+      <w:rPr>
+        <w:rFonts w:ascii="Courier New" w:hAnsi="Courier New" w:cs="Courier New" w:hint="default"/>
+      </w:rPr>
+    </w:lvl>
+    <w:lvl w:ilvl="5" w:tplc="08090005" w:tentative="1">
+      <w:start w:val="1"/>
+      <w:numFmt w:val="bullet"/>
+      <w:lvlText w:val=""/>
+      <w:lvlJc w:val="left"/>
+      <w:pPr>
+        <w:ind w:left="3960" w:hanging="360"/>
+      </w:pPr>
+      <w:rPr>
+        <w:rFonts w:ascii="Wingdings" w:hAnsi="Wingdings" w:hint="default"/>
+      </w:rPr>
+    </w:lvl>
+    <w:lvl w:ilvl="6" w:tplc="08090001" w:tentative="1">
+      <w:start w:val="1"/>
+      <w:numFmt w:val="bullet"/>
+      <w:lvlText w:val=""/>
+      <w:lvlJc w:val="left"/>
+      <w:pPr>
+        <w:ind w:left="4680" w:hanging="360"/>
+      </w:pPr>
+      <w:rPr>
+        <w:rFonts w:ascii="Symbol" w:hAnsi="Symbol" w:hint="default"/>
+      </w:rPr>
+    </w:lvl>
+    <w:lvl w:ilvl="7" w:tplc="08090003" w:tentative="1">
+      <w:start w:val="1"/>
+      <w:numFmt w:val="bullet"/>
+      <w:lvlText w:val="o"/>
+      <w:lvlJc w:val="left"/>
+      <w:pPr>
+        <w:ind w:left="5400" w:hanging="360"/>
+      </w:pPr>
+      <w:rPr>
+        <w:rFonts w:ascii="Courier New" w:hAnsi="Courier New" w:cs="Courier New" w:hint="default"/>
+      </w:rPr>
+    </w:lvl>
+    <w:lvl w:ilvl="8" w:tplc="08090005" w:tentative="1">
+      <w:start w:val="1"/>
+      <w:numFmt w:val="bullet"/>
+      <w:lvlText w:val=""/>
+      <w:lvlJc w:val="left"/>
+      <w:pPr>
+        <w:ind w:left="6120" w:hanging="360"/>
+      </w:pPr>
+      <w:rPr>
+        <w:rFonts w:ascii="Wingdings" w:hAnsi="Wingdings" w:hint="default"/>
+      </w:rPr>
+    </w:lvl>
+  </w:abstractNum>
+  <w:abstractNum w:abstractNumId="2" w15:restartNumberingAfterBreak="0">
     <w:nsid w:val="345D09C9"/>
     <w:multiLevelType w:val="hybridMultilevel"/>
     <w:tmpl w:val="21565804"/>
@@ -371,7 +2257,7 @@
       </w:rPr>
     </w:lvl>
   </w:abstractNum>
-  <w:abstractNum w:abstractNumId="2" w15:restartNumberingAfterBreak="0">
+  <w:abstractNum w:abstractNumId="3" w15:restartNumberingAfterBreak="0">
     <w:nsid w:val="41D66550"/>
     <w:multiLevelType w:val="hybridMultilevel"/>
     <w:tmpl w:val="FC40C624"/>
@@ -484,7 +2370,7 @@
       </w:rPr>
     </w:lvl>
   </w:abstractNum>
-  <w:abstractNum w:abstractNumId="3" w15:restartNumberingAfterBreak="0">
+  <w:abstractNum w:abstractNumId="4" w15:restartNumberingAfterBreak="0">
     <w:nsid w:val="655D6B14"/>
     <w:multiLevelType w:val="hybridMultilevel"/>
     <w:tmpl w:val="4128063A"/>
@@ -597,7 +2483,7 @@
       </w:rPr>
     </w:lvl>
   </w:abstractNum>
-  <w:abstractNum w:abstractNumId="4" w15:restartNumberingAfterBreak="0">
+  <w:abstractNum w:abstractNumId="5" w15:restartNumberingAfterBreak="0">
     <w:nsid w:val="7514443D"/>
     <w:multiLevelType w:val="hybridMultilevel"/>
     <w:tmpl w:val="299CA66C"/>
@@ -711,19 +2597,22 @@
     </w:lvl>
   </w:abstractNum>
   <w:num w:numId="1">
-    <w:abstractNumId w:val="1"/>
+    <w:abstractNumId w:val="2"/>
   </w:num>
   <w:num w:numId="2">
-    <w:abstractNumId w:val="4"/>
+    <w:abstractNumId w:val="5"/>
   </w:num>
   <w:num w:numId="3">
-    <w:abstractNumId w:val="2"/>
+    <w:abstractNumId w:val="3"/>
   </w:num>
   <w:num w:numId="4">
     <w:abstractNumId w:val="0"/>
   </w:num>
   <w:num w:numId="5">
-    <w:abstractNumId w:val="3"/>
+    <w:abstractNumId w:val="4"/>
+  </w:num>
+  <w:num w:numId="6">
+    <w:abstractNumId w:val="1"/>
   </w:num>
 </w:numbering>
 </file>

</xml_diff>

<commit_message>
adds the text corrections for 2nd revision from Michal
</commit_message>
<xml_diff>
--- a/Resources/xrootd/changelog_v2.docx
+++ b/Resources/xrootd/changelog_v2.docx
@@ -173,6 +173,63 @@
       <w:pPr>
         <w:pStyle w:val="ListParagraph"/>
         <w:numPr>
+          <w:ilvl w:val="1"/>
+          <w:numId w:val="6"/>
+        </w:numPr>
+        <w:jc w:val="both"/>
+        <w:rPr>
+          <w:rFonts w:ascii="Times New Roman" w:hAnsi="Times New Roman" w:cs="Times New Roman"/>
+          <w:sz w:val="22"/>
+          <w:szCs w:val="22"/>
+          <w:lang w:val="en-US"/>
+        </w:rPr>
+      </w:pPr>
+      <w:r>
+        <w:rPr>
+          <w:rFonts w:ascii="Times New Roman" w:hAnsi="Times New Roman" w:cs="Times New Roman"/>
+          <w:sz w:val="22"/>
+          <w:szCs w:val="22"/>
+          <w:lang w:val="en-US"/>
+        </w:rPr>
+        <w:t xml:space="preserve">I’ve replaced the old text with </w:t>
+      </w:r>
+      <w:r>
+        <w:rPr>
+          <w:rFonts w:ascii="Times New Roman" w:hAnsi="Times New Roman" w:cs="Times New Roman"/>
+          <w:sz w:val="22"/>
+          <w:szCs w:val="22"/>
+          <w:lang w:val="en-US"/>
+        </w:rPr>
+        <w:t xml:space="preserve">your suggestion </w:t>
+      </w:r>
+      <w:r>
+        <w:rPr>
+          <mc:AlternateContent>
+            <mc:Choice Requires="w16se">
+              <w:rFonts w:ascii="Times New Roman" w:hAnsi="Times New Roman" w:cs="Times New Roman"/>
+            </mc:Choice>
+            <mc:Fallback>
+              <w:rFonts w:ascii="Apple Color Emoji" w:eastAsia="Apple Color Emoji" w:hAnsi="Apple Color Emoji" w:cs="Apple Color Emoji"/>
+            </mc:Fallback>
+          </mc:AlternateContent>
+          <w:sz w:val="22"/>
+          <w:szCs w:val="22"/>
+          <w:lang w:val="en-US"/>
+        </w:rPr>
+        <mc:AlternateContent>
+          <mc:Choice Requires="w16se">
+            <w16se:symEx w16se:font="Apple Color Emoji" w16se:char="1F609"/>
+          </mc:Choice>
+          <mc:Fallback>
+            <w:t>😉</w:t>
+          </mc:Fallback>
+        </mc:AlternateContent>
+      </w:r>
+    </w:p>
+    <w:p>
+      <w:pPr>
+        <w:pStyle w:val="ListParagraph"/>
+        <w:numPr>
           <w:ilvl w:val="0"/>
           <w:numId w:val="6"/>
         </w:numPr>
@@ -198,6 +255,31 @@
       <w:pPr>
         <w:pStyle w:val="ListParagraph"/>
         <w:numPr>
+          <w:ilvl w:val="1"/>
+          <w:numId w:val="6"/>
+        </w:numPr>
+        <w:jc w:val="both"/>
+        <w:rPr>
+          <w:rFonts w:ascii="Times New Roman" w:hAnsi="Times New Roman" w:cs="Times New Roman"/>
+          <w:sz w:val="22"/>
+          <w:szCs w:val="22"/>
+          <w:lang w:val="en-US"/>
+        </w:rPr>
+      </w:pPr>
+      <w:r>
+        <w:rPr>
+          <w:rFonts w:ascii="Times New Roman" w:hAnsi="Times New Roman" w:cs="Times New Roman"/>
+          <w:sz w:val="22"/>
+          <w:szCs w:val="22"/>
+          <w:lang w:val="en-US"/>
+        </w:rPr>
+        <w:t>changed</w:t>
+      </w:r>
+    </w:p>
+    <w:p>
+      <w:pPr>
+        <w:pStyle w:val="ListParagraph"/>
+        <w:numPr>
           <w:ilvl w:val="0"/>
           <w:numId w:val="6"/>
         </w:numPr>
@@ -216,26 +298,19 @@
           <w:szCs w:val="22"/>
           <w:lang w:val="en-US"/>
         </w:rPr>
-        <w:t xml:space="preserve">I would </w:t>
-      </w:r>
-      <w:r>
-        <w:rPr>
-          <w:rFonts w:ascii="Times New Roman" w:hAnsi="Times New Roman" w:cs="Times New Roman"/>
-          <w:sz w:val="22"/>
-          <w:szCs w:val="22"/>
-          <w:lang w:val="en-US"/>
-        </w:rPr>
-        <w:t>rephrase</w:t>
-      </w:r>
-      <w:r>
-        <w:rPr>
-          <w:rFonts w:ascii="Times New Roman" w:hAnsi="Times New Roman" w:cs="Times New Roman"/>
-          <w:sz w:val="22"/>
-          <w:szCs w:val="22"/>
-          <w:lang w:val="en-US"/>
-        </w:rPr>
-        <w:t>: "The mechanism that allows the client to receive feedback from the TCP kernel is called event-loop. The feedback consists of communicating whether there is available space in the TCP-output buffer for writing data (i.e., requests which will be sent to the server) or if there is some data in the TCP-receive buffer for reading responses from the server." to something like:</w:t>
-      </w:r>
+        <w:t xml:space="preserve">I would rephrase: "The mechanism that allows the client to receive feedback from the TCP kernel is called event-loop. The feedback consists of communicating whether there is available space in the TCP-output buffer for writing data (i.e., requests which will be sent to the server) or if there is some data in the TCP-receive buffer for reading responses from the server." to something like: Using the </w:t>
+      </w:r>
+      <w:proofErr w:type="spellStart"/>
+      <w:r>
+        <w:rPr>
+          <w:rFonts w:ascii="Times New Roman" w:hAnsi="Times New Roman" w:cs="Times New Roman"/>
+          <w:sz w:val="22"/>
+          <w:szCs w:val="22"/>
+          <w:lang w:val="en-US"/>
+        </w:rPr>
+        <w:t>epoll</w:t>
+      </w:r>
+      <w:proofErr w:type="spellEnd"/>
       <w:r>
         <w:rPr>
           <w:rFonts w:ascii="Times New Roman" w:hAnsi="Times New Roman" w:cs="Times New Roman"/>
@@ -245,15 +320,6 @@
         </w:rPr>
         <w:t xml:space="preserve"> </w:t>
       </w:r>
-      <w:r>
-        <w:rPr>
-          <w:rFonts w:ascii="Times New Roman" w:hAnsi="Times New Roman" w:cs="Times New Roman"/>
-          <w:sz w:val="22"/>
-          <w:szCs w:val="22"/>
-          <w:lang w:val="en-US"/>
-        </w:rPr>
-        <w:t xml:space="preserve">Using the </w:t>
-      </w:r>
       <w:proofErr w:type="spellStart"/>
       <w:r>
         <w:rPr>
@@ -262,7 +328,7 @@
           <w:szCs w:val="22"/>
           <w:lang w:val="en-US"/>
         </w:rPr>
-        <w:t>epoll</w:t>
+        <w:t>syscall</w:t>
       </w:r>
       <w:proofErr w:type="spellEnd"/>
       <w:r>
@@ -272,8 +338,295 @@
           <w:szCs w:val="22"/>
           <w:lang w:val="en-US"/>
         </w:rPr>
+        <w:t xml:space="preserve"> the XRootD client runtime receives events from the kernel signaling whether there is available space in the TCP-output buffer for writing data (i.e., requests which will be sent to the server) or if there is some data in the TCP-receive buffer for reading responses from the server.</w:t>
+      </w:r>
+    </w:p>
+    <w:p>
+      <w:pPr>
+        <w:pStyle w:val="ListParagraph"/>
+        <w:numPr>
+          <w:ilvl w:val="1"/>
+          <w:numId w:val="6"/>
+        </w:numPr>
+        <w:jc w:val="both"/>
+        <w:rPr>
+          <w:rFonts w:ascii="Times New Roman" w:hAnsi="Times New Roman" w:cs="Times New Roman"/>
+          <w:sz w:val="22"/>
+          <w:szCs w:val="22"/>
+          <w:lang w:val="en-US"/>
+        </w:rPr>
+      </w:pPr>
+      <w:r>
+        <w:rPr>
+          <w:rFonts w:ascii="Times New Roman" w:hAnsi="Times New Roman" w:cs="Times New Roman"/>
+          <w:sz w:val="22"/>
+          <w:szCs w:val="22"/>
+          <w:lang w:val="en-US"/>
+        </w:rPr>
+        <w:t xml:space="preserve">Changed accordingly </w:t>
+      </w:r>
+      <w:r>
+        <w:rPr>
+          <mc:AlternateContent>
+            <mc:Choice Requires="w16se">
+              <w:rFonts w:ascii="Times New Roman" w:hAnsi="Times New Roman" w:cs="Times New Roman"/>
+            </mc:Choice>
+            <mc:Fallback>
+              <w:rFonts w:ascii="Apple Color Emoji" w:eastAsia="Apple Color Emoji" w:hAnsi="Apple Color Emoji" w:cs="Apple Color Emoji"/>
+            </mc:Fallback>
+          </mc:AlternateContent>
+          <w:sz w:val="22"/>
+          <w:szCs w:val="22"/>
+          <w:lang w:val="en-US"/>
+        </w:rPr>
+        <mc:AlternateContent>
+          <mc:Choice Requires="w16se">
+            <w16se:symEx w16se:font="Apple Color Emoji" w16se:char="1F609"/>
+          </mc:Choice>
+          <mc:Fallback>
+            <w:t>😉</w:t>
+          </mc:Fallback>
+        </mc:AlternateContent>
+      </w:r>
+    </w:p>
+    <w:p>
+      <w:pPr>
+        <w:pStyle w:val="ListParagraph"/>
+        <w:numPr>
+          <w:ilvl w:val="0"/>
+          <w:numId w:val="6"/>
+        </w:numPr>
+        <w:jc w:val="both"/>
+        <w:rPr>
+          <w:rFonts w:ascii="Times New Roman" w:hAnsi="Times New Roman" w:cs="Times New Roman"/>
+          <w:sz w:val="22"/>
+          <w:szCs w:val="22"/>
+          <w:lang w:val="en-US"/>
+        </w:rPr>
+      </w:pPr>
+      <w:r>
+        <w:rPr>
+          <w:rFonts w:ascii="Times New Roman" w:hAnsi="Times New Roman" w:cs="Times New Roman"/>
+          <w:sz w:val="22"/>
+          <w:szCs w:val="22"/>
+          <w:lang w:val="en-US"/>
+        </w:rPr>
+        <w:t>"During a read-event yielded by the event-loop, the client is informed that it can read from the socket, that is a server response." -&gt; During a read-event yielded by the event-loop, the client is informed that it can readout from the socket the server response.</w:t>
+      </w:r>
+    </w:p>
+    <w:p>
+      <w:pPr>
+        <w:pStyle w:val="ListParagraph"/>
+        <w:numPr>
+          <w:ilvl w:val="1"/>
+          <w:numId w:val="6"/>
+        </w:numPr>
+        <w:jc w:val="both"/>
+        <w:rPr>
+          <w:rFonts w:ascii="Times New Roman" w:hAnsi="Times New Roman" w:cs="Times New Roman"/>
+          <w:sz w:val="22"/>
+          <w:szCs w:val="22"/>
+          <w:lang w:val="en-US"/>
+        </w:rPr>
+      </w:pPr>
+      <w:r>
+        <w:rPr>
+          <w:rFonts w:ascii="Times New Roman" w:hAnsi="Times New Roman" w:cs="Times New Roman"/>
+          <w:sz w:val="22"/>
+          <w:szCs w:val="22"/>
+          <w:lang w:val="en-US"/>
+        </w:rPr>
+        <w:t xml:space="preserve">Changed accordingly </w:t>
+      </w:r>
+      <w:r>
+        <w:rPr>
+          <mc:AlternateContent>
+            <mc:Choice Requires="w16se">
+              <w:rFonts w:ascii="Times New Roman" w:hAnsi="Times New Roman" w:cs="Times New Roman"/>
+            </mc:Choice>
+            <mc:Fallback>
+              <w:rFonts w:ascii="Apple Color Emoji" w:eastAsia="Apple Color Emoji" w:hAnsi="Apple Color Emoji" w:cs="Apple Color Emoji"/>
+            </mc:Fallback>
+          </mc:AlternateContent>
+          <w:sz w:val="22"/>
+          <w:szCs w:val="22"/>
+          <w:lang w:val="en-US"/>
+        </w:rPr>
+        <mc:AlternateContent>
+          <mc:Choice Requires="w16se">
+            <w16se:symEx w16se:font="Apple Color Emoji" w16se:char="1F609"/>
+          </mc:Choice>
+          <mc:Fallback>
+            <w:t>😉</w:t>
+          </mc:Fallback>
+        </mc:AlternateContent>
+      </w:r>
+    </w:p>
+    <w:p>
+      <w:pPr>
+        <w:pStyle w:val="ListParagraph"/>
+        <w:numPr>
+          <w:ilvl w:val="0"/>
+          <w:numId w:val="6"/>
+        </w:numPr>
+        <w:jc w:val="both"/>
+        <w:rPr>
+          <w:rFonts w:ascii="Times New Roman" w:hAnsi="Times New Roman" w:cs="Times New Roman"/>
+          <w:b/>
+          <w:bCs/>
+          <w:sz w:val="22"/>
+          <w:szCs w:val="22"/>
+          <w:u w:val="single"/>
+          <w:lang w:val="en-US"/>
+        </w:rPr>
+      </w:pPr>
+      <w:r>
+        <w:rPr>
+          <w:rFonts w:ascii="Times New Roman" w:hAnsi="Times New Roman" w:cs="Times New Roman"/>
+          <w:sz w:val="22"/>
+          <w:szCs w:val="22"/>
+          <w:lang w:val="en-US"/>
+        </w:rPr>
+        <w:t>Remarks about figure 4:</w:t>
+      </w:r>
+      <w:r>
+        <w:rPr>
+          <w:rFonts w:ascii="Times New Roman" w:hAnsi="Times New Roman" w:cs="Times New Roman"/>
+          <w:b/>
+          <w:bCs/>
+          <w:sz w:val="22"/>
+          <w:szCs w:val="22"/>
+          <w:u w:val="single"/>
+          <w:lang w:val="en-US"/>
+        </w:rPr>
         <w:t xml:space="preserve"> </w:t>
       </w:r>
+      <w:r>
+        <w:rPr>
+          <mc:AlternateContent>
+            <mc:Choice Requires="w16se">
+              <w:rFonts w:ascii="Times New Roman" w:hAnsi="Times New Roman" w:cs="Times New Roman"/>
+            </mc:Choice>
+            <mc:Fallback>
+              <w:rFonts w:ascii="Apple Color Emoji" w:eastAsia="Apple Color Emoji" w:hAnsi="Apple Color Emoji" w:cs="Apple Color Emoji"/>
+            </mc:Fallback>
+          </mc:AlternateContent>
+          <w:b/>
+          <w:bCs/>
+          <w:sz w:val="22"/>
+          <w:szCs w:val="22"/>
+          <w:u w:val="single"/>
+          <w:lang w:val="en-US"/>
+        </w:rPr>
+        <mc:AlternateContent>
+          <mc:Choice Requires="w16se">
+            <w16se:symEx w16se:font="Apple Color Emoji" w16se:char="2699"/>
+          </mc:Choice>
+          <mc:Fallback>
+            <w:t>⚙</w:t>
+          </mc:Fallback>
+        </mc:AlternateContent>
+      </w:r>
+      <w:r>
+        <w:rPr>
+          <w:rFonts w:ascii="Times New Roman" w:hAnsi="Times New Roman" w:cs="Times New Roman"/>
+          <w:b/>
+          <w:bCs/>
+          <w:sz w:val="22"/>
+          <w:szCs w:val="22"/>
+          <w:u w:val="single"/>
+          <w:lang w:val="en-US"/>
+        </w:rPr>
+        <w:t xml:space="preserve">️ in construction </w:t>
+      </w:r>
+      <w:r>
+        <w:rPr>
+          <mc:AlternateContent>
+            <mc:Choice Requires="w16se">
+              <w:rFonts w:ascii="Times New Roman" w:hAnsi="Times New Roman" w:cs="Times New Roman"/>
+            </mc:Choice>
+            <mc:Fallback>
+              <w:rFonts w:ascii="Apple Color Emoji" w:eastAsia="Apple Color Emoji" w:hAnsi="Apple Color Emoji" w:cs="Apple Color Emoji"/>
+            </mc:Fallback>
+          </mc:AlternateContent>
+          <w:b/>
+          <w:bCs/>
+          <w:sz w:val="22"/>
+          <w:szCs w:val="22"/>
+          <w:u w:val="single"/>
+          <w:lang w:val="en-US"/>
+        </w:rPr>
+        <mc:AlternateContent>
+          <mc:Choice Requires="w16se">
+            <w16se:symEx w16se:font="Apple Color Emoji" w16se:char="26A0"/>
+          </mc:Choice>
+          <mc:Fallback>
+            <w:t>⚠</w:t>
+          </mc:Fallback>
+        </mc:AlternateContent>
+      </w:r>
+      <w:r>
+        <w:rPr>
+          <w:rFonts w:ascii="Times New Roman" w:hAnsi="Times New Roman" w:cs="Times New Roman"/>
+          <w:b/>
+          <w:bCs/>
+          <w:sz w:val="22"/>
+          <w:szCs w:val="22"/>
+          <w:u w:val="single"/>
+          <w:lang w:val="en-US"/>
+        </w:rPr>
+        <w:t>️</w:t>
+      </w:r>
+    </w:p>
+    <w:p>
+      <w:pPr>
+        <w:pStyle w:val="ListParagraph"/>
+        <w:numPr>
+          <w:ilvl w:val="1"/>
+          <w:numId w:val="6"/>
+        </w:numPr>
+        <w:jc w:val="both"/>
+        <w:rPr>
+          <w:rFonts w:ascii="Times New Roman" w:hAnsi="Times New Roman" w:cs="Times New Roman"/>
+          <w:sz w:val="22"/>
+          <w:szCs w:val="22"/>
+          <w:lang w:val="en-US"/>
+        </w:rPr>
+      </w:pPr>
+      <w:r>
+        <w:rPr>
+          <w:rFonts w:ascii="Times New Roman" w:hAnsi="Times New Roman" w:cs="Times New Roman"/>
+          <w:sz w:val="22"/>
+          <w:szCs w:val="22"/>
+          <w:lang w:val="en-US"/>
+        </w:rPr>
+        <w:t>the event-loop is not something that is between the client and the server</w:t>
+      </w:r>
+    </w:p>
+    <w:p>
+      <w:pPr>
+        <w:pStyle w:val="ListParagraph"/>
+        <w:numPr>
+          <w:ilvl w:val="1"/>
+          <w:numId w:val="6"/>
+        </w:numPr>
+        <w:jc w:val="both"/>
+        <w:rPr>
+          <w:rFonts w:ascii="Times New Roman" w:hAnsi="Times New Roman" w:cs="Times New Roman"/>
+          <w:sz w:val="22"/>
+          <w:szCs w:val="22"/>
+          <w:lang w:val="en-US"/>
+        </w:rPr>
+      </w:pPr>
+      <w:r>
+        <w:rPr>
+          <w:rFonts w:ascii="Times New Roman" w:hAnsi="Times New Roman" w:cs="Times New Roman"/>
+          <w:sz w:val="22"/>
+          <w:szCs w:val="22"/>
+          <w:lang w:val="en-US"/>
+        </w:rPr>
+        <w:t xml:space="preserve">I would remove the client/server blocks and instead in their place put the </w:t>
+      </w:r>
       <w:proofErr w:type="spellStart"/>
       <w:r>
         <w:rPr>
@@ -282,7 +635,7 @@
           <w:szCs w:val="22"/>
           <w:lang w:val="en-US"/>
         </w:rPr>
-        <w:t>syscall</w:t>
+        <w:t>send_buffer</w:t>
       </w:r>
       <w:proofErr w:type="spellEnd"/>
       <w:r>
@@ -292,25 +645,108 @@
           <w:szCs w:val="22"/>
           <w:lang w:val="en-US"/>
         </w:rPr>
-        <w:t xml:space="preserve"> the XRootD client runtime receives events from the kernel </w:t>
-      </w:r>
-      <w:r>
-        <w:rPr>
-          <w:rFonts w:ascii="Times New Roman" w:hAnsi="Times New Roman" w:cs="Times New Roman"/>
-          <w:sz w:val="22"/>
-          <w:szCs w:val="22"/>
-          <w:lang w:val="en-US"/>
-        </w:rPr>
-        <w:t>signaling</w:t>
-      </w:r>
-      <w:r>
-        <w:rPr>
-          <w:rFonts w:ascii="Times New Roman" w:hAnsi="Times New Roman" w:cs="Times New Roman"/>
-          <w:sz w:val="22"/>
-          <w:szCs w:val="22"/>
-          <w:lang w:val="en-US"/>
-        </w:rPr>
-        <w:t xml:space="preserve"> whether there is available space in the TCP-output buffer for writing data (i.e., requests which will be sent to the server) or if there is some data in the TCP-receive buffer for reading responses from the server.</w:t>
+        <w:t xml:space="preserve"> and </w:t>
+      </w:r>
+      <w:proofErr w:type="spellStart"/>
+      <w:r>
+        <w:rPr>
+          <w:rFonts w:ascii="Times New Roman" w:hAnsi="Times New Roman" w:cs="Times New Roman"/>
+          <w:sz w:val="22"/>
+          <w:szCs w:val="22"/>
+          <w:lang w:val="en-US"/>
+        </w:rPr>
+        <w:t>receive_buffer</w:t>
+      </w:r>
+      <w:proofErr w:type="spellEnd"/>
+    </w:p>
+    <w:p>
+      <w:pPr>
+        <w:pStyle w:val="ListParagraph"/>
+        <w:numPr>
+          <w:ilvl w:val="1"/>
+          <w:numId w:val="6"/>
+        </w:numPr>
+        <w:jc w:val="both"/>
+        <w:rPr>
+          <w:rFonts w:ascii="Times New Roman" w:hAnsi="Times New Roman" w:cs="Times New Roman"/>
+          <w:sz w:val="22"/>
+          <w:szCs w:val="22"/>
+          <w:lang w:val="en-US"/>
+        </w:rPr>
+      </w:pPr>
+      <w:r>
+        <w:rPr>
+          <w:rFonts w:ascii="Times New Roman" w:hAnsi="Times New Roman" w:cs="Times New Roman"/>
+          <w:sz w:val="22"/>
+          <w:szCs w:val="22"/>
+          <w:lang w:val="en-US"/>
+        </w:rPr>
+        <w:t xml:space="preserve">the requests from the request-queue are moved to the </w:t>
+      </w:r>
+      <w:proofErr w:type="spellStart"/>
+      <w:r>
+        <w:rPr>
+          <w:rFonts w:ascii="Times New Roman" w:hAnsi="Times New Roman" w:cs="Times New Roman"/>
+          <w:sz w:val="22"/>
+          <w:szCs w:val="22"/>
+          <w:lang w:val="en-US"/>
+        </w:rPr>
+        <w:t>send_buffer</w:t>
+      </w:r>
+      <w:proofErr w:type="spellEnd"/>
+      <w:r>
+        <w:rPr>
+          <w:rFonts w:ascii="Times New Roman" w:hAnsi="Times New Roman" w:cs="Times New Roman"/>
+          <w:sz w:val="22"/>
+          <w:szCs w:val="22"/>
+          <w:lang w:val="en-US"/>
+        </w:rPr>
+        <w:t xml:space="preserve"> on write event</w:t>
+      </w:r>
+    </w:p>
+    <w:p>
+      <w:pPr>
+        <w:pStyle w:val="ListParagraph"/>
+        <w:numPr>
+          <w:ilvl w:val="1"/>
+          <w:numId w:val="6"/>
+        </w:numPr>
+        <w:jc w:val="both"/>
+        <w:rPr>
+          <w:rFonts w:ascii="Times New Roman" w:hAnsi="Times New Roman" w:cs="Times New Roman"/>
+          <w:sz w:val="22"/>
+          <w:szCs w:val="22"/>
+          <w:lang w:val="en-US"/>
+        </w:rPr>
+      </w:pPr>
+      <w:r>
+        <w:rPr>
+          <w:rFonts w:ascii="Times New Roman" w:hAnsi="Times New Roman" w:cs="Times New Roman"/>
+          <w:sz w:val="22"/>
+          <w:szCs w:val="22"/>
+          <w:lang w:val="en-US"/>
+        </w:rPr>
+        <w:t xml:space="preserve">and the data from </w:t>
+      </w:r>
+      <w:proofErr w:type="spellStart"/>
+      <w:r>
+        <w:rPr>
+          <w:rFonts w:ascii="Times New Roman" w:hAnsi="Times New Roman" w:cs="Times New Roman"/>
+          <w:sz w:val="22"/>
+          <w:szCs w:val="22"/>
+          <w:lang w:val="en-US"/>
+        </w:rPr>
+        <w:t>receive_buffer</w:t>
+      </w:r>
+      <w:proofErr w:type="spellEnd"/>
+      <w:r>
+        <w:rPr>
+          <w:rFonts w:ascii="Times New Roman" w:hAnsi="Times New Roman" w:cs="Times New Roman"/>
+          <w:sz w:val="22"/>
+          <w:szCs w:val="22"/>
+          <w:lang w:val="en-US"/>
+        </w:rPr>
+        <w:t xml:space="preserve"> parsed into responses on read event</w:t>
       </w:r>
     </w:p>
     <w:p>
@@ -335,7 +771,7 @@
           <w:szCs w:val="22"/>
           <w:lang w:val="en-US"/>
         </w:rPr>
-        <w:t>"During a read-event yielded by the</w:t>
+        <w:t>Listing 2 appears before Listing 1</w:t>
       </w:r>
       <w:r>
         <w:rPr>
@@ -346,130 +782,6 @@
         </w:rPr>
         <w:t xml:space="preserve"> </w:t>
       </w:r>
-      <w:r>
-        <w:rPr>
-          <w:rFonts w:ascii="Times New Roman" w:hAnsi="Times New Roman" w:cs="Times New Roman"/>
-          <w:sz w:val="22"/>
-          <w:szCs w:val="22"/>
-          <w:lang w:val="en-US"/>
-        </w:rPr>
-        <w:t>event-loop, the client is informed that it can read from the</w:t>
-      </w:r>
-      <w:r>
-        <w:rPr>
-          <w:rFonts w:ascii="Times New Roman" w:hAnsi="Times New Roman" w:cs="Times New Roman"/>
-          <w:sz w:val="22"/>
-          <w:szCs w:val="22"/>
-          <w:lang w:val="en-US"/>
-        </w:rPr>
-        <w:t xml:space="preserve"> </w:t>
-      </w:r>
-      <w:r>
-        <w:rPr>
-          <w:rFonts w:ascii="Times New Roman" w:hAnsi="Times New Roman" w:cs="Times New Roman"/>
-          <w:sz w:val="22"/>
-          <w:szCs w:val="22"/>
-          <w:lang w:val="en-US"/>
-        </w:rPr>
-        <w:t>socket, that is a server response." -&gt;</w:t>
-      </w:r>
-      <w:r>
-        <w:rPr>
-          <w:rFonts w:ascii="Times New Roman" w:hAnsi="Times New Roman" w:cs="Times New Roman"/>
-          <w:sz w:val="22"/>
-          <w:szCs w:val="22"/>
-          <w:lang w:val="en-US"/>
-        </w:rPr>
-        <w:t xml:space="preserve"> </w:t>
-      </w:r>
-      <w:r>
-        <w:rPr>
-          <w:rFonts w:ascii="Times New Roman" w:hAnsi="Times New Roman" w:cs="Times New Roman"/>
-          <w:sz w:val="22"/>
-          <w:szCs w:val="22"/>
-          <w:lang w:val="en-US"/>
-        </w:rPr>
-        <w:t>During a read-event yielded by the</w:t>
-      </w:r>
-      <w:r>
-        <w:rPr>
-          <w:rFonts w:ascii="Times New Roman" w:hAnsi="Times New Roman" w:cs="Times New Roman"/>
-          <w:sz w:val="22"/>
-          <w:szCs w:val="22"/>
-          <w:lang w:val="en-US"/>
-        </w:rPr>
-        <w:t xml:space="preserve"> </w:t>
-      </w:r>
-      <w:r>
-        <w:rPr>
-          <w:rFonts w:ascii="Times New Roman" w:hAnsi="Times New Roman" w:cs="Times New Roman"/>
-          <w:sz w:val="22"/>
-          <w:szCs w:val="22"/>
-          <w:lang w:val="en-US"/>
-        </w:rPr>
-        <w:t>event-loop, the</w:t>
-      </w:r>
-      <w:r>
-        <w:rPr>
-          <w:rFonts w:ascii="Times New Roman" w:hAnsi="Times New Roman" w:cs="Times New Roman"/>
-          <w:sz w:val="22"/>
-          <w:szCs w:val="22"/>
-          <w:lang w:val="en-US"/>
-        </w:rPr>
-        <w:t xml:space="preserve"> </w:t>
-      </w:r>
-      <w:r>
-        <w:rPr>
-          <w:rFonts w:ascii="Times New Roman" w:hAnsi="Times New Roman" w:cs="Times New Roman"/>
-          <w:sz w:val="22"/>
-          <w:szCs w:val="22"/>
-          <w:lang w:val="en-US"/>
-        </w:rPr>
-        <w:t>client is informed that it can readout from the</w:t>
-      </w:r>
-      <w:r>
-        <w:rPr>
-          <w:rFonts w:ascii="Times New Roman" w:hAnsi="Times New Roman" w:cs="Times New Roman"/>
-          <w:sz w:val="22"/>
-          <w:szCs w:val="22"/>
-          <w:lang w:val="en-US"/>
-        </w:rPr>
-        <w:t xml:space="preserve"> </w:t>
-      </w:r>
-      <w:r>
-        <w:rPr>
-          <w:rFonts w:ascii="Times New Roman" w:hAnsi="Times New Roman" w:cs="Times New Roman"/>
-          <w:sz w:val="22"/>
-          <w:szCs w:val="22"/>
-          <w:lang w:val="en-US"/>
-        </w:rPr>
-        <w:t>socket the server response.</w:t>
-      </w:r>
-    </w:p>
-    <w:p>
-      <w:pPr>
-        <w:pStyle w:val="ListParagraph"/>
-        <w:numPr>
-          <w:ilvl w:val="0"/>
-          <w:numId w:val="6"/>
-        </w:numPr>
-        <w:jc w:val="both"/>
-        <w:rPr>
-          <w:rFonts w:ascii="Times New Roman" w:hAnsi="Times New Roman" w:cs="Times New Roman"/>
-          <w:sz w:val="22"/>
-          <w:szCs w:val="22"/>
-          <w:lang w:val="en-US"/>
-        </w:rPr>
-      </w:pPr>
-      <w:r>
-        <w:rPr>
-          <w:rFonts w:ascii="Times New Roman" w:hAnsi="Times New Roman" w:cs="Times New Roman"/>
-          <w:sz w:val="22"/>
-          <w:szCs w:val="22"/>
-          <w:lang w:val="en-US"/>
-        </w:rPr>
-        <w:t>Remarks about figure 4:</w:t>
-      </w:r>
     </w:p>
     <w:p>
       <w:pPr>
@@ -493,214 +805,7 @@
           <w:szCs w:val="22"/>
           <w:lang w:val="en-US"/>
         </w:rPr>
-        <w:t>the event-loop is not something that is between the client and the server</w:t>
-      </w:r>
-    </w:p>
-    <w:p>
-      <w:pPr>
-        <w:pStyle w:val="ListParagraph"/>
-        <w:numPr>
-          <w:ilvl w:val="1"/>
-          <w:numId w:val="6"/>
-        </w:numPr>
-        <w:jc w:val="both"/>
-        <w:rPr>
-          <w:rFonts w:ascii="Times New Roman" w:hAnsi="Times New Roman" w:cs="Times New Roman"/>
-          <w:sz w:val="22"/>
-          <w:szCs w:val="22"/>
-          <w:lang w:val="en-US"/>
-        </w:rPr>
-      </w:pPr>
-      <w:r>
-        <w:rPr>
-          <w:rFonts w:ascii="Times New Roman" w:hAnsi="Times New Roman" w:cs="Times New Roman"/>
-          <w:sz w:val="22"/>
-          <w:szCs w:val="22"/>
-          <w:lang w:val="en-US"/>
-        </w:rPr>
-        <w:t xml:space="preserve">I would remove the client/server </w:t>
-      </w:r>
-      <w:r>
-        <w:rPr>
-          <w:rFonts w:ascii="Times New Roman" w:hAnsi="Times New Roman" w:cs="Times New Roman"/>
-          <w:sz w:val="22"/>
-          <w:szCs w:val="22"/>
-          <w:lang w:val="en-US"/>
-        </w:rPr>
-        <w:t>blocks</w:t>
-      </w:r>
-      <w:r>
-        <w:rPr>
-          <w:rFonts w:ascii="Times New Roman" w:hAnsi="Times New Roman" w:cs="Times New Roman"/>
-          <w:sz w:val="22"/>
-          <w:szCs w:val="22"/>
-          <w:lang w:val="en-US"/>
-        </w:rPr>
-        <w:t xml:space="preserve"> and instead in their place put the </w:t>
-      </w:r>
-      <w:proofErr w:type="spellStart"/>
-      <w:r>
-        <w:rPr>
-          <w:rFonts w:ascii="Times New Roman" w:hAnsi="Times New Roman" w:cs="Times New Roman"/>
-          <w:sz w:val="22"/>
-          <w:szCs w:val="22"/>
-          <w:lang w:val="en-US"/>
-        </w:rPr>
-        <w:t>send_buffer</w:t>
-      </w:r>
-      <w:proofErr w:type="spellEnd"/>
-      <w:r>
-        <w:rPr>
-          <w:rFonts w:ascii="Times New Roman" w:hAnsi="Times New Roman" w:cs="Times New Roman"/>
-          <w:sz w:val="22"/>
-          <w:szCs w:val="22"/>
-          <w:lang w:val="en-US"/>
-        </w:rPr>
-        <w:t xml:space="preserve"> and </w:t>
-      </w:r>
-      <w:proofErr w:type="spellStart"/>
-      <w:r>
-        <w:rPr>
-          <w:rFonts w:ascii="Times New Roman" w:hAnsi="Times New Roman" w:cs="Times New Roman"/>
-          <w:sz w:val="22"/>
-          <w:szCs w:val="22"/>
-          <w:lang w:val="en-US"/>
-        </w:rPr>
-        <w:t>receive_buffer</w:t>
-      </w:r>
-      <w:proofErr w:type="spellEnd"/>
-    </w:p>
-    <w:p>
-      <w:pPr>
-        <w:pStyle w:val="ListParagraph"/>
-        <w:numPr>
-          <w:ilvl w:val="1"/>
-          <w:numId w:val="6"/>
-        </w:numPr>
-        <w:jc w:val="both"/>
-        <w:rPr>
-          <w:rFonts w:ascii="Times New Roman" w:hAnsi="Times New Roman" w:cs="Times New Roman"/>
-          <w:sz w:val="22"/>
-          <w:szCs w:val="22"/>
-          <w:lang w:val="en-US"/>
-        </w:rPr>
-      </w:pPr>
-      <w:r>
-        <w:rPr>
-          <w:rFonts w:ascii="Times New Roman" w:hAnsi="Times New Roman" w:cs="Times New Roman"/>
-          <w:sz w:val="22"/>
-          <w:szCs w:val="22"/>
-          <w:lang w:val="en-US"/>
-        </w:rPr>
-        <w:t xml:space="preserve">the requests from the request-queue are moved to the </w:t>
-      </w:r>
-      <w:proofErr w:type="spellStart"/>
-      <w:r>
-        <w:rPr>
-          <w:rFonts w:ascii="Times New Roman" w:hAnsi="Times New Roman" w:cs="Times New Roman"/>
-          <w:sz w:val="22"/>
-          <w:szCs w:val="22"/>
-          <w:lang w:val="en-US"/>
-        </w:rPr>
-        <w:t>send_buffer</w:t>
-      </w:r>
-      <w:proofErr w:type="spellEnd"/>
-      <w:r>
-        <w:rPr>
-          <w:rFonts w:ascii="Times New Roman" w:hAnsi="Times New Roman" w:cs="Times New Roman"/>
-          <w:sz w:val="22"/>
-          <w:szCs w:val="22"/>
-          <w:lang w:val="en-US"/>
-        </w:rPr>
-        <w:t xml:space="preserve"> on write event</w:t>
-      </w:r>
-    </w:p>
-    <w:p>
-      <w:pPr>
-        <w:pStyle w:val="ListParagraph"/>
-        <w:numPr>
-          <w:ilvl w:val="1"/>
-          <w:numId w:val="6"/>
-        </w:numPr>
-        <w:jc w:val="both"/>
-        <w:rPr>
-          <w:rFonts w:ascii="Times New Roman" w:hAnsi="Times New Roman" w:cs="Times New Roman"/>
-          <w:sz w:val="22"/>
-          <w:szCs w:val="22"/>
-          <w:lang w:val="en-US"/>
-        </w:rPr>
-      </w:pPr>
-      <w:r>
-        <w:rPr>
-          <w:rFonts w:ascii="Times New Roman" w:hAnsi="Times New Roman" w:cs="Times New Roman"/>
-          <w:sz w:val="22"/>
-          <w:szCs w:val="22"/>
-          <w:lang w:val="en-US"/>
-        </w:rPr>
-        <w:t xml:space="preserve">and the data from </w:t>
-      </w:r>
-      <w:proofErr w:type="spellStart"/>
-      <w:r>
-        <w:rPr>
-          <w:rFonts w:ascii="Times New Roman" w:hAnsi="Times New Roman" w:cs="Times New Roman"/>
-          <w:sz w:val="22"/>
-          <w:szCs w:val="22"/>
-          <w:lang w:val="en-US"/>
-        </w:rPr>
-        <w:t>receive_buffer</w:t>
-      </w:r>
-      <w:proofErr w:type="spellEnd"/>
-      <w:r>
-        <w:rPr>
-          <w:rFonts w:ascii="Times New Roman" w:hAnsi="Times New Roman" w:cs="Times New Roman"/>
-          <w:sz w:val="22"/>
-          <w:szCs w:val="22"/>
-          <w:lang w:val="en-US"/>
-        </w:rPr>
-        <w:t xml:space="preserve"> parsed into responses on read event</w:t>
-      </w:r>
-    </w:p>
-    <w:p>
-      <w:pPr>
-        <w:pStyle w:val="ListParagraph"/>
-        <w:numPr>
-          <w:ilvl w:val="0"/>
-          <w:numId w:val="6"/>
-        </w:numPr>
-        <w:jc w:val="both"/>
-        <w:rPr>
-          <w:rFonts w:ascii="Times New Roman" w:hAnsi="Times New Roman" w:cs="Times New Roman"/>
-          <w:sz w:val="22"/>
-          <w:szCs w:val="22"/>
-          <w:lang w:val="en-US"/>
-        </w:rPr>
-      </w:pPr>
-      <w:r>
-        <w:rPr>
-          <w:rFonts w:ascii="Times New Roman" w:hAnsi="Times New Roman" w:cs="Times New Roman"/>
-          <w:sz w:val="22"/>
-          <w:szCs w:val="22"/>
-          <w:lang w:val="en-US"/>
-        </w:rPr>
-        <w:t xml:space="preserve">Listing 2 </w:t>
-      </w:r>
-      <w:r>
-        <w:rPr>
-          <w:rFonts w:ascii="Times New Roman" w:hAnsi="Times New Roman" w:cs="Times New Roman"/>
-          <w:sz w:val="22"/>
-          <w:szCs w:val="22"/>
-          <w:lang w:val="en-US"/>
-        </w:rPr>
-        <w:t>appears</w:t>
-      </w:r>
-      <w:r>
-        <w:rPr>
-          <w:rFonts w:ascii="Times New Roman" w:hAnsi="Times New Roman" w:cs="Times New Roman"/>
-          <w:sz w:val="22"/>
-          <w:szCs w:val="22"/>
-          <w:lang w:val="en-US"/>
-        </w:rPr>
-        <w:t xml:space="preserve"> before Listing 1</w:t>
+        <w:t>Not sure why it appears as that. In the original .docx file the listings were indeed in order.</w:t>
       </w:r>
     </w:p>
     <w:p>
@@ -729,106 +834,7 @@
           <w:szCs w:val="22"/>
           <w:lang w:val="en-US"/>
         </w:rPr>
-        <w:t>"It is in fact the response handler that takes care of the function</w:t>
-      </w:r>
-      <w:r>
-        <w:rPr>
-          <w:rFonts w:ascii="Times New Roman" w:hAnsi="Times New Roman" w:cs="Times New Roman"/>
-          <w:sz w:val="22"/>
-          <w:szCs w:val="22"/>
-          <w:lang w:val="en-US"/>
-        </w:rPr>
-        <w:t xml:space="preserve"> </w:t>
-      </w:r>
-      <w:r>
-        <w:rPr>
-          <w:rFonts w:ascii="Times New Roman" w:hAnsi="Times New Roman" w:cs="Times New Roman"/>
-          <w:sz w:val="22"/>
-          <w:szCs w:val="22"/>
-          <w:lang w:val="en-US"/>
-        </w:rPr>
-        <w:t>callback once it has been executed; in other words, the handler</w:t>
-      </w:r>
-      <w:r>
-        <w:rPr>
-          <w:rFonts w:ascii="Times New Roman" w:hAnsi="Times New Roman" w:cs="Times New Roman"/>
-          <w:sz w:val="22"/>
-          <w:szCs w:val="22"/>
-          <w:lang w:val="en-US"/>
-        </w:rPr>
-        <w:t xml:space="preserve"> </w:t>
-      </w:r>
-      <w:r>
-        <w:rPr>
-          <w:rFonts w:ascii="Times New Roman" w:hAnsi="Times New Roman" w:cs="Times New Roman"/>
-          <w:sz w:val="22"/>
-          <w:szCs w:val="22"/>
-          <w:lang w:val="en-US"/>
-        </w:rPr>
-        <w:t>controls the proper flow of the execution pipeline. The flow of</w:t>
-      </w:r>
-      <w:r>
-        <w:rPr>
-          <w:rFonts w:ascii="Times New Roman" w:hAnsi="Times New Roman" w:cs="Times New Roman"/>
-          <w:sz w:val="22"/>
-          <w:szCs w:val="22"/>
-          <w:lang w:val="en-US"/>
-        </w:rPr>
-        <w:t xml:space="preserve"> </w:t>
-      </w:r>
-      <w:r>
-        <w:rPr>
-          <w:rFonts w:ascii="Times New Roman" w:hAnsi="Times New Roman" w:cs="Times New Roman"/>
-          <w:sz w:val="22"/>
-          <w:szCs w:val="22"/>
-          <w:lang w:val="en-US"/>
-        </w:rPr>
-        <w:t>operations follows works in such a way that each next function</w:t>
-      </w:r>
-      <w:r>
-        <w:rPr>
-          <w:rFonts w:ascii="Times New Roman" w:hAnsi="Times New Roman" w:cs="Times New Roman"/>
-          <w:sz w:val="22"/>
-          <w:szCs w:val="22"/>
-          <w:lang w:val="en-US"/>
-        </w:rPr>
-        <w:t xml:space="preserve"> </w:t>
-      </w:r>
-      <w:r>
-        <w:rPr>
-          <w:rFonts w:ascii="Times New Roman" w:hAnsi="Times New Roman" w:cs="Times New Roman"/>
-          <w:sz w:val="22"/>
-          <w:szCs w:val="22"/>
-          <w:lang w:val="en-US"/>
-        </w:rPr>
-        <w:t>from the pipeline needs to be called within the handler of the</w:t>
-      </w:r>
-      <w:r>
-        <w:rPr>
-          <w:rFonts w:ascii="Times New Roman" w:hAnsi="Times New Roman" w:cs="Times New Roman"/>
-          <w:sz w:val="22"/>
-          <w:szCs w:val="22"/>
-          <w:lang w:val="en-US"/>
-        </w:rPr>
-        <w:t xml:space="preserve"> </w:t>
-      </w:r>
-      <w:r>
-        <w:rPr>
-          <w:rFonts w:ascii="Times New Roman" w:hAnsi="Times New Roman" w:cs="Times New Roman"/>
-          <w:sz w:val="22"/>
-          <w:szCs w:val="22"/>
-          <w:lang w:val="en-US"/>
-        </w:rPr>
-        <w:t>previous function."</w:t>
-      </w:r>
-      <w:r>
-        <w:rPr>
-          <w:rFonts w:ascii="Times New Roman" w:hAnsi="Times New Roman" w:cs="Times New Roman"/>
-          <w:sz w:val="22"/>
-          <w:szCs w:val="22"/>
-          <w:lang w:val="en-US"/>
-        </w:rPr>
-        <w:t xml:space="preserve"> </w:t>
+        <w:t xml:space="preserve">"It is in fact the response handler that takes care of the function callback once it has been executed; in other words, the handler controls the proper flow of the execution pipeline. The flow of operations follows works in such a way that each next function from the pipeline needs to be called within the handler of the previous function." </w:t>
       </w:r>
       <w:r>
         <w:rPr>
@@ -841,9 +847,26 @@
           <w:szCs w:val="22"/>
           <w:lang w:val="en-US"/>
         </w:rPr>
-        <w:t>I know what you are trying to say but it might be unclear for the reader ;-)</w:t>
-      </w:r>
-      <w:r>
+        <w:t>I know what you are trying to say but it might be unclear for the reader ;-) I would go rather for something like:</w:t>
+      </w:r>
+      <w:r>
+        <w:rPr>
+          <w:rFonts w:ascii="Times New Roman" w:hAnsi="Times New Roman" w:cs="Times New Roman"/>
+          <w:sz w:val="22"/>
+          <w:szCs w:val="22"/>
+          <w:lang w:val="en-US"/>
+        </w:rPr>
+        <w:t xml:space="preserve"> In case the user wishes to use only asynchronous operations, the subsequent operation needs to be called from the handler of the previous operation.</w:t>
+      </w:r>
+    </w:p>
+    <w:p>
+      <w:pPr>
+        <w:pStyle w:val="ListParagraph"/>
+        <w:numPr>
+          <w:ilvl w:val="1"/>
+          <w:numId w:val="6"/>
+        </w:numPr>
+        <w:jc w:val="both"/>
         <w:rPr>
           <w:rFonts w:ascii="Times New Roman" w:hAnsi="Times New Roman" w:cs="Times New Roman"/>
           <w:b/>
@@ -854,20 +877,234 @@
           <w:szCs w:val="22"/>
           <w:lang w:val="en-US"/>
         </w:rPr>
+      </w:pPr>
+      <w:r>
+        <w:rPr>
+          <w:rFonts w:ascii="Times New Roman" w:hAnsi="Times New Roman" w:cs="Times New Roman"/>
+          <w:sz w:val="22"/>
+          <w:szCs w:val="22"/>
+          <w:lang w:val="en-US"/>
+        </w:rPr>
+        <w:t xml:space="preserve">Replaced the original phrase with your suggestion </w:t>
+      </w:r>
+      <w:r>
+        <w:rPr>
+          <mc:AlternateContent>
+            <mc:Choice Requires="w16se">
+              <w:rFonts w:ascii="Times New Roman" w:hAnsi="Times New Roman" w:cs="Times New Roman"/>
+            </mc:Choice>
+            <mc:Fallback>
+              <w:rFonts w:ascii="Apple Color Emoji" w:eastAsia="Apple Color Emoji" w:hAnsi="Apple Color Emoji" w:cs="Apple Color Emoji"/>
+            </mc:Fallback>
+          </mc:AlternateContent>
+          <w:sz w:val="22"/>
+          <w:szCs w:val="22"/>
+          <w:lang w:val="en-US"/>
+        </w:rPr>
+        <mc:AlternateContent>
+          <mc:Choice Requires="w16se">
+            <w16se:symEx w16se:font="Apple Color Emoji" w16se:char="1F609"/>
+          </mc:Choice>
+          <mc:Fallback>
+            <w:t>😉</w:t>
+          </mc:Fallback>
+        </mc:AlternateContent>
+      </w:r>
+    </w:p>
+    <w:p>
+      <w:pPr>
+        <w:pStyle w:val="ListParagraph"/>
+        <w:numPr>
+          <w:ilvl w:val="0"/>
+          <w:numId w:val="6"/>
+        </w:numPr>
+        <w:jc w:val="both"/>
+        <w:rPr>
+          <w:rFonts w:ascii="Times New Roman" w:hAnsi="Times New Roman" w:cs="Times New Roman"/>
+          <w:sz w:val="22"/>
+          <w:szCs w:val="22"/>
+          <w:lang w:val="en-US"/>
+        </w:rPr>
+      </w:pPr>
+      <w:r>
+        <w:rPr>
+          <w:rFonts w:ascii="Times New Roman" w:hAnsi="Times New Roman" w:cs="Times New Roman"/>
+          <w:sz w:val="22"/>
+          <w:szCs w:val="22"/>
+          <w:lang w:val="en-US"/>
+        </w:rPr>
+        <w:t>"Its response handler must have the second operation" -&gt; must call</w:t>
+      </w:r>
+    </w:p>
+    <w:p>
+      <w:pPr>
+        <w:pStyle w:val="ListParagraph"/>
+        <w:numPr>
+          <w:ilvl w:val="1"/>
+          <w:numId w:val="6"/>
+        </w:numPr>
+        <w:jc w:val="both"/>
+        <w:rPr>
+          <w:rFonts w:ascii="Times New Roman" w:hAnsi="Times New Roman" w:cs="Times New Roman"/>
+          <w:sz w:val="22"/>
+          <w:szCs w:val="22"/>
+          <w:lang w:val="en-US"/>
+        </w:rPr>
+      </w:pPr>
+      <w:r>
+        <w:rPr>
+          <w:rFonts w:ascii="Times New Roman" w:hAnsi="Times New Roman" w:cs="Times New Roman"/>
+          <w:sz w:val="22"/>
+          <w:szCs w:val="22"/>
+          <w:lang w:val="en-US"/>
+        </w:rPr>
+        <w:t>Fixed</w:t>
+      </w:r>
+    </w:p>
+    <w:p>
+      <w:pPr>
+        <w:pStyle w:val="ListParagraph"/>
+        <w:numPr>
+          <w:ilvl w:val="0"/>
+          <w:numId w:val="6"/>
+        </w:numPr>
+        <w:jc w:val="both"/>
+        <w:rPr>
+          <w:rFonts w:ascii="Times New Roman" w:hAnsi="Times New Roman" w:cs="Times New Roman"/>
+          <w:sz w:val="22"/>
+          <w:szCs w:val="22"/>
+          <w:lang w:val="en-US"/>
+        </w:rPr>
+      </w:pPr>
+      <w:r>
+        <w:rPr>
+          <w:rFonts w:ascii="Times New Roman" w:hAnsi="Times New Roman" w:cs="Times New Roman"/>
+          <w:sz w:val="22"/>
+          <w:szCs w:val="22"/>
+          <w:lang w:val="en-US"/>
+        </w:rPr>
+        <w:t>"The constructed API makes it so there is a communication protocol between the operations:" -&gt;</w:t>
+      </w:r>
+      <w:r>
+        <w:rPr>
+          <w:rFonts w:ascii="Times New Roman" w:hAnsi="Times New Roman" w:cs="Times New Roman"/>
+          <w:sz w:val="22"/>
+          <w:szCs w:val="22"/>
+          <w:lang w:val="en-US"/>
+        </w:rPr>
         <w:t xml:space="preserve"> </w:t>
       </w:r>
       <w:r>
+        <w:rPr>
+          <w:rFonts w:ascii="Times New Roman" w:hAnsi="Times New Roman" w:cs="Times New Roman"/>
+          <w:sz w:val="22"/>
+          <w:szCs w:val="22"/>
+          <w:lang w:val="en-US"/>
+        </w:rPr>
+        <w:t>The proposed API provides a syntax for chaining consecutive operations:</w:t>
+      </w:r>
+    </w:p>
+    <w:p>
+      <w:pPr>
+        <w:pStyle w:val="ListParagraph"/>
+        <w:numPr>
+          <w:ilvl w:val="1"/>
+          <w:numId w:val="6"/>
+        </w:numPr>
+        <w:jc w:val="both"/>
+        <w:rPr>
+          <w:rFonts w:ascii="Times New Roman" w:hAnsi="Times New Roman" w:cs="Times New Roman"/>
+          <w:sz w:val="22"/>
+          <w:szCs w:val="22"/>
+          <w:lang w:val="en-US"/>
+        </w:rPr>
+      </w:pPr>
+      <w:r>
+        <w:rPr>
+          <w:rFonts w:ascii="Times New Roman" w:hAnsi="Times New Roman" w:cs="Times New Roman"/>
+          <w:sz w:val="22"/>
+          <w:szCs w:val="22"/>
+          <w:lang w:val="en-US"/>
+        </w:rPr>
+        <w:t>Fixed</w:t>
+      </w:r>
+    </w:p>
+    <w:p>
+      <w:pPr>
+        <w:pStyle w:val="ListParagraph"/>
+        <w:numPr>
+          <w:ilvl w:val="0"/>
+          <w:numId w:val="6"/>
+        </w:numPr>
+        <w:jc w:val="both"/>
+        <w:rPr>
+          <w:rFonts w:ascii="Times New Roman" w:hAnsi="Times New Roman" w:cs="Times New Roman"/>
+          <w:sz w:val="22"/>
+          <w:szCs w:val="22"/>
+          <w:lang w:val="en-US"/>
+        </w:rPr>
+      </w:pPr>
+      <w:r>
+        <w:rPr>
+          <w:rFonts w:ascii="Times New Roman" w:hAnsi="Times New Roman" w:cs="Times New Roman"/>
+          <w:sz w:val="22"/>
+          <w:szCs w:val="22"/>
+          <w:lang w:val="en-US"/>
+        </w:rPr>
+        <w:t>The defined operations are connected -&gt; are chained</w:t>
+      </w:r>
+    </w:p>
+    <w:p>
+      <w:pPr>
+        <w:pStyle w:val="ListParagraph"/>
+        <w:numPr>
+          <w:ilvl w:val="1"/>
+          <w:numId w:val="6"/>
+        </w:numPr>
+        <w:jc w:val="both"/>
+        <w:rPr>
+          <w:rFonts w:ascii="Times New Roman" w:hAnsi="Times New Roman" w:cs="Times New Roman"/>
+          <w:sz w:val="22"/>
+          <w:szCs w:val="22"/>
+          <w:lang w:val="en-US"/>
+        </w:rPr>
+      </w:pPr>
+      <w:r>
+        <w:rPr>
+          <w:rFonts w:ascii="Times New Roman" w:hAnsi="Times New Roman" w:cs="Times New Roman"/>
+          <w:sz w:val="22"/>
+          <w:szCs w:val="22"/>
+          <w:lang w:val="en-US"/>
+        </w:rPr>
+        <w:t>Properly modified</w:t>
+      </w:r>
+    </w:p>
+    <w:p>
+      <w:pPr>
+        <w:pStyle w:val="ListParagraph"/>
+        <w:numPr>
+          <w:ilvl w:val="0"/>
+          <w:numId w:val="6"/>
+        </w:numPr>
+        <w:jc w:val="both"/>
         <w:rPr>
           <w:rFonts w:ascii="Times New Roman" w:hAnsi="Times New Roman" w:cs="Times New Roman"/>
           <w:b/>
           <w:bCs/>
-          <w:i/>
-          <w:iCs/>
-          <w:sz w:val="22"/>
-          <w:szCs w:val="22"/>
-          <w:lang w:val="en-US"/>
-        </w:rPr>
-        <w:t>I would go rather for something like:</w:t>
+          <w:sz w:val="22"/>
+          <w:szCs w:val="22"/>
+          <w:u w:val="single"/>
+          <w:lang w:val="en-US"/>
+        </w:rPr>
+      </w:pPr>
+      <w:r>
+        <w:rPr>
+          <w:rFonts w:ascii="Times New Roman" w:hAnsi="Times New Roman" w:cs="Times New Roman"/>
+          <w:sz w:val="22"/>
+          <w:szCs w:val="22"/>
+          <w:lang w:val="en-US"/>
+        </w:rPr>
+        <w:t>Listing 7 is missing the actual call to Parallel</w:t>
       </w:r>
       <w:r>
         <w:rPr>
@@ -885,7 +1122,95 @@
           <w:szCs w:val="22"/>
           <w:lang w:val="en-US"/>
         </w:rPr>
-        <w:t>In case the user wishes to use only asynchronous operations, the subsequent operation needs to be called from the handler of the previous operation.</w:t>
+        <w:t xml:space="preserve"> </w:t>
+      </w:r>
+      <w:r>
+        <w:rPr>
+          <w:rFonts w:ascii="Times New Roman" w:hAnsi="Times New Roman" w:cs="Times New Roman"/>
+          <w:b/>
+          <w:bCs/>
+          <w:sz w:val="22"/>
+          <w:szCs w:val="22"/>
+          <w:u w:val="single"/>
+          <w:lang w:val="en-US"/>
+        </w:rPr>
+        <w:t xml:space="preserve"> </w:t>
+      </w:r>
+      <w:r>
+        <w:rPr>
+          <mc:AlternateContent>
+            <mc:Choice Requires="w16se">
+              <w:rFonts w:ascii="Times New Roman" w:hAnsi="Times New Roman" w:cs="Times New Roman"/>
+            </mc:Choice>
+            <mc:Fallback>
+              <w:rFonts w:ascii="Apple Color Emoji" w:eastAsia="Apple Color Emoji" w:hAnsi="Apple Color Emoji" w:cs="Apple Color Emoji"/>
+            </mc:Fallback>
+          </mc:AlternateContent>
+          <w:b/>
+          <w:bCs/>
+          <w:sz w:val="22"/>
+          <w:szCs w:val="22"/>
+          <w:u w:val="single"/>
+          <w:lang w:val="en-US"/>
+        </w:rPr>
+        <mc:AlternateContent>
+          <mc:Choice Requires="w16se">
+            <w16se:symEx w16se:font="Apple Color Emoji" w16se:char="2699"/>
+          </mc:Choice>
+          <mc:Fallback>
+            <w:t>⚙</w:t>
+          </mc:Fallback>
+        </mc:AlternateContent>
+      </w:r>
+      <w:r>
+        <w:rPr>
+          <w:rFonts w:ascii="Times New Roman" w:hAnsi="Times New Roman" w:cs="Times New Roman"/>
+          <w:b/>
+          <w:bCs/>
+          <w:sz w:val="22"/>
+          <w:szCs w:val="22"/>
+          <w:u w:val="single"/>
+          <w:lang w:val="en-US"/>
+        </w:rPr>
+        <w:t xml:space="preserve">️ in construction </w:t>
+      </w:r>
+      <w:r>
+        <w:rPr>
+          <mc:AlternateContent>
+            <mc:Choice Requires="w16se">
+              <w:rFonts w:ascii="Times New Roman" w:hAnsi="Times New Roman" w:cs="Times New Roman"/>
+            </mc:Choice>
+            <mc:Fallback>
+              <w:rFonts w:ascii="Apple Color Emoji" w:eastAsia="Apple Color Emoji" w:hAnsi="Apple Color Emoji" w:cs="Apple Color Emoji"/>
+            </mc:Fallback>
+          </mc:AlternateContent>
+          <w:b/>
+          <w:bCs/>
+          <w:sz w:val="22"/>
+          <w:szCs w:val="22"/>
+          <w:u w:val="single"/>
+          <w:lang w:val="en-US"/>
+        </w:rPr>
+        <mc:AlternateContent>
+          <mc:Choice Requires="w16se">
+            <w16se:symEx w16se:font="Apple Color Emoji" w16se:char="26A0"/>
+          </mc:Choice>
+          <mc:Fallback>
+            <w:t>⚠</w:t>
+          </mc:Fallback>
+        </mc:AlternateContent>
+      </w:r>
+      <w:r>
+        <w:rPr>
+          <w:rFonts w:ascii="Times New Roman" w:hAnsi="Times New Roman" w:cs="Times New Roman"/>
+          <w:b/>
+          <w:bCs/>
+          <w:sz w:val="22"/>
+          <w:szCs w:val="22"/>
+          <w:u w:val="single"/>
+          <w:lang w:val="en-US"/>
+        </w:rPr>
+        <w:t>️</w:t>
       </w:r>
     </w:p>
     <w:p>
@@ -910,7 +1235,32 @@
           <w:szCs w:val="22"/>
           <w:lang w:val="en-US"/>
         </w:rPr>
-        <w:t>"Its response handler must have the second operation" -&gt; must call</w:t>
+        <w:t>flexibility and fluidity -&gt; fluidity is not the right word here ;-)</w:t>
+      </w:r>
+    </w:p>
+    <w:p>
+      <w:pPr>
+        <w:pStyle w:val="ListParagraph"/>
+        <w:numPr>
+          <w:ilvl w:val="1"/>
+          <w:numId w:val="6"/>
+        </w:numPr>
+        <w:jc w:val="both"/>
+        <w:rPr>
+          <w:rFonts w:ascii="Times New Roman" w:hAnsi="Times New Roman" w:cs="Times New Roman"/>
+          <w:sz w:val="22"/>
+          <w:szCs w:val="22"/>
+          <w:lang w:val="en-US"/>
+        </w:rPr>
+      </w:pPr>
+      <w:r>
+        <w:rPr>
+          <w:rFonts w:ascii="Times New Roman" w:hAnsi="Times New Roman" w:cs="Times New Roman"/>
+          <w:sz w:val="22"/>
+          <w:szCs w:val="22"/>
+          <w:lang w:val="en-US"/>
+        </w:rPr>
+        <w:t>Dropped the word from the phrase</w:t>
       </w:r>
     </w:p>
     <w:p>
@@ -935,7 +1285,76 @@
           <w:szCs w:val="22"/>
           <w:lang w:val="en-US"/>
         </w:rPr>
-        <w:t>"The constructed API makes it so there is a communication protocol between the operations:" -&gt;</w:t>
+        <w:t>(taking as an argument the lock file itself) -&gt; I would drop this, by lock file you mean the file object named lock, right, this is confusing because previously lock file refers to the actual lock on the remote server</w:t>
+      </w:r>
+    </w:p>
+    <w:p>
+      <w:pPr>
+        <w:pStyle w:val="ListParagraph"/>
+        <w:numPr>
+          <w:ilvl w:val="1"/>
+          <w:numId w:val="6"/>
+        </w:numPr>
+        <w:jc w:val="both"/>
+        <w:rPr>
+          <w:rFonts w:ascii="Times New Roman" w:hAnsi="Times New Roman" w:cs="Times New Roman"/>
+          <w:sz w:val="22"/>
+          <w:szCs w:val="22"/>
+          <w:lang w:val="en-US"/>
+        </w:rPr>
+      </w:pPr>
+      <w:r>
+        <w:rPr>
+          <w:rFonts w:ascii="Times New Roman" w:hAnsi="Times New Roman" w:cs="Times New Roman"/>
+          <w:sz w:val="22"/>
+          <w:szCs w:val="22"/>
+          <w:lang w:val="en-US"/>
+        </w:rPr>
+        <w:t xml:space="preserve">Dropped the </w:t>
+      </w:r>
+      <w:r>
+        <w:rPr>
+          <w:rFonts w:ascii="Times New Roman" w:hAnsi="Times New Roman" w:cs="Times New Roman"/>
+          <w:sz w:val="22"/>
+          <w:szCs w:val="22"/>
+          <w:lang w:val="en-US"/>
+        </w:rPr>
+        <w:t>parentheses</w:t>
+      </w:r>
+      <w:r>
+        <w:rPr>
+          <w:rFonts w:ascii="Times New Roman" w:hAnsi="Times New Roman" w:cs="Times New Roman"/>
+          <w:sz w:val="22"/>
+          <w:szCs w:val="22"/>
+          <w:lang w:val="en-US"/>
+        </w:rPr>
+        <w:t>.</w:t>
+      </w:r>
+    </w:p>
+    <w:p>
+      <w:pPr>
+        <w:pStyle w:val="ListParagraph"/>
+        <w:numPr>
+          <w:ilvl w:val="0"/>
+          <w:numId w:val="6"/>
+        </w:numPr>
+        <w:jc w:val="both"/>
+        <w:rPr>
+          <w:rFonts w:ascii="Times New Roman" w:hAnsi="Times New Roman" w:cs="Times New Roman"/>
+          <w:sz w:val="22"/>
+          <w:szCs w:val="22"/>
+          <w:lang w:val="en-US"/>
+        </w:rPr>
+      </w:pPr>
+      <w:r>
+        <w:rPr>
+          <w:rFonts w:ascii="Times New Roman" w:hAnsi="Times New Roman" w:cs="Times New Roman"/>
+          <w:sz w:val="22"/>
+          <w:szCs w:val="22"/>
+          <w:lang w:val="en-US"/>
+        </w:rPr>
+        <w:lastRenderedPageBreak/>
+        <w:t>"The Declarative API is tested in the development of an</w:t>
       </w:r>
       <w:r>
         <w:rPr>
@@ -953,7 +1372,32 @@
           <w:szCs w:val="22"/>
           <w:lang w:val="en-US"/>
         </w:rPr>
-        <w:t>The proposed API provides a syntax for chaining consecutive operations:</w:t>
+        <w:t>Erasure Coding plug-in for the client." -&gt; the main use case for the declarative API is the development of an erasure coding plugin for the client</w:t>
+      </w:r>
+    </w:p>
+    <w:p>
+      <w:pPr>
+        <w:pStyle w:val="ListParagraph"/>
+        <w:numPr>
+          <w:ilvl w:val="1"/>
+          <w:numId w:val="6"/>
+        </w:numPr>
+        <w:jc w:val="both"/>
+        <w:rPr>
+          <w:rFonts w:ascii="Times New Roman" w:hAnsi="Times New Roman" w:cs="Times New Roman"/>
+          <w:sz w:val="22"/>
+          <w:szCs w:val="22"/>
+          <w:lang w:val="en-US"/>
+        </w:rPr>
+      </w:pPr>
+      <w:r>
+        <w:rPr>
+          <w:rFonts w:ascii="Times New Roman" w:hAnsi="Times New Roman" w:cs="Times New Roman"/>
+          <w:sz w:val="22"/>
+          <w:szCs w:val="22"/>
+          <w:lang w:val="en-US"/>
+        </w:rPr>
+        <w:t>Text was replaced as suggested</w:t>
       </w:r>
     </w:p>
     <w:p>
@@ -978,7 +1422,32 @@
           <w:szCs w:val="22"/>
           <w:lang w:val="en-US"/>
         </w:rPr>
-        <w:t>The defined operations are connected -&gt; are chained</w:t>
+        <w:t>The drawback -&gt; the trade off</w:t>
+      </w:r>
+    </w:p>
+    <w:p>
+      <w:pPr>
+        <w:pStyle w:val="ListParagraph"/>
+        <w:numPr>
+          <w:ilvl w:val="1"/>
+          <w:numId w:val="6"/>
+        </w:numPr>
+        <w:jc w:val="both"/>
+        <w:rPr>
+          <w:rFonts w:ascii="Times New Roman" w:hAnsi="Times New Roman" w:cs="Times New Roman"/>
+          <w:sz w:val="22"/>
+          <w:szCs w:val="22"/>
+          <w:lang w:val="en-US"/>
+        </w:rPr>
+      </w:pPr>
+      <w:r>
+        <w:rPr>
+          <w:rFonts w:ascii="Times New Roman" w:hAnsi="Times New Roman" w:cs="Times New Roman"/>
+          <w:sz w:val="22"/>
+          <w:szCs w:val="22"/>
+          <w:lang w:val="en-US"/>
+        </w:rPr>
+        <w:t>replaced</w:t>
       </w:r>
     </w:p>
     <w:p>
@@ -1003,25 +1472,55 @@
           <w:szCs w:val="22"/>
           <w:lang w:val="en-US"/>
         </w:rPr>
-        <w:t xml:space="preserve">Listing 7 is missing the </w:t>
-      </w:r>
-      <w:r>
-        <w:rPr>
-          <w:rFonts w:ascii="Times New Roman" w:hAnsi="Times New Roman" w:cs="Times New Roman"/>
-          <w:sz w:val="22"/>
-          <w:szCs w:val="22"/>
-          <w:lang w:val="en-US"/>
-        </w:rPr>
-        <w:t>actual</w:t>
-      </w:r>
-      <w:r>
-        <w:rPr>
-          <w:rFonts w:ascii="Times New Roman" w:hAnsi="Times New Roman" w:cs="Times New Roman"/>
-          <w:sz w:val="22"/>
-          <w:szCs w:val="22"/>
-          <w:lang w:val="en-US"/>
-        </w:rPr>
-        <w:t xml:space="preserve"> call to Parallel</w:t>
+        <w:t>"and that can translate into increased latency." -&gt; and that error recovery might result in increased network traffic and latency.</w:t>
+      </w:r>
+    </w:p>
+    <w:p>
+      <w:pPr>
+        <w:pStyle w:val="ListParagraph"/>
+        <w:numPr>
+          <w:ilvl w:val="1"/>
+          <w:numId w:val="6"/>
+        </w:numPr>
+        <w:jc w:val="both"/>
+        <w:rPr>
+          <w:rFonts w:ascii="Times New Roman" w:hAnsi="Times New Roman" w:cs="Times New Roman"/>
+          <w:sz w:val="22"/>
+          <w:szCs w:val="22"/>
+          <w:lang w:val="en-US"/>
+        </w:rPr>
+      </w:pPr>
+      <w:r>
+        <w:rPr>
+          <w:rFonts w:ascii="Times New Roman" w:hAnsi="Times New Roman" w:cs="Times New Roman"/>
+          <w:sz w:val="22"/>
+          <w:szCs w:val="22"/>
+          <w:lang w:val="en-US"/>
+        </w:rPr>
+        <w:t xml:space="preserve">Text was changed accordingly </w:t>
+      </w:r>
+      <w:r>
+        <w:rPr>
+          <mc:AlternateContent>
+            <mc:Choice Requires="w16se">
+              <w:rFonts w:ascii="Times New Roman" w:hAnsi="Times New Roman" w:cs="Times New Roman"/>
+            </mc:Choice>
+            <mc:Fallback>
+              <w:rFonts w:ascii="Apple Color Emoji" w:eastAsia="Apple Color Emoji" w:hAnsi="Apple Color Emoji" w:cs="Apple Color Emoji"/>
+            </mc:Fallback>
+          </mc:AlternateContent>
+          <w:sz w:val="22"/>
+          <w:szCs w:val="22"/>
+          <w:lang w:val="en-US"/>
+        </w:rPr>
+        <mc:AlternateContent>
+          <mc:Choice Requires="w16se">
+            <w16se:symEx w16se:font="Apple Color Emoji" w16se:char="1F609"/>
+          </mc:Choice>
+          <mc:Fallback>
+            <w:t>😉</w:t>
+          </mc:Fallback>
+        </mc:AlternateContent>
       </w:r>
     </w:p>
     <w:p>
@@ -1046,7 +1545,73 @@
           <w:szCs w:val="22"/>
           <w:lang w:val="en-US"/>
         </w:rPr>
-        <w:t>flexibility and fluidity -&gt; fluidity is not the right word here ;-)</w:t>
+        <w:t>I would drop this sentence: "In other words, erasure coding adds</w:t>
+      </w:r>
+      <w:r>
+        <w:rPr>
+          <w:rFonts w:ascii="Times New Roman" w:hAnsi="Times New Roman" w:cs="Times New Roman"/>
+          <w:sz w:val="22"/>
+          <w:szCs w:val="22"/>
+          <w:lang w:val="en-US"/>
+        </w:rPr>
+        <w:t xml:space="preserve"> </w:t>
+      </w:r>
+      <w:r>
+        <w:rPr>
+          <w:rFonts w:ascii="Times New Roman" w:hAnsi="Times New Roman" w:cs="Times New Roman"/>
+          <w:sz w:val="22"/>
+          <w:szCs w:val="22"/>
+          <w:lang w:val="en-US"/>
+        </w:rPr>
+        <w:t>the redundancy to the system that tolerates failures."</w:t>
+      </w:r>
+    </w:p>
+    <w:p>
+      <w:pPr>
+        <w:pStyle w:val="ListParagraph"/>
+        <w:numPr>
+          <w:ilvl w:val="1"/>
+          <w:numId w:val="6"/>
+        </w:numPr>
+        <w:jc w:val="both"/>
+        <w:rPr>
+          <w:rFonts w:ascii="Times New Roman" w:hAnsi="Times New Roman" w:cs="Times New Roman"/>
+          <w:sz w:val="22"/>
+          <w:szCs w:val="22"/>
+          <w:lang w:val="en-US"/>
+        </w:rPr>
+      </w:pPr>
+      <w:r>
+        <w:rPr>
+          <w:rFonts w:ascii="Times New Roman" w:hAnsi="Times New Roman" w:cs="Times New Roman"/>
+          <w:sz w:val="22"/>
+          <w:szCs w:val="22"/>
+          <w:lang w:val="en-US"/>
+        </w:rPr>
+        <w:t xml:space="preserve">Dropped in its entirety </w:t>
+      </w:r>
+      <w:r>
+        <w:rPr>
+          <mc:AlternateContent>
+            <mc:Choice Requires="w16se">
+              <w:rFonts w:ascii="Times New Roman" w:hAnsi="Times New Roman" w:cs="Times New Roman"/>
+            </mc:Choice>
+            <mc:Fallback>
+              <w:rFonts w:ascii="Apple Color Emoji" w:eastAsia="Apple Color Emoji" w:hAnsi="Apple Color Emoji" w:cs="Apple Color Emoji"/>
+            </mc:Fallback>
+          </mc:AlternateContent>
+          <w:sz w:val="22"/>
+          <w:szCs w:val="22"/>
+          <w:lang w:val="en-US"/>
+        </w:rPr>
+        <mc:AlternateContent>
+          <mc:Choice Requires="w16se">
+            <w16se:symEx w16se:font="Apple Color Emoji" w16se:char="1F609"/>
+          </mc:Choice>
+          <mc:Fallback>
+            <w:t>😉</w:t>
+          </mc:Fallback>
+        </mc:AlternateContent>
       </w:r>
     </w:p>
     <w:p>
@@ -1071,7 +1636,7 @@
           <w:szCs w:val="22"/>
           <w:lang w:val="en-US"/>
         </w:rPr>
-        <w:t>(taking as an argument the lock</w:t>
+        <w:t>"In terms</w:t>
       </w:r>
       <w:r>
         <w:rPr>
@@ -1089,16 +1654,7 @@
           <w:szCs w:val="22"/>
           <w:lang w:val="en-US"/>
         </w:rPr>
-        <w:t xml:space="preserve">file itself) -&gt; I would drop this, by lock file you mean the file object named lock, right, this is confusing because previously lock file </w:t>
-      </w:r>
-      <w:r>
-        <w:rPr>
-          <w:rFonts w:ascii="Times New Roman" w:hAnsi="Times New Roman" w:cs="Times New Roman"/>
-          <w:sz w:val="22"/>
-          <w:szCs w:val="22"/>
-          <w:lang w:val="en-US"/>
-        </w:rPr>
-        <w:t>refers</w:t>
+        <w:t>of the workflow, EC takes the original data and encodes it in</w:t>
       </w:r>
       <w:r>
         <w:rPr>
@@ -1116,7 +1672,7 @@
           <w:szCs w:val="22"/>
           <w:lang w:val="en-US"/>
         </w:rPr>
-        <w:t>to the</w:t>
+        <w:t>such a way that when needed,</w:t>
       </w:r>
       <w:r>
         <w:rPr>
@@ -1134,16 +1690,108 @@
           <w:szCs w:val="22"/>
           <w:lang w:val="en-US"/>
         </w:rPr>
-        <w:t>actual</w:t>
-      </w:r>
-      <w:r>
-        <w:rPr>
-          <w:rFonts w:ascii="Times New Roman" w:hAnsi="Times New Roman" w:cs="Times New Roman"/>
-          <w:sz w:val="22"/>
-          <w:szCs w:val="22"/>
-          <w:lang w:val="en-US"/>
-        </w:rPr>
-        <w:t xml:space="preserve"> lock on the remote server</w:t>
+        <w:t>only a subset of all the chunks</w:t>
+      </w:r>
+      <w:r>
+        <w:rPr>
+          <w:rFonts w:ascii="Times New Roman" w:hAnsi="Times New Roman" w:cs="Times New Roman"/>
+          <w:sz w:val="22"/>
+          <w:szCs w:val="22"/>
+          <w:lang w:val="en-US"/>
+        </w:rPr>
+        <w:t xml:space="preserve"> </w:t>
+      </w:r>
+      <w:r>
+        <w:rPr>
+          <w:rFonts w:ascii="Times New Roman" w:hAnsi="Times New Roman" w:cs="Times New Roman"/>
+          <w:sz w:val="22"/>
+          <w:szCs w:val="22"/>
+          <w:lang w:val="en-US"/>
+        </w:rPr>
+        <w:t>is required to recreate the original information."</w:t>
+      </w:r>
+      <w:r>
+        <w:rPr>
+          <w:rFonts w:ascii="Times New Roman" w:hAnsi="Times New Roman" w:cs="Times New Roman"/>
+          <w:sz w:val="22"/>
+          <w:szCs w:val="22"/>
+          <w:lang w:val="en-US"/>
+        </w:rPr>
+        <w:t xml:space="preserve"> -&gt; </w:t>
+      </w:r>
+      <w:r>
+        <w:rPr>
+          <w:rFonts w:ascii="Times New Roman" w:hAnsi="Times New Roman" w:cs="Times New Roman"/>
+          <w:sz w:val="22"/>
+          <w:szCs w:val="22"/>
+          <w:lang w:val="en-US"/>
+        </w:rPr>
+        <w:t>EC encodes n chunks of data (of equal size) in such a way that the result is the n original data chunks and additional m chunks of parity (</w:t>
+      </w:r>
+      <w:proofErr w:type="spellStart"/>
+      <w:r>
+        <w:rPr>
+          <w:rFonts w:ascii="Times New Roman" w:hAnsi="Times New Roman" w:cs="Times New Roman"/>
+          <w:sz w:val="22"/>
+          <w:szCs w:val="22"/>
+          <w:lang w:val="en-US"/>
+        </w:rPr>
+        <w:t>n+m</w:t>
+      </w:r>
+      <w:proofErr w:type="spellEnd"/>
+      <w:r>
+        <w:rPr>
+          <w:rFonts w:ascii="Times New Roman" w:hAnsi="Times New Roman" w:cs="Times New Roman"/>
+          <w:sz w:val="22"/>
+          <w:szCs w:val="22"/>
+          <w:lang w:val="en-US"/>
+        </w:rPr>
+        <w:t xml:space="preserve"> chunks in total). Every n chunks of the obtained </w:t>
+      </w:r>
+      <w:proofErr w:type="spellStart"/>
+      <w:r>
+        <w:rPr>
+          <w:rFonts w:ascii="Times New Roman" w:hAnsi="Times New Roman" w:cs="Times New Roman"/>
+          <w:sz w:val="22"/>
+          <w:szCs w:val="22"/>
+          <w:lang w:val="en-US"/>
+        </w:rPr>
+        <w:t>n+m</w:t>
+      </w:r>
+      <w:proofErr w:type="spellEnd"/>
+      <w:r>
+        <w:rPr>
+          <w:rFonts w:ascii="Times New Roman" w:hAnsi="Times New Roman" w:cs="Times New Roman"/>
+          <w:sz w:val="22"/>
+          <w:szCs w:val="22"/>
+          <w:lang w:val="en-US"/>
+        </w:rPr>
+        <w:t xml:space="preserve"> chunks are sufficient to recover the original n chunks.</w:t>
+      </w:r>
+    </w:p>
+    <w:p>
+      <w:pPr>
+        <w:pStyle w:val="ListParagraph"/>
+        <w:numPr>
+          <w:ilvl w:val="1"/>
+          <w:numId w:val="6"/>
+        </w:numPr>
+        <w:jc w:val="both"/>
+        <w:rPr>
+          <w:rFonts w:ascii="Times New Roman" w:hAnsi="Times New Roman" w:cs="Times New Roman"/>
+          <w:sz w:val="22"/>
+          <w:szCs w:val="22"/>
+          <w:lang w:val="en-US"/>
+        </w:rPr>
+      </w:pPr>
+      <w:r>
+        <w:rPr>
+          <w:rFonts w:ascii="Times New Roman" w:hAnsi="Times New Roman" w:cs="Times New Roman"/>
+          <w:sz w:val="22"/>
+          <w:szCs w:val="22"/>
+          <w:lang w:val="en-US"/>
+        </w:rPr>
+        <w:t>The original phrase was changed as indicated</w:t>
       </w:r>
     </w:p>
     <w:p>
@@ -1168,7 +1816,7 @@
           <w:szCs w:val="22"/>
           <w:lang w:val="en-US"/>
         </w:rPr>
-        <w:t>"The Declarative API is tested in the development of an</w:t>
+        <w:t>"The process of writing the plug-</w:t>
       </w:r>
       <w:r>
         <w:rPr>
@@ -1186,7 +1834,57 @@
           <w:szCs w:val="22"/>
           <w:lang w:val="en-US"/>
         </w:rPr>
-        <w:t>Erasure Coding plug-in for the client." -&gt; the main use case for the declarative API is the</w:t>
+        <w:t>in achieves a high degree of code readability," -&gt; "The obtained code is much more readable, ...</w:t>
+      </w:r>
+    </w:p>
+    <w:p>
+      <w:pPr>
+        <w:pStyle w:val="ListParagraph"/>
+        <w:numPr>
+          <w:ilvl w:val="1"/>
+          <w:numId w:val="6"/>
+        </w:numPr>
+        <w:jc w:val="both"/>
+        <w:rPr>
+          <w:rFonts w:ascii="Times New Roman" w:hAnsi="Times New Roman" w:cs="Times New Roman"/>
+          <w:sz w:val="22"/>
+          <w:szCs w:val="22"/>
+          <w:lang w:val="en-US"/>
+        </w:rPr>
+      </w:pPr>
+      <w:r>
+        <w:rPr>
+          <w:rFonts w:ascii="Times New Roman" w:hAnsi="Times New Roman" w:cs="Times New Roman"/>
+          <w:sz w:val="22"/>
+          <w:szCs w:val="22"/>
+          <w:lang w:val="en-US"/>
+        </w:rPr>
+        <w:t>Changed accordingly</w:t>
+      </w:r>
+    </w:p>
+    <w:p>
+      <w:pPr>
+        <w:pStyle w:val="ListParagraph"/>
+        <w:numPr>
+          <w:ilvl w:val="0"/>
+          <w:numId w:val="6"/>
+        </w:numPr>
+        <w:jc w:val="both"/>
+        <w:rPr>
+          <w:rFonts w:ascii="Times New Roman" w:hAnsi="Times New Roman" w:cs="Times New Roman"/>
+          <w:sz w:val="22"/>
+          <w:szCs w:val="22"/>
+          <w:lang w:val="en-US"/>
+        </w:rPr>
+      </w:pPr>
+      <w:r>
+        <w:rPr>
+          <w:rFonts w:ascii="Times New Roman" w:hAnsi="Times New Roman" w:cs="Times New Roman"/>
+          <w:sz w:val="22"/>
+          <w:szCs w:val="22"/>
+          <w:lang w:val="en-US"/>
+        </w:rPr>
+        <w:t>"The standard</w:t>
       </w:r>
       <w:r>
         <w:rPr>
@@ -1204,7 +1902,70 @@
           <w:szCs w:val="22"/>
           <w:lang w:val="en-US"/>
         </w:rPr>
-        <w:t>development of an erasure coding plugin for the client</w:t>
+        <w:t xml:space="preserve">asynchronous operations hide the actual workflow of operations behind the first function callback (e.g. in the Open-&gt;Read-&gt;Close pipeline, the entire workflow is hidden in the callback of the </w:t>
+      </w:r>
+      <w:proofErr w:type="gramStart"/>
+      <w:r>
+        <w:rPr>
+          <w:rFonts w:ascii="Times New Roman" w:hAnsi="Times New Roman" w:cs="Times New Roman"/>
+          <w:sz w:val="22"/>
+          <w:szCs w:val="22"/>
+          <w:lang w:val="en-US"/>
+        </w:rPr>
+        <w:t>Open(</w:t>
+      </w:r>
+      <w:proofErr w:type="gramEnd"/>
+      <w:r>
+        <w:rPr>
+          <w:rFonts w:ascii="Times New Roman" w:hAnsi="Times New Roman" w:cs="Times New Roman"/>
+          <w:sz w:val="22"/>
+          <w:szCs w:val="22"/>
+          <w:lang w:val="en-US"/>
+        </w:rPr>
+        <w:t>) function)." -&gt;</w:t>
+      </w:r>
+      <w:r>
+        <w:rPr>
+          <w:rFonts w:ascii="Times New Roman" w:hAnsi="Times New Roman" w:cs="Times New Roman"/>
+          <w:sz w:val="22"/>
+          <w:szCs w:val="22"/>
+          <w:lang w:val="en-US"/>
+        </w:rPr>
+        <w:t xml:space="preserve"> </w:t>
+      </w:r>
+      <w:r>
+        <w:rPr>
+          <w:rFonts w:ascii="Times New Roman" w:hAnsi="Times New Roman" w:cs="Times New Roman"/>
+          <w:sz w:val="22"/>
+          <w:szCs w:val="22"/>
+          <w:lang w:val="en-US"/>
+        </w:rPr>
+        <w:t>In the contrary, the standard asynchronous operations hide ...</w:t>
+      </w:r>
+    </w:p>
+    <w:p>
+      <w:pPr>
+        <w:pStyle w:val="ListParagraph"/>
+        <w:numPr>
+          <w:ilvl w:val="1"/>
+          <w:numId w:val="6"/>
+        </w:numPr>
+        <w:jc w:val="both"/>
+        <w:rPr>
+          <w:rFonts w:ascii="Times New Roman" w:hAnsi="Times New Roman" w:cs="Times New Roman"/>
+          <w:sz w:val="22"/>
+          <w:szCs w:val="22"/>
+          <w:lang w:val="en-US"/>
+        </w:rPr>
+      </w:pPr>
+      <w:r>
+        <w:rPr>
+          <w:rFonts w:ascii="Times New Roman" w:hAnsi="Times New Roman" w:cs="Times New Roman"/>
+          <w:sz w:val="22"/>
+          <w:szCs w:val="22"/>
+          <w:lang w:val="en-US"/>
+        </w:rPr>
+        <w:t>Changed accordingly</w:t>
       </w:r>
     </w:p>
     <w:p>
@@ -1229,7 +1990,82 @@
           <w:szCs w:val="22"/>
           <w:lang w:val="en-US"/>
         </w:rPr>
-        <w:t>The drawback -&gt; the trade off</w:t>
+        <w:t xml:space="preserve">I would decrease the font of the </w:t>
+      </w:r>
+      <w:r>
+        <w:rPr>
+          <w:rFonts w:ascii="Times New Roman" w:hAnsi="Times New Roman" w:cs="Times New Roman"/>
+          <w:sz w:val="22"/>
+          <w:szCs w:val="22"/>
+          <w:lang w:val="en-US"/>
+        </w:rPr>
+        <w:t>listing,</w:t>
+      </w:r>
+      <w:r>
+        <w:rPr>
+          <w:rFonts w:ascii="Times New Roman" w:hAnsi="Times New Roman" w:cs="Times New Roman"/>
+          <w:sz w:val="22"/>
+          <w:szCs w:val="22"/>
+          <w:lang w:val="en-US"/>
+        </w:rPr>
+        <w:t xml:space="preserve"> so the original format is persisted</w:t>
+      </w:r>
+    </w:p>
+    <w:p>
+      <w:pPr>
+        <w:pStyle w:val="ListParagraph"/>
+        <w:numPr>
+          <w:ilvl w:val="1"/>
+          <w:numId w:val="6"/>
+        </w:numPr>
+        <w:jc w:val="both"/>
+        <w:rPr>
+          <w:rFonts w:ascii="Times New Roman" w:hAnsi="Times New Roman" w:cs="Times New Roman"/>
+          <w:sz w:val="22"/>
+          <w:szCs w:val="22"/>
+          <w:lang w:val="en-US"/>
+        </w:rPr>
+      </w:pPr>
+      <w:r>
+        <w:rPr>
+          <w:rFonts w:ascii="Times New Roman" w:hAnsi="Times New Roman" w:cs="Times New Roman"/>
+          <w:sz w:val="22"/>
+          <w:szCs w:val="22"/>
+          <w:lang w:val="en-US"/>
+        </w:rPr>
+        <w:t xml:space="preserve">The listing was </w:t>
+      </w:r>
+      <w:r>
+        <w:rPr>
+          <w:rFonts w:ascii="Times New Roman" w:hAnsi="Times New Roman" w:cs="Times New Roman"/>
+          <w:sz w:val="22"/>
+          <w:szCs w:val="22"/>
+          <w:lang w:val="en-US"/>
+        </w:rPr>
+        <w:t xml:space="preserve">extended full page. Also, the important parts were highlighted. </w:t>
+      </w:r>
+      <w:r>
+        <w:rPr>
+          <mc:AlternateContent>
+            <mc:Choice Requires="w16se">
+              <w:rFonts w:ascii="Times New Roman" w:hAnsi="Times New Roman" w:cs="Times New Roman"/>
+            </mc:Choice>
+            <mc:Fallback>
+              <w:rFonts w:ascii="Apple Color Emoji" w:eastAsia="Apple Color Emoji" w:hAnsi="Apple Color Emoji" w:cs="Apple Color Emoji"/>
+            </mc:Fallback>
+          </mc:AlternateContent>
+          <w:sz w:val="22"/>
+          <w:szCs w:val="22"/>
+          <w:lang w:val="en-US"/>
+        </w:rPr>
+        <mc:AlternateContent>
+          <mc:Choice Requires="w16se">
+            <w16se:symEx w16se:font="Apple Color Emoji" w16se:char="1F609"/>
+          </mc:Choice>
+          <mc:Fallback>
+            <w:t>😉</w:t>
+          </mc:Fallback>
+        </mc:AlternateContent>
       </w:r>
     </w:p>
     <w:p>
@@ -1254,7 +2090,73 @@
           <w:szCs w:val="22"/>
           <w:lang w:val="en-US"/>
         </w:rPr>
-        <w:t>"and that can translate into increased latency." -&gt; and that error recovery might result in increased network traffic and latency.</w:t>
+        <w:t>"Attention was focused on" -&gt; "We focused on ..."</w:t>
+      </w:r>
+    </w:p>
+    <w:p>
+      <w:pPr>
+        <w:pStyle w:val="ListParagraph"/>
+        <w:numPr>
+          <w:ilvl w:val="1"/>
+          <w:numId w:val="6"/>
+        </w:numPr>
+        <w:jc w:val="both"/>
+        <w:rPr>
+          <w:rFonts w:ascii="Times New Roman" w:hAnsi="Times New Roman" w:cs="Times New Roman"/>
+          <w:sz w:val="22"/>
+          <w:szCs w:val="22"/>
+          <w:lang w:val="en-US"/>
+        </w:rPr>
+      </w:pPr>
+      <w:r>
+        <w:rPr>
+          <w:rFonts w:ascii="Times New Roman" w:hAnsi="Times New Roman" w:cs="Times New Roman"/>
+          <w:sz w:val="22"/>
+          <w:szCs w:val="22"/>
+          <w:lang w:val="en-US"/>
+        </w:rPr>
+        <w:t>I’ve changed it to “</w:t>
+      </w:r>
+      <w:r>
+        <w:rPr>
+          <w:rFonts w:ascii="Times New Roman" w:hAnsi="Times New Roman" w:cs="Times New Roman"/>
+          <w:sz w:val="22"/>
+          <w:szCs w:val="22"/>
+          <w:lang w:val="en-US"/>
+        </w:rPr>
+        <w:t>Furthermore, a special focus was given on</w:t>
+      </w:r>
+      <w:r>
+        <w:rPr>
+          <w:rFonts w:ascii="Times New Roman" w:hAnsi="Times New Roman" w:cs="Times New Roman"/>
+          <w:sz w:val="22"/>
+          <w:szCs w:val="22"/>
+          <w:lang w:val="en-US"/>
+        </w:rPr>
+        <w:t xml:space="preserve">”, since I didn’t use the any pronouns in the text </w:t>
+      </w:r>
+      <w:r>
+        <w:rPr>
+          <mc:AlternateContent>
+            <mc:Choice Requires="w16se">
+              <w:rFonts w:ascii="Times New Roman" w:hAnsi="Times New Roman" w:cs="Times New Roman"/>
+            </mc:Choice>
+            <mc:Fallback>
+              <w:rFonts w:ascii="Apple Color Emoji" w:eastAsia="Apple Color Emoji" w:hAnsi="Apple Color Emoji" w:cs="Apple Color Emoji"/>
+            </mc:Fallback>
+          </mc:AlternateContent>
+          <w:sz w:val="22"/>
+          <w:szCs w:val="22"/>
+          <w:lang w:val="en-US"/>
+        </w:rPr>
+        <mc:AlternateContent>
+          <mc:Choice Requires="w16se">
+            <w16se:symEx w16se:font="Apple Color Emoji" w16se:char="1F609"/>
+          </mc:Choice>
+          <mc:Fallback>
+            <w:t>😉</w:t>
+          </mc:Fallback>
+        </mc:AlternateContent>
       </w:r>
     </w:p>
     <w:p>
@@ -1279,7 +2181,7 @@
           <w:szCs w:val="22"/>
           <w:lang w:val="en-US"/>
         </w:rPr>
-        <w:t>I would drop this sentence: "In other words, erasure coding adds</w:t>
+        <w:t>"The next topic was</w:t>
       </w:r>
       <w:r>
         <w:rPr>
@@ -1297,7 +2199,59 @@
           <w:szCs w:val="22"/>
           <w:lang w:val="en-US"/>
         </w:rPr>
-        <w:t>the redundancy to the system that tolerates failures."</w:t>
+        <w:t>devoted to the Declarative API," -&gt; Subsequently, we discussed the Declarative</w:t>
+      </w:r>
+      <w:r>
+        <w:rPr>
+          <w:rFonts w:ascii="Times New Roman" w:hAnsi="Times New Roman" w:cs="Times New Roman"/>
+          <w:sz w:val="22"/>
+          <w:szCs w:val="22"/>
+          <w:lang w:val="en-US"/>
+        </w:rPr>
+        <w:t xml:space="preserve"> </w:t>
+      </w:r>
+      <w:r>
+        <w:rPr>
+          <w:rFonts w:ascii="Times New Roman" w:hAnsi="Times New Roman" w:cs="Times New Roman"/>
+          <w:sz w:val="22"/>
+          <w:szCs w:val="22"/>
+          <w:lang w:val="en-US"/>
+        </w:rPr>
+        <w:t>API</w:t>
+      </w:r>
+    </w:p>
+    <w:p>
+      <w:pPr>
+        <w:pStyle w:val="ListParagraph"/>
+        <w:numPr>
+          <w:ilvl w:val="1"/>
+          <w:numId w:val="6"/>
+        </w:numPr>
+        <w:jc w:val="both"/>
+        <w:rPr>
+          <w:rFonts w:ascii="Times New Roman" w:hAnsi="Times New Roman" w:cs="Times New Roman"/>
+          <w:sz w:val="22"/>
+          <w:szCs w:val="22"/>
+          <w:lang w:val="en-US"/>
+        </w:rPr>
+      </w:pPr>
+      <w:r>
+        <w:rPr>
+          <w:rFonts w:ascii="Times New Roman" w:hAnsi="Times New Roman" w:cs="Times New Roman"/>
+          <w:sz w:val="22"/>
+          <w:szCs w:val="22"/>
+          <w:lang w:val="en-US"/>
+        </w:rPr>
+        <w:t xml:space="preserve">Changed to: </w:t>
+      </w:r>
+      <w:r>
+        <w:rPr>
+          <w:rFonts w:ascii="Times New Roman" w:hAnsi="Times New Roman" w:cs="Times New Roman"/>
+          <w:sz w:val="22"/>
+          <w:szCs w:val="22"/>
+          <w:lang w:val="en-US"/>
+        </w:rPr>
+        <w:t>Subsequently, a discussion was made on the Declarative API</w:t>
       </w:r>
     </w:p>
     <w:p>
@@ -1322,7 +2276,57 @@
           <w:szCs w:val="22"/>
           <w:lang w:val="en-US"/>
         </w:rPr>
-        <w:t>"In terms</w:t>
+        <w:t>"and its main feature is" -&gt; with its main feature being</w:t>
+      </w:r>
+    </w:p>
+    <w:p>
+      <w:pPr>
+        <w:pStyle w:val="ListParagraph"/>
+        <w:numPr>
+          <w:ilvl w:val="1"/>
+          <w:numId w:val="6"/>
+        </w:numPr>
+        <w:jc w:val="both"/>
+        <w:rPr>
+          <w:rFonts w:ascii="Times New Roman" w:hAnsi="Times New Roman" w:cs="Times New Roman"/>
+          <w:sz w:val="22"/>
+          <w:szCs w:val="22"/>
+          <w:lang w:val="en-US"/>
+        </w:rPr>
+      </w:pPr>
+      <w:r>
+        <w:rPr>
+          <w:rFonts w:ascii="Times New Roman" w:hAnsi="Times New Roman" w:cs="Times New Roman"/>
+          <w:sz w:val="22"/>
+          <w:szCs w:val="22"/>
+          <w:lang w:val="en-US"/>
+        </w:rPr>
+        <w:t>Changed accordingly</w:t>
+      </w:r>
+    </w:p>
+    <w:p>
+      <w:pPr>
+        <w:pStyle w:val="ListParagraph"/>
+        <w:numPr>
+          <w:ilvl w:val="0"/>
+          <w:numId w:val="6"/>
+        </w:numPr>
+        <w:jc w:val="both"/>
+        <w:rPr>
+          <w:rFonts w:ascii="Times New Roman" w:hAnsi="Times New Roman" w:cs="Times New Roman"/>
+          <w:sz w:val="22"/>
+          <w:szCs w:val="22"/>
+          <w:lang w:val="en-US"/>
+        </w:rPr>
+      </w:pPr>
+      <w:r>
+        <w:rPr>
+          <w:rFonts w:ascii="Times New Roman" w:hAnsi="Times New Roman" w:cs="Times New Roman"/>
+          <w:sz w:val="22"/>
+          <w:szCs w:val="22"/>
+          <w:lang w:val="en-US"/>
+        </w:rPr>
+        <w:t>"The Declarative</w:t>
       </w:r>
       <w:r>
         <w:rPr>
@@ -1340,8 +2344,76 @@
           <w:szCs w:val="22"/>
           <w:lang w:val="en-US"/>
         </w:rPr>
-        <w:t>of the workflow, EC takes the original data and encodes it in</w:t>
-      </w:r>
+        <w:t>API was also put into usage with the implementation" -&gt; The Declarative API was adopted in the erasure coding plugin implementation ...</w:t>
+      </w:r>
+    </w:p>
+    <w:p>
+      <w:pPr>
+        <w:pStyle w:val="ListParagraph"/>
+        <w:numPr>
+          <w:ilvl w:val="1"/>
+          <w:numId w:val="6"/>
+        </w:numPr>
+        <w:jc w:val="both"/>
+        <w:rPr>
+          <w:rFonts w:ascii="Times New Roman" w:hAnsi="Times New Roman" w:cs="Times New Roman"/>
+          <w:sz w:val="22"/>
+          <w:szCs w:val="22"/>
+          <w:lang w:val="en-US"/>
+        </w:rPr>
+      </w:pPr>
+      <w:r>
+        <w:rPr>
+          <w:rFonts w:ascii="Times New Roman" w:hAnsi="Times New Roman" w:cs="Times New Roman"/>
+          <w:sz w:val="22"/>
+          <w:szCs w:val="22"/>
+          <w:lang w:val="en-US"/>
+        </w:rPr>
+        <w:t>Changed accordingly</w:t>
+      </w:r>
+    </w:p>
+    <w:p>
+      <w:pPr>
+        <w:pStyle w:val="ListParagraph"/>
+        <w:numPr>
+          <w:ilvl w:val="0"/>
+          <w:numId w:val="6"/>
+        </w:numPr>
+        <w:rPr>
+          <w:rFonts w:ascii="Times New Roman" w:hAnsi="Times New Roman" w:cs="Times New Roman"/>
+          <w:sz w:val="22"/>
+          <w:szCs w:val="22"/>
+          <w:lang w:val="en-US"/>
+        </w:rPr>
+      </w:pPr>
+      <w:r>
+        <w:rPr>
+          <w:rFonts w:ascii="Times New Roman" w:hAnsi="Times New Roman" w:cs="Times New Roman"/>
+          <w:sz w:val="22"/>
+          <w:szCs w:val="22"/>
+          <w:lang w:val="en-US"/>
+        </w:rPr>
+        <w:t>I'm not sure Figure A1 is correct-&gt; the response handlers are called in the client not the server</w:t>
+      </w:r>
+    </w:p>
+    <w:p>
+      <w:pPr>
+        <w:pStyle w:val="ListParagraph"/>
+        <w:numPr>
+          <w:ilvl w:val="1"/>
+          <w:numId w:val="6"/>
+        </w:numPr>
+        <w:jc w:val="both"/>
+        <w:rPr>
+          <w:rFonts w:ascii="Times New Roman" w:hAnsi="Times New Roman" w:cs="Times New Roman"/>
+          <w:b/>
+          <w:bCs/>
+          <w:sz w:val="22"/>
+          <w:szCs w:val="22"/>
+          <w:u w:val="single"/>
+          <w:lang w:val="en-US"/>
+        </w:rPr>
+      </w:pPr>
       <w:r>
         <w:rPr>
           <w:rFonts w:ascii="Times New Roman" w:hAnsi="Times New Roman" w:cs="Times New Roman"/>
@@ -1354,558 +2426,103 @@
       <w:r>
         <w:rPr>
           <w:rFonts w:ascii="Times New Roman" w:hAnsi="Times New Roman" w:cs="Times New Roman"/>
-          <w:sz w:val="22"/>
-          <w:szCs w:val="22"/>
-          <w:lang w:val="en-US"/>
-        </w:rPr>
-        <w:t>such a way that when needed,</w:t>
-      </w:r>
-      <w:r>
-        <w:rPr>
-          <w:rFonts w:ascii="Times New Roman" w:hAnsi="Times New Roman" w:cs="Times New Roman"/>
-          <w:sz w:val="22"/>
-          <w:szCs w:val="22"/>
+          <w:b/>
+          <w:bCs/>
+          <w:sz w:val="22"/>
+          <w:szCs w:val="22"/>
+          <w:u w:val="single"/>
           <w:lang w:val="en-US"/>
         </w:rPr>
         <w:t xml:space="preserve"> </w:t>
       </w:r>
       <w:r>
         <w:rPr>
-          <w:rFonts w:ascii="Times New Roman" w:hAnsi="Times New Roman" w:cs="Times New Roman"/>
-          <w:sz w:val="22"/>
-          <w:szCs w:val="22"/>
-          <w:lang w:val="en-US"/>
-        </w:rPr>
-        <w:t>only a subset of all the chunks</w:t>
-      </w:r>
-      <w:r>
-        <w:rPr>
-          <w:rFonts w:ascii="Times New Roman" w:hAnsi="Times New Roman" w:cs="Times New Roman"/>
-          <w:sz w:val="22"/>
-          <w:szCs w:val="22"/>
-          <w:lang w:val="en-US"/>
-        </w:rPr>
-        <w:t xml:space="preserve"> </w:t>
-      </w:r>
-      <w:r>
-        <w:rPr>
-          <w:rFonts w:ascii="Times New Roman" w:hAnsi="Times New Roman" w:cs="Times New Roman"/>
-          <w:sz w:val="22"/>
-          <w:szCs w:val="22"/>
-          <w:lang w:val="en-US"/>
-        </w:rPr>
-        <w:t>is required to recreate the original information."</w:t>
-      </w:r>
-    </w:p>
-    <w:p>
-      <w:pPr>
-        <w:pStyle w:val="ListParagraph"/>
-        <w:numPr>
-          <w:ilvl w:val="0"/>
-          <w:numId w:val="6"/>
-        </w:numPr>
-        <w:jc w:val="both"/>
-        <w:rPr>
-          <w:rFonts w:ascii="Times New Roman" w:hAnsi="Times New Roman" w:cs="Times New Roman"/>
-          <w:sz w:val="22"/>
-          <w:szCs w:val="22"/>
-          <w:lang w:val="en-US"/>
-        </w:rPr>
-      </w:pPr>
-      <w:r>
-        <w:rPr>
-          <w:rFonts w:ascii="Times New Roman" w:hAnsi="Times New Roman" w:cs="Times New Roman"/>
-          <w:sz w:val="22"/>
-          <w:szCs w:val="22"/>
-          <w:lang w:val="en-US"/>
-        </w:rPr>
-        <w:t>EC encodes n chunks of data (of equal size) in such a way that the result is the n original data chunks and additional m chunks of parity (</w:t>
-      </w:r>
-      <w:proofErr w:type="spellStart"/>
-      <w:r>
-        <w:rPr>
-          <w:rFonts w:ascii="Times New Roman" w:hAnsi="Times New Roman" w:cs="Times New Roman"/>
-          <w:sz w:val="22"/>
-          <w:szCs w:val="22"/>
-          <w:lang w:val="en-US"/>
-        </w:rPr>
-        <w:t>n+m</w:t>
-      </w:r>
-      <w:proofErr w:type="spellEnd"/>
-      <w:r>
-        <w:rPr>
-          <w:rFonts w:ascii="Times New Roman" w:hAnsi="Times New Roman" w:cs="Times New Roman"/>
-          <w:sz w:val="22"/>
-          <w:szCs w:val="22"/>
-          <w:lang w:val="en-US"/>
-        </w:rPr>
-        <w:t xml:space="preserve"> chunks in total). Every n chunks of the obtained </w:t>
-      </w:r>
-      <w:proofErr w:type="spellStart"/>
-      <w:r>
-        <w:rPr>
-          <w:rFonts w:ascii="Times New Roman" w:hAnsi="Times New Roman" w:cs="Times New Roman"/>
-          <w:sz w:val="22"/>
-          <w:szCs w:val="22"/>
-          <w:lang w:val="en-US"/>
-        </w:rPr>
-        <w:t>n+m</w:t>
-      </w:r>
-      <w:proofErr w:type="spellEnd"/>
-      <w:r>
-        <w:rPr>
-          <w:rFonts w:ascii="Times New Roman" w:hAnsi="Times New Roman" w:cs="Times New Roman"/>
-          <w:sz w:val="22"/>
-          <w:szCs w:val="22"/>
-          <w:lang w:val="en-US"/>
-        </w:rPr>
-        <w:t xml:space="preserve"> chunks are sufficient to recover the original n chunks.</w:t>
-      </w:r>
-    </w:p>
-    <w:p>
-      <w:pPr>
-        <w:pStyle w:val="ListParagraph"/>
-        <w:numPr>
-          <w:ilvl w:val="0"/>
-          <w:numId w:val="6"/>
-        </w:numPr>
-        <w:jc w:val="both"/>
-        <w:rPr>
-          <w:rFonts w:ascii="Times New Roman" w:hAnsi="Times New Roman" w:cs="Times New Roman"/>
-          <w:sz w:val="22"/>
-          <w:szCs w:val="22"/>
-          <w:lang w:val="en-US"/>
-        </w:rPr>
-      </w:pPr>
-      <w:r>
-        <w:rPr>
-          <w:rFonts w:ascii="Times New Roman" w:hAnsi="Times New Roman" w:cs="Times New Roman"/>
-          <w:sz w:val="22"/>
-          <w:szCs w:val="22"/>
-          <w:lang w:val="en-US"/>
-        </w:rPr>
-        <w:lastRenderedPageBreak/>
-        <w:t>"The process of writing the plug-</w:t>
-      </w:r>
-      <w:r>
-        <w:rPr>
-          <w:rFonts w:ascii="Times New Roman" w:hAnsi="Times New Roman" w:cs="Times New Roman"/>
-          <w:sz w:val="22"/>
-          <w:szCs w:val="22"/>
-          <w:lang w:val="en-US"/>
-        </w:rPr>
-        <w:t xml:space="preserve"> </w:t>
-      </w:r>
-      <w:r>
-        <w:rPr>
-          <w:rFonts w:ascii="Times New Roman" w:hAnsi="Times New Roman" w:cs="Times New Roman"/>
-          <w:sz w:val="22"/>
-          <w:szCs w:val="22"/>
-          <w:lang w:val="en-US"/>
-        </w:rPr>
-        <w:t xml:space="preserve">in achieves a high degree of code readability," -&gt; "The obtained code is much more </w:t>
-      </w:r>
-      <w:r>
-        <w:rPr>
-          <w:rFonts w:ascii="Times New Roman" w:hAnsi="Times New Roman" w:cs="Times New Roman"/>
-          <w:sz w:val="22"/>
-          <w:szCs w:val="22"/>
-          <w:lang w:val="en-US"/>
-        </w:rPr>
-        <w:t>readable, ...</w:t>
-      </w:r>
-    </w:p>
-    <w:p>
-      <w:pPr>
-        <w:pStyle w:val="ListParagraph"/>
-        <w:numPr>
-          <w:ilvl w:val="0"/>
-          <w:numId w:val="6"/>
-        </w:numPr>
-        <w:jc w:val="both"/>
-        <w:rPr>
-          <w:rFonts w:ascii="Times New Roman" w:hAnsi="Times New Roman" w:cs="Times New Roman"/>
-          <w:sz w:val="22"/>
-          <w:szCs w:val="22"/>
-          <w:lang w:val="en-US"/>
-        </w:rPr>
-      </w:pPr>
-      <w:r>
-        <w:rPr>
-          <w:rFonts w:ascii="Times New Roman" w:hAnsi="Times New Roman" w:cs="Times New Roman"/>
-          <w:sz w:val="22"/>
-          <w:szCs w:val="22"/>
-          <w:lang w:val="en-US"/>
-        </w:rPr>
-        <w:t>"The standard</w:t>
-      </w:r>
-      <w:r>
-        <w:rPr>
-          <w:rFonts w:ascii="Times New Roman" w:hAnsi="Times New Roman" w:cs="Times New Roman"/>
-          <w:sz w:val="22"/>
-          <w:szCs w:val="22"/>
-          <w:lang w:val="en-US"/>
-        </w:rPr>
-        <w:t xml:space="preserve"> </w:t>
-      </w:r>
-      <w:r>
-        <w:rPr>
-          <w:rFonts w:ascii="Times New Roman" w:hAnsi="Times New Roman" w:cs="Times New Roman"/>
-          <w:sz w:val="22"/>
-          <w:szCs w:val="22"/>
-          <w:lang w:val="en-US"/>
-        </w:rPr>
-        <w:t>asynchronous operations hide the actual workflow of</w:t>
-      </w:r>
-      <w:r>
-        <w:rPr>
-          <w:rFonts w:ascii="Times New Roman" w:hAnsi="Times New Roman" w:cs="Times New Roman"/>
-          <w:sz w:val="22"/>
-          <w:szCs w:val="22"/>
-          <w:lang w:val="en-US"/>
-        </w:rPr>
-        <w:t xml:space="preserve"> </w:t>
-      </w:r>
-      <w:r>
-        <w:rPr>
-          <w:rFonts w:ascii="Times New Roman" w:hAnsi="Times New Roman" w:cs="Times New Roman"/>
-          <w:sz w:val="22"/>
-          <w:szCs w:val="22"/>
-          <w:lang w:val="en-US"/>
-        </w:rPr>
-        <w:t>operations behind the first function callback (e.g. in the</w:t>
-      </w:r>
-      <w:r>
-        <w:rPr>
-          <w:rFonts w:ascii="Times New Roman" w:hAnsi="Times New Roman" w:cs="Times New Roman"/>
-          <w:sz w:val="22"/>
-          <w:szCs w:val="22"/>
-          <w:lang w:val="en-US"/>
-        </w:rPr>
-        <w:t xml:space="preserve"> </w:t>
-      </w:r>
-      <w:r>
-        <w:rPr>
-          <w:rFonts w:ascii="Times New Roman" w:hAnsi="Times New Roman" w:cs="Times New Roman"/>
-          <w:sz w:val="22"/>
-          <w:szCs w:val="22"/>
-          <w:lang w:val="en-US"/>
-        </w:rPr>
-        <w:t>Open-&gt;Read-&gt;Close pipeline, the entire workflow is hidden</w:t>
-      </w:r>
-      <w:r>
-        <w:rPr>
-          <w:rFonts w:ascii="Times New Roman" w:hAnsi="Times New Roman" w:cs="Times New Roman"/>
-          <w:sz w:val="22"/>
-          <w:szCs w:val="22"/>
-          <w:lang w:val="en-US"/>
-        </w:rPr>
-        <w:t xml:space="preserve"> </w:t>
-      </w:r>
-      <w:r>
-        <w:rPr>
-          <w:rFonts w:ascii="Times New Roman" w:hAnsi="Times New Roman" w:cs="Times New Roman"/>
-          <w:sz w:val="22"/>
-          <w:szCs w:val="22"/>
-          <w:lang w:val="en-US"/>
-        </w:rPr>
-        <w:t xml:space="preserve">in the callback of the </w:t>
-      </w:r>
-      <w:proofErr w:type="gramStart"/>
-      <w:r>
-        <w:rPr>
-          <w:rFonts w:ascii="Times New Roman" w:hAnsi="Times New Roman" w:cs="Times New Roman"/>
-          <w:sz w:val="22"/>
-          <w:szCs w:val="22"/>
-          <w:lang w:val="en-US"/>
-        </w:rPr>
-        <w:t>Open(</w:t>
-      </w:r>
-      <w:proofErr w:type="gramEnd"/>
-      <w:r>
-        <w:rPr>
-          <w:rFonts w:ascii="Times New Roman" w:hAnsi="Times New Roman" w:cs="Times New Roman"/>
-          <w:sz w:val="22"/>
-          <w:szCs w:val="22"/>
-          <w:lang w:val="en-US"/>
-        </w:rPr>
-        <w:t>) function)." -&gt;</w:t>
-      </w:r>
-      <w:r>
-        <w:rPr>
-          <w:rFonts w:ascii="Times New Roman" w:hAnsi="Times New Roman" w:cs="Times New Roman"/>
-          <w:sz w:val="22"/>
-          <w:szCs w:val="22"/>
-          <w:lang w:val="en-US"/>
-        </w:rPr>
-        <w:t xml:space="preserve"> </w:t>
-      </w:r>
-      <w:r>
-        <w:rPr>
-          <w:rFonts w:ascii="Times New Roman" w:hAnsi="Times New Roman" w:cs="Times New Roman"/>
-          <w:sz w:val="22"/>
-          <w:szCs w:val="22"/>
-          <w:lang w:val="en-US"/>
-        </w:rPr>
-        <w:t xml:space="preserve">In the </w:t>
-      </w:r>
-      <w:r>
-        <w:rPr>
-          <w:rFonts w:ascii="Times New Roman" w:hAnsi="Times New Roman" w:cs="Times New Roman"/>
-          <w:sz w:val="22"/>
-          <w:szCs w:val="22"/>
-          <w:lang w:val="en-US"/>
-        </w:rPr>
-        <w:t>contrary</w:t>
-      </w:r>
-      <w:r>
-        <w:rPr>
-          <w:rFonts w:ascii="Times New Roman" w:hAnsi="Times New Roman" w:cs="Times New Roman"/>
-          <w:sz w:val="22"/>
-          <w:szCs w:val="22"/>
-          <w:lang w:val="en-US"/>
-        </w:rPr>
-        <w:t>, the standard asynchronous operations hide ...</w:t>
-      </w:r>
-    </w:p>
-    <w:p>
-      <w:pPr>
-        <w:pStyle w:val="ListParagraph"/>
-        <w:numPr>
-          <w:ilvl w:val="0"/>
-          <w:numId w:val="6"/>
-        </w:numPr>
-        <w:jc w:val="both"/>
-        <w:rPr>
-          <w:rFonts w:ascii="Times New Roman" w:hAnsi="Times New Roman" w:cs="Times New Roman"/>
-          <w:sz w:val="22"/>
-          <w:szCs w:val="22"/>
-          <w:lang w:val="en-US"/>
-        </w:rPr>
-      </w:pPr>
-      <w:r>
-        <w:rPr>
-          <w:rFonts w:ascii="Times New Roman" w:hAnsi="Times New Roman" w:cs="Times New Roman"/>
-          <w:sz w:val="22"/>
-          <w:szCs w:val="22"/>
-          <w:lang w:val="en-US"/>
-        </w:rPr>
-        <w:t xml:space="preserve">I would decrease the font of the </w:t>
-      </w:r>
-      <w:r>
-        <w:rPr>
-          <w:rFonts w:ascii="Times New Roman" w:hAnsi="Times New Roman" w:cs="Times New Roman"/>
-          <w:sz w:val="22"/>
-          <w:szCs w:val="22"/>
-          <w:lang w:val="en-US"/>
-        </w:rPr>
-        <w:t>listing,</w:t>
-      </w:r>
-      <w:r>
-        <w:rPr>
-          <w:rFonts w:ascii="Times New Roman" w:hAnsi="Times New Roman" w:cs="Times New Roman"/>
-          <w:sz w:val="22"/>
-          <w:szCs w:val="22"/>
-          <w:lang w:val="en-US"/>
-        </w:rPr>
-        <w:t xml:space="preserve"> so the original format is persisted</w:t>
-      </w:r>
-    </w:p>
-    <w:p>
-      <w:pPr>
-        <w:pStyle w:val="ListParagraph"/>
-        <w:numPr>
-          <w:ilvl w:val="0"/>
-          <w:numId w:val="6"/>
-        </w:numPr>
-        <w:jc w:val="both"/>
-        <w:rPr>
-          <w:rFonts w:ascii="Times New Roman" w:hAnsi="Times New Roman" w:cs="Times New Roman"/>
-          <w:sz w:val="22"/>
-          <w:szCs w:val="22"/>
-          <w:lang w:val="en-US"/>
-        </w:rPr>
-      </w:pPr>
-      <w:r>
-        <w:rPr>
-          <w:rFonts w:ascii="Times New Roman" w:hAnsi="Times New Roman" w:cs="Times New Roman"/>
-          <w:sz w:val="22"/>
-          <w:szCs w:val="22"/>
-          <w:lang w:val="en-US"/>
-        </w:rPr>
-        <w:t>"Attention was focused on" -&gt; "We focused on ..."</w:t>
-      </w:r>
-    </w:p>
-    <w:p>
-      <w:pPr>
-        <w:pStyle w:val="ListParagraph"/>
-        <w:numPr>
-          <w:ilvl w:val="0"/>
-          <w:numId w:val="6"/>
-        </w:numPr>
-        <w:jc w:val="both"/>
-        <w:rPr>
-          <w:rFonts w:ascii="Times New Roman" w:hAnsi="Times New Roman" w:cs="Times New Roman"/>
-          <w:sz w:val="22"/>
-          <w:szCs w:val="22"/>
-          <w:lang w:val="en-US"/>
-        </w:rPr>
-      </w:pPr>
-      <w:r>
-        <w:rPr>
-          <w:rFonts w:ascii="Times New Roman" w:hAnsi="Times New Roman" w:cs="Times New Roman"/>
-          <w:sz w:val="22"/>
-          <w:szCs w:val="22"/>
-          <w:lang w:val="en-US"/>
-        </w:rPr>
-        <w:t>"The next topic was</w:t>
-      </w:r>
-      <w:r>
-        <w:rPr>
-          <w:rFonts w:ascii="Times New Roman" w:hAnsi="Times New Roman" w:cs="Times New Roman"/>
-          <w:sz w:val="22"/>
-          <w:szCs w:val="22"/>
-          <w:lang w:val="en-US"/>
-        </w:rPr>
-        <w:t xml:space="preserve"> </w:t>
-      </w:r>
-      <w:r>
-        <w:rPr>
-          <w:rFonts w:ascii="Times New Roman" w:hAnsi="Times New Roman" w:cs="Times New Roman"/>
-          <w:sz w:val="22"/>
-          <w:szCs w:val="22"/>
-          <w:lang w:val="en-US"/>
-        </w:rPr>
-        <w:t>devoted to the Declarative API," -&gt; Subsequently, we discussed the Declarative</w:t>
-      </w:r>
-      <w:r>
-        <w:rPr>
-          <w:rFonts w:ascii="Times New Roman" w:hAnsi="Times New Roman" w:cs="Times New Roman"/>
-          <w:sz w:val="22"/>
-          <w:szCs w:val="22"/>
-          <w:lang w:val="en-US"/>
-        </w:rPr>
-        <w:t xml:space="preserve"> </w:t>
-      </w:r>
-      <w:r>
-        <w:rPr>
-          <w:rFonts w:ascii="Times New Roman" w:hAnsi="Times New Roman" w:cs="Times New Roman"/>
-          <w:sz w:val="22"/>
-          <w:szCs w:val="22"/>
-          <w:lang w:val="en-US"/>
-        </w:rPr>
-        <w:t>API</w:t>
-      </w:r>
-    </w:p>
-    <w:p>
-      <w:pPr>
-        <w:pStyle w:val="ListParagraph"/>
-        <w:numPr>
-          <w:ilvl w:val="0"/>
-          <w:numId w:val="6"/>
-        </w:numPr>
-        <w:jc w:val="both"/>
-        <w:rPr>
-          <w:rFonts w:ascii="Times New Roman" w:hAnsi="Times New Roman" w:cs="Times New Roman"/>
-          <w:sz w:val="22"/>
-          <w:szCs w:val="22"/>
-          <w:lang w:val="en-US"/>
-        </w:rPr>
-      </w:pPr>
-      <w:r>
-        <w:rPr>
-          <w:rFonts w:ascii="Times New Roman" w:hAnsi="Times New Roman" w:cs="Times New Roman"/>
-          <w:sz w:val="22"/>
-          <w:szCs w:val="22"/>
-          <w:lang w:val="en-US"/>
-        </w:rPr>
-        <w:t>"and its main feature is" -&gt; with its main feature being</w:t>
-      </w:r>
-    </w:p>
-    <w:p>
-      <w:pPr>
-        <w:pStyle w:val="ListParagraph"/>
-        <w:numPr>
-          <w:ilvl w:val="0"/>
-          <w:numId w:val="6"/>
-        </w:numPr>
-        <w:jc w:val="both"/>
-        <w:rPr>
-          <w:rFonts w:ascii="Times New Roman" w:hAnsi="Times New Roman" w:cs="Times New Roman"/>
-          <w:sz w:val="22"/>
-          <w:szCs w:val="22"/>
-          <w:lang w:val="en-US"/>
-        </w:rPr>
-      </w:pPr>
-      <w:r>
-        <w:rPr>
-          <w:rFonts w:ascii="Times New Roman" w:hAnsi="Times New Roman" w:cs="Times New Roman"/>
-          <w:sz w:val="22"/>
-          <w:szCs w:val="22"/>
-          <w:lang w:val="en-US"/>
-        </w:rPr>
-        <w:t>"The Declarative</w:t>
-      </w:r>
-      <w:r>
-        <w:rPr>
-          <w:rFonts w:ascii="Times New Roman" w:hAnsi="Times New Roman" w:cs="Times New Roman"/>
-          <w:sz w:val="22"/>
-          <w:szCs w:val="22"/>
-          <w:lang w:val="en-US"/>
-        </w:rPr>
-        <w:t xml:space="preserve"> </w:t>
-      </w:r>
-      <w:r>
-        <w:rPr>
-          <w:rFonts w:ascii="Times New Roman" w:hAnsi="Times New Roman" w:cs="Times New Roman"/>
-          <w:sz w:val="22"/>
-          <w:szCs w:val="22"/>
-          <w:lang w:val="en-US"/>
-        </w:rPr>
-        <w:t>API was also put into usage with the implementation" -&gt; The Declarative API was adopted in the erasure coding plugin implementation ...</w:t>
-      </w:r>
-    </w:p>
-    <w:p>
-      <w:pPr>
-        <w:pStyle w:val="ListParagraph"/>
-        <w:numPr>
-          <w:ilvl w:val="0"/>
-          <w:numId w:val="6"/>
-        </w:numPr>
-        <w:rPr>
-          <w:rFonts w:ascii="Times New Roman" w:hAnsi="Times New Roman" w:cs="Times New Roman"/>
-          <w:sz w:val="22"/>
-          <w:szCs w:val="22"/>
-          <w:lang w:val="en-US"/>
-        </w:rPr>
-      </w:pPr>
-      <w:r>
-        <w:rPr>
-          <w:rFonts w:ascii="Times New Roman" w:hAnsi="Times New Roman" w:cs="Times New Roman"/>
-          <w:sz w:val="22"/>
-          <w:szCs w:val="22"/>
-          <w:lang w:val="en-US"/>
-        </w:rPr>
-        <w:t>I'm not sure Figure A1 is correct</w:t>
-      </w:r>
-      <w:r>
-        <w:rPr>
-          <w:rFonts w:ascii="Times New Roman" w:hAnsi="Times New Roman" w:cs="Times New Roman"/>
-          <w:sz w:val="22"/>
-          <w:szCs w:val="22"/>
-          <w:lang w:val="en-US"/>
-        </w:rPr>
-        <w:t xml:space="preserve">-&gt; </w:t>
-      </w:r>
-      <w:r>
-        <w:rPr>
-          <w:rFonts w:ascii="Times New Roman" w:hAnsi="Times New Roman" w:cs="Times New Roman"/>
-          <w:sz w:val="22"/>
-          <w:szCs w:val="22"/>
-          <w:lang w:val="en-US"/>
-        </w:rPr>
-        <w:t>the response handlers are called in the client not the server</w:t>
-      </w:r>
+          <mc:AlternateContent>
+            <mc:Choice Requires="w16se">
+              <w:rFonts w:ascii="Times New Roman" w:hAnsi="Times New Roman" w:cs="Times New Roman"/>
+            </mc:Choice>
+            <mc:Fallback>
+              <w:rFonts w:ascii="Apple Color Emoji" w:eastAsia="Apple Color Emoji" w:hAnsi="Apple Color Emoji" w:cs="Apple Color Emoji"/>
+            </mc:Fallback>
+          </mc:AlternateContent>
+          <w:b/>
+          <w:bCs/>
+          <w:sz w:val="22"/>
+          <w:szCs w:val="22"/>
+          <w:u w:val="single"/>
+          <w:lang w:val="en-US"/>
+        </w:rPr>
+        <mc:AlternateContent>
+          <mc:Choice Requires="w16se">
+            <w16se:symEx w16se:font="Apple Color Emoji" w16se:char="2699"/>
+          </mc:Choice>
+          <mc:Fallback>
+            <w:t>⚙</w:t>
+          </mc:Fallback>
+        </mc:AlternateContent>
+      </w:r>
+      <w:r>
+        <w:rPr>
+          <w:rFonts w:ascii="Times New Roman" w:hAnsi="Times New Roman" w:cs="Times New Roman"/>
+          <w:b/>
+          <w:bCs/>
+          <w:sz w:val="22"/>
+          <w:szCs w:val="22"/>
+          <w:u w:val="single"/>
+          <w:lang w:val="en-US"/>
+        </w:rPr>
+        <w:t xml:space="preserve">️ in construction </w:t>
+      </w:r>
+      <w:r>
+        <w:rPr>
+          <mc:AlternateContent>
+            <mc:Choice Requires="w16se">
+              <w:rFonts w:ascii="Times New Roman" w:hAnsi="Times New Roman" w:cs="Times New Roman"/>
+            </mc:Choice>
+            <mc:Fallback>
+              <w:rFonts w:ascii="Apple Color Emoji" w:eastAsia="Apple Color Emoji" w:hAnsi="Apple Color Emoji" w:cs="Apple Color Emoji"/>
+            </mc:Fallback>
+          </mc:AlternateContent>
+          <w:b/>
+          <w:bCs/>
+          <w:sz w:val="22"/>
+          <w:szCs w:val="22"/>
+          <w:u w:val="single"/>
+          <w:lang w:val="en-US"/>
+        </w:rPr>
+        <mc:AlternateContent>
+          <mc:Choice Requires="w16se">
+            <w16se:symEx w16se:font="Apple Color Emoji" w16se:char="26A0"/>
+          </mc:Choice>
+          <mc:Fallback>
+            <w:t>⚠</w:t>
+          </mc:Fallback>
+        </mc:AlternateContent>
+      </w:r>
+      <w:r>
+        <w:rPr>
+          <w:rFonts w:ascii="Times New Roman" w:hAnsi="Times New Roman" w:cs="Times New Roman"/>
+          <w:b/>
+          <w:bCs/>
+          <w:sz w:val="22"/>
+          <w:szCs w:val="22"/>
+          <w:u w:val="single"/>
+          <w:lang w:val="en-US"/>
+        </w:rPr>
+        <w:t>️</w:t>
+      </w:r>
+    </w:p>
+    <w:p>
+      <w:pPr>
+        <w:pStyle w:val="ListParagraph"/>
+        <w:ind w:left="360"/>
+        <w:rPr>
+          <w:rFonts w:ascii="Times New Roman" w:hAnsi="Times New Roman" w:cs="Times New Roman"/>
+          <w:sz w:val="22"/>
+          <w:szCs w:val="22"/>
+          <w:lang w:val="en-US"/>
+        </w:rPr>
+      </w:pPr>
     </w:p>
     <w:sectPr>
       <w:pgSz w:w="11906" w:h="16838"/>
@@ -2059,7 +2676,7 @@
         <w:rFonts w:ascii="Courier New" w:hAnsi="Courier New" w:cs="Courier New" w:hint="default"/>
       </w:rPr>
     </w:lvl>
-    <w:lvl w:ilvl="2" w:tplc="08090005" w:tentative="1">
+    <w:lvl w:ilvl="2" w:tplc="08090005">
       <w:start w:val="1"/>
       <w:numFmt w:val="bullet"/>
       <w:lvlText w:val=""/>

</xml_diff>

<commit_message>
correction on the response handler diagram.
updates the xrootd paper with more suggestions from Michal
</commit_message>
<xml_diff>
--- a/Resources/xrootd/changelog_v2.docx
+++ b/Resources/xrootd/changelog_v2.docx
@@ -298,47 +298,7 @@
           <w:szCs w:val="22"/>
           <w:lang w:val="en-US"/>
         </w:rPr>
-        <w:t xml:space="preserve">I would rephrase: "The mechanism that allows the client to receive feedback from the TCP kernel is called event-loop. The feedback consists of communicating whether there is available space in the TCP-output buffer for writing data (i.e., requests which will be sent to the server) or if there is some data in the TCP-receive buffer for reading responses from the server." to something like: Using the </w:t>
-      </w:r>
-      <w:proofErr w:type="spellStart"/>
-      <w:r>
-        <w:rPr>
-          <w:rFonts w:ascii="Times New Roman" w:hAnsi="Times New Roman" w:cs="Times New Roman"/>
-          <w:sz w:val="22"/>
-          <w:szCs w:val="22"/>
-          <w:lang w:val="en-US"/>
-        </w:rPr>
-        <w:t>epoll</w:t>
-      </w:r>
-      <w:proofErr w:type="spellEnd"/>
-      <w:r>
-        <w:rPr>
-          <w:rFonts w:ascii="Times New Roman" w:hAnsi="Times New Roman" w:cs="Times New Roman"/>
-          <w:sz w:val="22"/>
-          <w:szCs w:val="22"/>
-          <w:lang w:val="en-US"/>
-        </w:rPr>
-        <w:t xml:space="preserve"> </w:t>
-      </w:r>
-      <w:proofErr w:type="spellStart"/>
-      <w:r>
-        <w:rPr>
-          <w:rFonts w:ascii="Times New Roman" w:hAnsi="Times New Roman" w:cs="Times New Roman"/>
-          <w:sz w:val="22"/>
-          <w:szCs w:val="22"/>
-          <w:lang w:val="en-US"/>
-        </w:rPr>
-        <w:t>syscall</w:t>
-      </w:r>
-      <w:proofErr w:type="spellEnd"/>
-      <w:r>
-        <w:rPr>
-          <w:rFonts w:ascii="Times New Roman" w:hAnsi="Times New Roman" w:cs="Times New Roman"/>
-          <w:sz w:val="22"/>
-          <w:szCs w:val="22"/>
-          <w:lang w:val="en-US"/>
-        </w:rPr>
-        <w:t xml:space="preserve"> the XRootD client runtime receives events from the kernel signaling whether there is available space in the TCP-output buffer for writing data (i.e., requests which will be sent to the server) or if there is some data in the TCP-receive buffer for reading responses from the server.</w:t>
+        <w:t>I would rephrase: "The mechanism that allows the client to receive feedback from the TCP kernel is called event-loop. The feedback consists of communicating whether there is available space in the TCP-output buffer for writing data (i.e., requests which will be sent to the server) or if there is some data in the TCP-receive buffer for reading responses from the server." to something like: Using the epoll syscall the XRootD client runtime receives events from the kernel signaling whether there is available space in the TCP-output buffer for writing data (i.e., requests which will be sent to the server) or if there is some data in the TCP-receive buffer for reading responses from the server.</w:t>
       </w:r>
     </w:p>
     <w:p>
@@ -487,19 +447,231 @@
           <w:szCs w:val="22"/>
           <w:lang w:val="en-US"/>
         </w:rPr>
-        <w:t>Remarks about figure 4:</w:t>
-      </w:r>
-      <w:r>
+        <w:t>Remarks about figure 4</w:t>
+      </w:r>
+      <w:r>
+        <w:rPr>
+          <w:rFonts w:ascii="Times New Roman" w:hAnsi="Times New Roman" w:cs="Times New Roman"/>
+          <w:sz w:val="22"/>
+          <w:szCs w:val="22"/>
+          <w:lang w:val="en-US"/>
+        </w:rPr>
+        <w:t xml:space="preserve"> </w:t>
+      </w:r>
+      <w:r>
+        <w:rPr>
+          <w:rFonts w:ascii="Apple Color Emoji" w:hAnsi="Apple Color Emoji"/>
+        </w:rPr>
+        <w:t>✅</w:t>
+      </w:r>
+    </w:p>
+    <w:p>
+      <w:pPr>
+        <w:pStyle w:val="ListParagraph"/>
+        <w:numPr>
+          <w:ilvl w:val="1"/>
+          <w:numId w:val="6"/>
+        </w:numPr>
+        <w:jc w:val="both"/>
+        <w:rPr>
+          <w:rFonts w:ascii="Times New Roman" w:hAnsi="Times New Roman" w:cs="Times New Roman"/>
+          <w:sz w:val="22"/>
+          <w:szCs w:val="22"/>
+          <w:lang w:val="en-US"/>
+        </w:rPr>
+      </w:pPr>
+      <w:r>
+        <w:rPr>
+          <w:rFonts w:ascii="Times New Roman" w:hAnsi="Times New Roman" w:cs="Times New Roman"/>
+          <w:sz w:val="22"/>
+          <w:szCs w:val="22"/>
+          <w:lang w:val="en-US"/>
+        </w:rPr>
+        <w:t>based on your observations, I’ve adjusted the figure</w:t>
+      </w:r>
+      <w:r>
+        <w:rPr>
+          <w:rFonts w:ascii="Times New Roman" w:hAnsi="Times New Roman" w:cs="Times New Roman"/>
+          <w:sz w:val="22"/>
+          <w:szCs w:val="22"/>
+          <w:lang w:val="en-US"/>
+        </w:rPr>
+        <w:t xml:space="preserve"> and i</w:t>
+      </w:r>
+      <w:r>
+        <w:rPr>
+          <w:rFonts w:ascii="Times New Roman" w:hAnsi="Times New Roman" w:cs="Times New Roman"/>
+          <w:sz w:val="22"/>
+          <w:szCs w:val="22"/>
+          <w:lang w:val="en-US"/>
+        </w:rPr>
+        <w:t xml:space="preserve">t should now look ok </w:t>
+      </w:r>
+    </w:p>
+    <w:p>
+      <w:pPr>
+        <w:pStyle w:val="ListParagraph"/>
+        <w:numPr>
+          <w:ilvl w:val="0"/>
+          <w:numId w:val="6"/>
+        </w:numPr>
+        <w:jc w:val="both"/>
+        <w:rPr>
+          <w:rFonts w:ascii="Times New Roman" w:hAnsi="Times New Roman" w:cs="Times New Roman"/>
+          <w:sz w:val="22"/>
+          <w:szCs w:val="22"/>
+          <w:lang w:val="en-US"/>
+        </w:rPr>
+      </w:pPr>
+      <w:r>
+        <w:rPr>
+          <w:rFonts w:ascii="Times New Roman" w:hAnsi="Times New Roman" w:cs="Times New Roman"/>
+          <w:sz w:val="22"/>
+          <w:szCs w:val="22"/>
+          <w:lang w:val="en-US"/>
+        </w:rPr>
+        <w:t>Listing 2 appears before Listing 1</w:t>
+      </w:r>
+      <w:r>
+        <w:rPr>
+          <w:rFonts w:ascii="Times New Roman" w:hAnsi="Times New Roman" w:cs="Times New Roman"/>
+          <w:sz w:val="22"/>
+          <w:szCs w:val="22"/>
+          <w:lang w:val="en-US"/>
+        </w:rPr>
+        <w:t xml:space="preserve"> </w:t>
+      </w:r>
+    </w:p>
+    <w:p>
+      <w:pPr>
+        <w:pStyle w:val="ListParagraph"/>
+        <w:numPr>
+          <w:ilvl w:val="1"/>
+          <w:numId w:val="6"/>
+        </w:numPr>
+        <w:jc w:val="both"/>
+        <w:rPr>
+          <w:rFonts w:ascii="Times New Roman" w:hAnsi="Times New Roman" w:cs="Times New Roman"/>
+          <w:sz w:val="22"/>
+          <w:szCs w:val="22"/>
+          <w:lang w:val="en-US"/>
+        </w:rPr>
+      </w:pPr>
+      <w:r>
+        <w:rPr>
+          <w:rFonts w:ascii="Times New Roman" w:hAnsi="Times New Roman" w:cs="Times New Roman"/>
+          <w:sz w:val="22"/>
+          <w:szCs w:val="22"/>
+          <w:lang w:val="en-US"/>
+        </w:rPr>
+        <w:t>Not sure why it appears as that. In the original file the listings were in order</w:t>
+      </w:r>
+      <w:r>
+        <w:rPr>
+          <w:rFonts w:ascii="Times New Roman" w:hAnsi="Times New Roman" w:cs="Times New Roman"/>
+          <w:sz w:val="22"/>
+          <w:szCs w:val="22"/>
+          <w:lang w:val="en-US"/>
+        </w:rPr>
+        <w:t xml:space="preserve"> </w:t>
+      </w:r>
+      <w:r>
+        <w:rPr>
+          <mc:AlternateContent>
+            <mc:Choice Requires="w16se"/>
+            <mc:Fallback>
+              <w:rFonts w:ascii="Apple Color Emoji" w:eastAsia="Apple Color Emoji" w:hAnsi="Apple Color Emoji" w:cs="Apple Color Emoji"/>
+            </mc:Fallback>
+          </mc:AlternateContent>
+        </w:rPr>
+        <mc:AlternateContent>
+          <mc:Choice Requires="w16se">
+            <w16se:symEx w16se:font="Apple Color Emoji" w16se:char="1F937"/>
+          </mc:Choice>
+          <mc:Fallback>
+            <w:t>🤷</w:t>
+          </mc:Fallback>
+        </mc:AlternateContent>
+      </w:r>
+    </w:p>
+    <w:p>
+      <w:pPr>
+        <w:pStyle w:val="ListParagraph"/>
+        <w:numPr>
+          <w:ilvl w:val="0"/>
+          <w:numId w:val="6"/>
+        </w:numPr>
+        <w:jc w:val="both"/>
         <w:rPr>
           <w:rFonts w:ascii="Times New Roman" w:hAnsi="Times New Roman" w:cs="Times New Roman"/>
           <w:b/>
           <w:bCs/>
-          <w:sz w:val="22"/>
-          <w:szCs w:val="22"/>
-          <w:u w:val="single"/>
-          <w:lang w:val="en-US"/>
-        </w:rPr>
-        <w:t xml:space="preserve"> </w:t>
+          <w:i/>
+          <w:iCs/>
+          <w:sz w:val="22"/>
+          <w:szCs w:val="22"/>
+          <w:lang w:val="en-US"/>
+        </w:rPr>
+      </w:pPr>
+      <w:r>
+        <w:rPr>
+          <w:rFonts w:ascii="Times New Roman" w:hAnsi="Times New Roman" w:cs="Times New Roman"/>
+          <w:sz w:val="22"/>
+          <w:szCs w:val="22"/>
+          <w:lang w:val="en-US"/>
+        </w:rPr>
+        <w:t xml:space="preserve">"It is in fact the response handler that takes care of the function callback once it has been executed; in other words, the handler controls the proper flow of the execution pipeline. The flow of operations follows works in such a way that each next function from the pipeline needs to be called within the handler of the previous function." </w:t>
+      </w:r>
+      <w:r>
+        <w:rPr>
+          <w:rFonts w:ascii="Times New Roman" w:hAnsi="Times New Roman" w:cs="Times New Roman"/>
+          <w:b/>
+          <w:bCs/>
+          <w:i/>
+          <w:iCs/>
+          <w:sz w:val="22"/>
+          <w:szCs w:val="22"/>
+          <w:lang w:val="en-US"/>
+        </w:rPr>
+        <w:t>I know what you are trying to say but it might be unclear for the reader ;-) I would go rather for something like:</w:t>
+      </w:r>
+      <w:r>
+        <w:rPr>
+          <w:rFonts w:ascii="Times New Roman" w:hAnsi="Times New Roman" w:cs="Times New Roman"/>
+          <w:sz w:val="22"/>
+          <w:szCs w:val="22"/>
+          <w:lang w:val="en-US"/>
+        </w:rPr>
+        <w:t xml:space="preserve"> In case the user wishes to use only asynchronous operations, the subsequent operation needs to be called from the handler of the previous operation.</w:t>
+      </w:r>
+    </w:p>
+    <w:p>
+      <w:pPr>
+        <w:pStyle w:val="ListParagraph"/>
+        <w:numPr>
+          <w:ilvl w:val="1"/>
+          <w:numId w:val="6"/>
+        </w:numPr>
+        <w:jc w:val="both"/>
+        <w:rPr>
+          <w:rFonts w:ascii="Times New Roman" w:hAnsi="Times New Roman" w:cs="Times New Roman"/>
+          <w:b/>
+          <w:bCs/>
+          <w:i/>
+          <w:iCs/>
+          <w:sz w:val="22"/>
+          <w:szCs w:val="22"/>
+          <w:lang w:val="en-US"/>
+        </w:rPr>
+      </w:pPr>
+      <w:r>
+        <w:rPr>
+          <w:rFonts w:ascii="Times New Roman" w:hAnsi="Times New Roman" w:cs="Times New Roman"/>
+          <w:sz w:val="22"/>
+          <w:szCs w:val="22"/>
+          <w:lang w:val="en-US"/>
+        </w:rPr>
+        <w:t xml:space="preserve">Replaced the original phrase with your suggestion </w:t>
       </w:r>
       <w:r>
         <w:rPr>
@@ -511,6 +683,198 @@
               <w:rFonts w:ascii="Apple Color Emoji" w:eastAsia="Apple Color Emoji" w:hAnsi="Apple Color Emoji" w:cs="Apple Color Emoji"/>
             </mc:Fallback>
           </mc:AlternateContent>
+          <w:sz w:val="22"/>
+          <w:szCs w:val="22"/>
+          <w:lang w:val="en-US"/>
+        </w:rPr>
+        <mc:AlternateContent>
+          <mc:Choice Requires="w16se">
+            <w16se:symEx w16se:font="Apple Color Emoji" w16se:char="1F609"/>
+          </mc:Choice>
+          <mc:Fallback>
+            <w:t>😉</w:t>
+          </mc:Fallback>
+        </mc:AlternateContent>
+      </w:r>
+    </w:p>
+    <w:p>
+      <w:pPr>
+        <w:pStyle w:val="ListParagraph"/>
+        <w:numPr>
+          <w:ilvl w:val="0"/>
+          <w:numId w:val="6"/>
+        </w:numPr>
+        <w:jc w:val="both"/>
+        <w:rPr>
+          <w:rFonts w:ascii="Times New Roman" w:hAnsi="Times New Roman" w:cs="Times New Roman"/>
+          <w:sz w:val="22"/>
+          <w:szCs w:val="22"/>
+          <w:lang w:val="en-US"/>
+        </w:rPr>
+      </w:pPr>
+      <w:r>
+        <w:rPr>
+          <w:rFonts w:ascii="Times New Roman" w:hAnsi="Times New Roman" w:cs="Times New Roman"/>
+          <w:sz w:val="22"/>
+          <w:szCs w:val="22"/>
+          <w:lang w:val="en-US"/>
+        </w:rPr>
+        <w:t>"Its response handler must have the second operation" -&gt; must call</w:t>
+      </w:r>
+    </w:p>
+    <w:p>
+      <w:pPr>
+        <w:pStyle w:val="ListParagraph"/>
+        <w:numPr>
+          <w:ilvl w:val="1"/>
+          <w:numId w:val="6"/>
+        </w:numPr>
+        <w:jc w:val="both"/>
+        <w:rPr>
+          <w:rFonts w:ascii="Times New Roman" w:hAnsi="Times New Roman" w:cs="Times New Roman"/>
+          <w:sz w:val="22"/>
+          <w:szCs w:val="22"/>
+          <w:lang w:val="en-US"/>
+        </w:rPr>
+      </w:pPr>
+      <w:r>
+        <w:rPr>
+          <w:rFonts w:ascii="Times New Roman" w:hAnsi="Times New Roman" w:cs="Times New Roman"/>
+          <w:sz w:val="22"/>
+          <w:szCs w:val="22"/>
+          <w:lang w:val="en-US"/>
+        </w:rPr>
+        <w:t>Fixed</w:t>
+      </w:r>
+    </w:p>
+    <w:p>
+      <w:pPr>
+        <w:pStyle w:val="ListParagraph"/>
+        <w:numPr>
+          <w:ilvl w:val="0"/>
+          <w:numId w:val="6"/>
+        </w:numPr>
+        <w:jc w:val="both"/>
+        <w:rPr>
+          <w:rFonts w:ascii="Times New Roman" w:hAnsi="Times New Roman" w:cs="Times New Roman"/>
+          <w:sz w:val="22"/>
+          <w:szCs w:val="22"/>
+          <w:lang w:val="en-US"/>
+        </w:rPr>
+      </w:pPr>
+      <w:r>
+        <w:rPr>
+          <w:rFonts w:ascii="Times New Roman" w:hAnsi="Times New Roman" w:cs="Times New Roman"/>
+          <w:sz w:val="22"/>
+          <w:szCs w:val="22"/>
+          <w:lang w:val="en-US"/>
+        </w:rPr>
+        <w:t>"The constructed API makes it so there is a communication protocol between the operations:" -&gt;</w:t>
+      </w:r>
+      <w:r>
+        <w:rPr>
+          <w:rFonts w:ascii="Times New Roman" w:hAnsi="Times New Roman" w:cs="Times New Roman"/>
+          <w:sz w:val="22"/>
+          <w:szCs w:val="22"/>
+          <w:lang w:val="en-US"/>
+        </w:rPr>
+        <w:t xml:space="preserve"> </w:t>
+      </w:r>
+      <w:r>
+        <w:rPr>
+          <w:rFonts w:ascii="Times New Roman" w:hAnsi="Times New Roman" w:cs="Times New Roman"/>
+          <w:sz w:val="22"/>
+          <w:szCs w:val="22"/>
+          <w:lang w:val="en-US"/>
+        </w:rPr>
+        <w:t>The proposed API provides a syntax for chaining consecutive operations:</w:t>
+      </w:r>
+    </w:p>
+    <w:p>
+      <w:pPr>
+        <w:pStyle w:val="ListParagraph"/>
+        <w:numPr>
+          <w:ilvl w:val="1"/>
+          <w:numId w:val="6"/>
+        </w:numPr>
+        <w:jc w:val="both"/>
+        <w:rPr>
+          <w:rFonts w:ascii="Times New Roman" w:hAnsi="Times New Roman" w:cs="Times New Roman"/>
+          <w:sz w:val="22"/>
+          <w:szCs w:val="22"/>
+          <w:lang w:val="en-US"/>
+        </w:rPr>
+      </w:pPr>
+      <w:r>
+        <w:rPr>
+          <w:rFonts w:ascii="Times New Roman" w:hAnsi="Times New Roman" w:cs="Times New Roman"/>
+          <w:sz w:val="22"/>
+          <w:szCs w:val="22"/>
+          <w:lang w:val="en-US"/>
+        </w:rPr>
+        <w:t>Fixed</w:t>
+      </w:r>
+    </w:p>
+    <w:p>
+      <w:pPr>
+        <w:pStyle w:val="ListParagraph"/>
+        <w:numPr>
+          <w:ilvl w:val="0"/>
+          <w:numId w:val="6"/>
+        </w:numPr>
+        <w:jc w:val="both"/>
+        <w:rPr>
+          <w:rFonts w:ascii="Times New Roman" w:hAnsi="Times New Roman" w:cs="Times New Roman"/>
+          <w:sz w:val="22"/>
+          <w:szCs w:val="22"/>
+          <w:lang w:val="en-US"/>
+        </w:rPr>
+      </w:pPr>
+      <w:r>
+        <w:rPr>
+          <w:rFonts w:ascii="Times New Roman" w:hAnsi="Times New Roman" w:cs="Times New Roman"/>
+          <w:sz w:val="22"/>
+          <w:szCs w:val="22"/>
+          <w:lang w:val="en-US"/>
+        </w:rPr>
+        <w:t>The defined operations are connected -&gt; are chained</w:t>
+      </w:r>
+    </w:p>
+    <w:p>
+      <w:pPr>
+        <w:pStyle w:val="ListParagraph"/>
+        <w:numPr>
+          <w:ilvl w:val="1"/>
+          <w:numId w:val="6"/>
+        </w:numPr>
+        <w:jc w:val="both"/>
+        <w:rPr>
+          <w:rFonts w:ascii="Times New Roman" w:hAnsi="Times New Roman" w:cs="Times New Roman"/>
+          <w:sz w:val="22"/>
+          <w:szCs w:val="22"/>
+          <w:lang w:val="en-US"/>
+        </w:rPr>
+      </w:pPr>
+      <w:r>
+        <w:rPr>
+          <w:rFonts w:ascii="Times New Roman" w:hAnsi="Times New Roman" w:cs="Times New Roman"/>
+          <w:sz w:val="22"/>
+          <w:szCs w:val="22"/>
+          <w:lang w:val="en-US"/>
+        </w:rPr>
+        <w:t>Properly modified</w:t>
+      </w:r>
+    </w:p>
+    <w:p>
+      <w:pPr>
+        <w:pStyle w:val="ListParagraph"/>
+        <w:numPr>
+          <w:ilvl w:val="0"/>
+          <w:numId w:val="6"/>
+        </w:numPr>
+        <w:jc w:val="both"/>
+        <w:rPr>
+          <w:rFonts w:ascii="Times New Roman" w:hAnsi="Times New Roman" w:cs="Times New Roman"/>
           <w:b/>
           <w:bCs/>
           <w:sz w:val="22"/>
@@ -518,14 +882,15 @@
           <w:u w:val="single"/>
           <w:lang w:val="en-US"/>
         </w:rPr>
-        <mc:AlternateContent>
-          <mc:Choice Requires="w16se">
-            <w16se:symEx w16se:font="Apple Color Emoji" w16se:char="2699"/>
-          </mc:Choice>
-          <mc:Fallback>
-            <w:t>⚙</w:t>
-          </mc:Fallback>
-        </mc:AlternateContent>
+      </w:pPr>
+      <w:r>
+        <w:rPr>
+          <w:rFonts w:ascii="Times New Roman" w:hAnsi="Times New Roman" w:cs="Times New Roman"/>
+          <w:sz w:val="22"/>
+          <w:szCs w:val="22"/>
+          <w:lang w:val="en-US"/>
+        </w:rPr>
+        <w:t>Listing 7 is missing the actual call to Parallel</w:t>
       </w:r>
       <w:r>
         <w:rPr>
@@ -537,7 +902,322 @@
           <w:u w:val="single"/>
           <w:lang w:val="en-US"/>
         </w:rPr>
-        <w:t xml:space="preserve">️ in construction </w:t>
+        <w:t>:</w:t>
+      </w:r>
+    </w:p>
+    <w:p>
+      <w:pPr>
+        <w:pStyle w:val="ListParagraph"/>
+        <w:numPr>
+          <w:ilvl w:val="1"/>
+          <w:numId w:val="6"/>
+        </w:numPr>
+        <w:jc w:val="both"/>
+        <w:rPr>
+          <w:rFonts w:ascii="Times New Roman" w:hAnsi="Times New Roman" w:cs="Times New Roman"/>
+          <w:b/>
+          <w:bCs/>
+          <w:sz w:val="22"/>
+          <w:szCs w:val="22"/>
+          <w:u w:val="single"/>
+          <w:lang w:val="en-US"/>
+        </w:rPr>
+      </w:pPr>
+      <w:r>
+        <w:rPr>
+          <w:rFonts w:ascii="Times New Roman" w:hAnsi="Times New Roman" w:cs="Times New Roman"/>
+          <w:sz w:val="22"/>
+          <w:szCs w:val="22"/>
+          <w:lang w:val="en-US"/>
+        </w:rPr>
+        <w:t>called the pipeline in parallel</w:t>
+      </w:r>
+    </w:p>
+    <w:p>
+      <w:pPr>
+        <w:pStyle w:val="ListParagraph"/>
+        <w:numPr>
+          <w:ilvl w:val="0"/>
+          <w:numId w:val="6"/>
+        </w:numPr>
+        <w:jc w:val="both"/>
+        <w:rPr>
+          <w:rFonts w:ascii="Times New Roman" w:hAnsi="Times New Roman" w:cs="Times New Roman"/>
+          <w:sz w:val="22"/>
+          <w:szCs w:val="22"/>
+          <w:lang w:val="en-US"/>
+        </w:rPr>
+      </w:pPr>
+      <w:r>
+        <w:rPr>
+          <w:rFonts w:ascii="Times New Roman" w:hAnsi="Times New Roman" w:cs="Times New Roman"/>
+          <w:sz w:val="22"/>
+          <w:szCs w:val="22"/>
+          <w:lang w:val="en-US"/>
+        </w:rPr>
+        <w:t>flexibility and fluidity -&gt; fluidity is not the right word here ;-)</w:t>
+      </w:r>
+    </w:p>
+    <w:p>
+      <w:pPr>
+        <w:pStyle w:val="ListParagraph"/>
+        <w:numPr>
+          <w:ilvl w:val="1"/>
+          <w:numId w:val="6"/>
+        </w:numPr>
+        <w:jc w:val="both"/>
+        <w:rPr>
+          <w:rFonts w:ascii="Times New Roman" w:hAnsi="Times New Roman" w:cs="Times New Roman"/>
+          <w:sz w:val="22"/>
+          <w:szCs w:val="22"/>
+          <w:lang w:val="en-US"/>
+        </w:rPr>
+      </w:pPr>
+      <w:r>
+        <w:rPr>
+          <w:rFonts w:ascii="Times New Roman" w:hAnsi="Times New Roman" w:cs="Times New Roman"/>
+          <w:sz w:val="22"/>
+          <w:szCs w:val="22"/>
+          <w:lang w:val="en-US"/>
+        </w:rPr>
+        <w:t>Dropped the word from the phrase</w:t>
+      </w:r>
+    </w:p>
+    <w:p>
+      <w:pPr>
+        <w:pStyle w:val="ListParagraph"/>
+        <w:numPr>
+          <w:ilvl w:val="0"/>
+          <w:numId w:val="6"/>
+        </w:numPr>
+        <w:jc w:val="both"/>
+        <w:rPr>
+          <w:rFonts w:ascii="Times New Roman" w:hAnsi="Times New Roman" w:cs="Times New Roman"/>
+          <w:sz w:val="22"/>
+          <w:szCs w:val="22"/>
+          <w:lang w:val="en-US"/>
+        </w:rPr>
+      </w:pPr>
+      <w:r>
+        <w:rPr>
+          <w:rFonts w:ascii="Times New Roman" w:hAnsi="Times New Roman" w:cs="Times New Roman"/>
+          <w:sz w:val="22"/>
+          <w:szCs w:val="22"/>
+          <w:lang w:val="en-US"/>
+        </w:rPr>
+        <w:t>(taking as an argument the lock file itself) -&gt; I would drop this, by lock file you mean the file object named lock, right, this is confusing because previously lock file refers to the actual lock on the remote server</w:t>
+      </w:r>
+    </w:p>
+    <w:p>
+      <w:pPr>
+        <w:pStyle w:val="ListParagraph"/>
+        <w:numPr>
+          <w:ilvl w:val="1"/>
+          <w:numId w:val="6"/>
+        </w:numPr>
+        <w:jc w:val="both"/>
+        <w:rPr>
+          <w:rFonts w:ascii="Times New Roman" w:hAnsi="Times New Roman" w:cs="Times New Roman"/>
+          <w:sz w:val="22"/>
+          <w:szCs w:val="22"/>
+          <w:lang w:val="en-US"/>
+        </w:rPr>
+      </w:pPr>
+      <w:r>
+        <w:rPr>
+          <w:rFonts w:ascii="Times New Roman" w:hAnsi="Times New Roman" w:cs="Times New Roman"/>
+          <w:sz w:val="22"/>
+          <w:szCs w:val="22"/>
+          <w:lang w:val="en-US"/>
+        </w:rPr>
+        <w:t xml:space="preserve">Dropped the </w:t>
+      </w:r>
+      <w:r>
+        <w:rPr>
+          <w:rFonts w:ascii="Times New Roman" w:hAnsi="Times New Roman" w:cs="Times New Roman"/>
+          <w:sz w:val="22"/>
+          <w:szCs w:val="22"/>
+          <w:lang w:val="en-US"/>
+        </w:rPr>
+        <w:t>parentheses</w:t>
+      </w:r>
+      <w:r>
+        <w:rPr>
+          <w:rFonts w:ascii="Times New Roman" w:hAnsi="Times New Roman" w:cs="Times New Roman"/>
+          <w:sz w:val="22"/>
+          <w:szCs w:val="22"/>
+          <w:lang w:val="en-US"/>
+        </w:rPr>
+        <w:t>.</w:t>
+      </w:r>
+    </w:p>
+    <w:p>
+      <w:pPr>
+        <w:pStyle w:val="ListParagraph"/>
+        <w:numPr>
+          <w:ilvl w:val="0"/>
+          <w:numId w:val="6"/>
+        </w:numPr>
+        <w:jc w:val="both"/>
+        <w:rPr>
+          <w:rFonts w:ascii="Times New Roman" w:hAnsi="Times New Roman" w:cs="Times New Roman"/>
+          <w:sz w:val="22"/>
+          <w:szCs w:val="22"/>
+          <w:lang w:val="en-US"/>
+        </w:rPr>
+      </w:pPr>
+      <w:r>
+        <w:rPr>
+          <w:rFonts w:ascii="Times New Roman" w:hAnsi="Times New Roman" w:cs="Times New Roman"/>
+          <w:sz w:val="22"/>
+          <w:szCs w:val="22"/>
+          <w:lang w:val="en-US"/>
+        </w:rPr>
+        <w:t>"The Declarative API is tested in the development of an</w:t>
+      </w:r>
+      <w:r>
+        <w:rPr>
+          <w:rFonts w:ascii="Times New Roman" w:hAnsi="Times New Roman" w:cs="Times New Roman"/>
+          <w:sz w:val="22"/>
+          <w:szCs w:val="22"/>
+          <w:lang w:val="en-US"/>
+        </w:rPr>
+        <w:t xml:space="preserve"> </w:t>
+      </w:r>
+      <w:r>
+        <w:rPr>
+          <w:rFonts w:ascii="Times New Roman" w:hAnsi="Times New Roman" w:cs="Times New Roman"/>
+          <w:sz w:val="22"/>
+          <w:szCs w:val="22"/>
+          <w:lang w:val="en-US"/>
+        </w:rPr>
+        <w:t>Erasure Coding plug-in for the client." -&gt; the main use case for the declarative API is the development of an erasure coding plugin for the client</w:t>
+      </w:r>
+    </w:p>
+    <w:p>
+      <w:pPr>
+        <w:pStyle w:val="ListParagraph"/>
+        <w:numPr>
+          <w:ilvl w:val="1"/>
+          <w:numId w:val="6"/>
+        </w:numPr>
+        <w:jc w:val="both"/>
+        <w:rPr>
+          <w:rFonts w:ascii="Times New Roman" w:hAnsi="Times New Roman" w:cs="Times New Roman"/>
+          <w:sz w:val="22"/>
+          <w:szCs w:val="22"/>
+          <w:lang w:val="en-US"/>
+        </w:rPr>
+      </w:pPr>
+      <w:r>
+        <w:rPr>
+          <w:rFonts w:ascii="Times New Roman" w:hAnsi="Times New Roman" w:cs="Times New Roman"/>
+          <w:sz w:val="22"/>
+          <w:szCs w:val="22"/>
+          <w:lang w:val="en-US"/>
+        </w:rPr>
+        <w:t>Text was replaced as suggested</w:t>
+      </w:r>
+    </w:p>
+    <w:p>
+      <w:pPr>
+        <w:pStyle w:val="ListParagraph"/>
+        <w:numPr>
+          <w:ilvl w:val="0"/>
+          <w:numId w:val="6"/>
+        </w:numPr>
+        <w:jc w:val="both"/>
+        <w:rPr>
+          <w:rFonts w:ascii="Times New Roman" w:hAnsi="Times New Roman" w:cs="Times New Roman"/>
+          <w:sz w:val="22"/>
+          <w:szCs w:val="22"/>
+          <w:lang w:val="en-US"/>
+        </w:rPr>
+      </w:pPr>
+      <w:r>
+        <w:rPr>
+          <w:rFonts w:ascii="Times New Roman" w:hAnsi="Times New Roman" w:cs="Times New Roman"/>
+          <w:sz w:val="22"/>
+          <w:szCs w:val="22"/>
+          <w:lang w:val="en-US"/>
+        </w:rPr>
+        <w:lastRenderedPageBreak/>
+        <w:t>The drawback -&gt; the trade off</w:t>
+      </w:r>
+    </w:p>
+    <w:p>
+      <w:pPr>
+        <w:pStyle w:val="ListParagraph"/>
+        <w:numPr>
+          <w:ilvl w:val="1"/>
+          <w:numId w:val="6"/>
+        </w:numPr>
+        <w:jc w:val="both"/>
+        <w:rPr>
+          <w:rFonts w:ascii="Times New Roman" w:hAnsi="Times New Roman" w:cs="Times New Roman"/>
+          <w:sz w:val="22"/>
+          <w:szCs w:val="22"/>
+          <w:lang w:val="en-US"/>
+        </w:rPr>
+      </w:pPr>
+      <w:r>
+        <w:rPr>
+          <w:rFonts w:ascii="Times New Roman" w:hAnsi="Times New Roman" w:cs="Times New Roman"/>
+          <w:sz w:val="22"/>
+          <w:szCs w:val="22"/>
+          <w:lang w:val="en-US"/>
+        </w:rPr>
+        <w:t>replaced</w:t>
+      </w:r>
+    </w:p>
+    <w:p>
+      <w:pPr>
+        <w:pStyle w:val="ListParagraph"/>
+        <w:numPr>
+          <w:ilvl w:val="0"/>
+          <w:numId w:val="6"/>
+        </w:numPr>
+        <w:jc w:val="both"/>
+        <w:rPr>
+          <w:rFonts w:ascii="Times New Roman" w:hAnsi="Times New Roman" w:cs="Times New Roman"/>
+          <w:sz w:val="22"/>
+          <w:szCs w:val="22"/>
+          <w:lang w:val="en-US"/>
+        </w:rPr>
+      </w:pPr>
+      <w:r>
+        <w:rPr>
+          <w:rFonts w:ascii="Times New Roman" w:hAnsi="Times New Roman" w:cs="Times New Roman"/>
+          <w:sz w:val="22"/>
+          <w:szCs w:val="22"/>
+          <w:lang w:val="en-US"/>
+        </w:rPr>
+        <w:t>"and that can translate into increased latency." -&gt; and that error recovery might result in increased network traffic and latency.</w:t>
+      </w:r>
+    </w:p>
+    <w:p>
+      <w:pPr>
+        <w:pStyle w:val="ListParagraph"/>
+        <w:numPr>
+          <w:ilvl w:val="1"/>
+          <w:numId w:val="6"/>
+        </w:numPr>
+        <w:jc w:val="both"/>
+        <w:rPr>
+          <w:rFonts w:ascii="Times New Roman" w:hAnsi="Times New Roman" w:cs="Times New Roman"/>
+          <w:sz w:val="22"/>
+          <w:szCs w:val="22"/>
+          <w:lang w:val="en-US"/>
+        </w:rPr>
+      </w:pPr>
+      <w:r>
+        <w:rPr>
+          <w:rFonts w:ascii="Times New Roman" w:hAnsi="Times New Roman" w:cs="Times New Roman"/>
+          <w:sz w:val="22"/>
+          <w:szCs w:val="22"/>
+          <w:lang w:val="en-US"/>
+        </w:rPr>
+        <w:t xml:space="preserve">Text was changed accordingly </w:t>
       </w:r>
       <w:r>
         <w:rPr>
@@ -549,33 +1229,61 @@
               <w:rFonts w:ascii="Apple Color Emoji" w:eastAsia="Apple Color Emoji" w:hAnsi="Apple Color Emoji" w:cs="Apple Color Emoji"/>
             </mc:Fallback>
           </mc:AlternateContent>
-          <w:b/>
-          <w:bCs/>
-          <w:sz w:val="22"/>
-          <w:szCs w:val="22"/>
-          <w:u w:val="single"/>
+          <w:sz w:val="22"/>
+          <w:szCs w:val="22"/>
           <w:lang w:val="en-US"/>
         </w:rPr>
         <mc:AlternateContent>
           <mc:Choice Requires="w16se">
-            <w16se:symEx w16se:font="Apple Color Emoji" w16se:char="26A0"/>
+            <w16se:symEx w16se:font="Apple Color Emoji" w16se:char="1F609"/>
           </mc:Choice>
           <mc:Fallback>
-            <w:t>⚠</w:t>
+            <w:t>😉</w:t>
           </mc:Fallback>
         </mc:AlternateContent>
       </w:r>
-      <w:r>
-        <w:rPr>
-          <w:rFonts w:ascii="Times New Roman" w:hAnsi="Times New Roman" w:cs="Times New Roman"/>
-          <w:b/>
-          <w:bCs/>
-          <w:sz w:val="22"/>
-          <w:szCs w:val="22"/>
-          <w:u w:val="single"/>
-          <w:lang w:val="en-US"/>
-        </w:rPr>
-        <w:t>️</w:t>
+    </w:p>
+    <w:p>
+      <w:pPr>
+        <w:pStyle w:val="ListParagraph"/>
+        <w:numPr>
+          <w:ilvl w:val="0"/>
+          <w:numId w:val="6"/>
+        </w:numPr>
+        <w:jc w:val="both"/>
+        <w:rPr>
+          <w:rFonts w:ascii="Times New Roman" w:hAnsi="Times New Roman" w:cs="Times New Roman"/>
+          <w:sz w:val="22"/>
+          <w:szCs w:val="22"/>
+          <w:lang w:val="en-US"/>
+        </w:rPr>
+      </w:pPr>
+      <w:r>
+        <w:rPr>
+          <w:rFonts w:ascii="Times New Roman" w:hAnsi="Times New Roman" w:cs="Times New Roman"/>
+          <w:sz w:val="22"/>
+          <w:szCs w:val="22"/>
+          <w:lang w:val="en-US"/>
+        </w:rPr>
+        <w:t>I would drop this sentence: "In other words, erasure coding adds</w:t>
+      </w:r>
+      <w:r>
+        <w:rPr>
+          <w:rFonts w:ascii="Times New Roman" w:hAnsi="Times New Roman" w:cs="Times New Roman"/>
+          <w:sz w:val="22"/>
+          <w:szCs w:val="22"/>
+          <w:lang w:val="en-US"/>
+        </w:rPr>
+        <w:t xml:space="preserve"> </w:t>
+      </w:r>
+      <w:r>
+        <w:rPr>
+          <w:rFonts w:ascii="Times New Roman" w:hAnsi="Times New Roman" w:cs="Times New Roman"/>
+          <w:sz w:val="22"/>
+          <w:szCs w:val="22"/>
+          <w:lang w:val="en-US"/>
+        </w:rPr>
+        <w:t>the redundancy to the system that tolerates failures."</w:t>
       </w:r>
     </w:p>
     <w:p>
@@ -600,292 +1308,7 @@
           <w:szCs w:val="22"/>
           <w:lang w:val="en-US"/>
         </w:rPr>
-        <w:t>the event-loop is not something that is between the client and the server</w:t>
-      </w:r>
-    </w:p>
-    <w:p>
-      <w:pPr>
-        <w:pStyle w:val="ListParagraph"/>
-        <w:numPr>
-          <w:ilvl w:val="1"/>
-          <w:numId w:val="6"/>
-        </w:numPr>
-        <w:jc w:val="both"/>
-        <w:rPr>
-          <w:rFonts w:ascii="Times New Roman" w:hAnsi="Times New Roman" w:cs="Times New Roman"/>
-          <w:sz w:val="22"/>
-          <w:szCs w:val="22"/>
-          <w:lang w:val="en-US"/>
-        </w:rPr>
-      </w:pPr>
-      <w:r>
-        <w:rPr>
-          <w:rFonts w:ascii="Times New Roman" w:hAnsi="Times New Roman" w:cs="Times New Roman"/>
-          <w:sz w:val="22"/>
-          <w:szCs w:val="22"/>
-          <w:lang w:val="en-US"/>
-        </w:rPr>
-        <w:t xml:space="preserve">I would remove the client/server blocks and instead in their place put the </w:t>
-      </w:r>
-      <w:proofErr w:type="spellStart"/>
-      <w:r>
-        <w:rPr>
-          <w:rFonts w:ascii="Times New Roman" w:hAnsi="Times New Roman" w:cs="Times New Roman"/>
-          <w:sz w:val="22"/>
-          <w:szCs w:val="22"/>
-          <w:lang w:val="en-US"/>
-        </w:rPr>
-        <w:t>send_buffer</w:t>
-      </w:r>
-      <w:proofErr w:type="spellEnd"/>
-      <w:r>
-        <w:rPr>
-          <w:rFonts w:ascii="Times New Roman" w:hAnsi="Times New Roman" w:cs="Times New Roman"/>
-          <w:sz w:val="22"/>
-          <w:szCs w:val="22"/>
-          <w:lang w:val="en-US"/>
-        </w:rPr>
-        <w:t xml:space="preserve"> and </w:t>
-      </w:r>
-      <w:proofErr w:type="spellStart"/>
-      <w:r>
-        <w:rPr>
-          <w:rFonts w:ascii="Times New Roman" w:hAnsi="Times New Roman" w:cs="Times New Roman"/>
-          <w:sz w:val="22"/>
-          <w:szCs w:val="22"/>
-          <w:lang w:val="en-US"/>
-        </w:rPr>
-        <w:t>receive_buffer</w:t>
-      </w:r>
-      <w:proofErr w:type="spellEnd"/>
-    </w:p>
-    <w:p>
-      <w:pPr>
-        <w:pStyle w:val="ListParagraph"/>
-        <w:numPr>
-          <w:ilvl w:val="1"/>
-          <w:numId w:val="6"/>
-        </w:numPr>
-        <w:jc w:val="both"/>
-        <w:rPr>
-          <w:rFonts w:ascii="Times New Roman" w:hAnsi="Times New Roman" w:cs="Times New Roman"/>
-          <w:sz w:val="22"/>
-          <w:szCs w:val="22"/>
-          <w:lang w:val="en-US"/>
-        </w:rPr>
-      </w:pPr>
-      <w:r>
-        <w:rPr>
-          <w:rFonts w:ascii="Times New Roman" w:hAnsi="Times New Roman" w:cs="Times New Roman"/>
-          <w:sz w:val="22"/>
-          <w:szCs w:val="22"/>
-          <w:lang w:val="en-US"/>
-        </w:rPr>
-        <w:t xml:space="preserve">the requests from the request-queue are moved to the </w:t>
-      </w:r>
-      <w:proofErr w:type="spellStart"/>
-      <w:r>
-        <w:rPr>
-          <w:rFonts w:ascii="Times New Roman" w:hAnsi="Times New Roman" w:cs="Times New Roman"/>
-          <w:sz w:val="22"/>
-          <w:szCs w:val="22"/>
-          <w:lang w:val="en-US"/>
-        </w:rPr>
-        <w:t>send_buffer</w:t>
-      </w:r>
-      <w:proofErr w:type="spellEnd"/>
-      <w:r>
-        <w:rPr>
-          <w:rFonts w:ascii="Times New Roman" w:hAnsi="Times New Roman" w:cs="Times New Roman"/>
-          <w:sz w:val="22"/>
-          <w:szCs w:val="22"/>
-          <w:lang w:val="en-US"/>
-        </w:rPr>
-        <w:t xml:space="preserve"> on write event</w:t>
-      </w:r>
-    </w:p>
-    <w:p>
-      <w:pPr>
-        <w:pStyle w:val="ListParagraph"/>
-        <w:numPr>
-          <w:ilvl w:val="1"/>
-          <w:numId w:val="6"/>
-        </w:numPr>
-        <w:jc w:val="both"/>
-        <w:rPr>
-          <w:rFonts w:ascii="Times New Roman" w:hAnsi="Times New Roman" w:cs="Times New Roman"/>
-          <w:sz w:val="22"/>
-          <w:szCs w:val="22"/>
-          <w:lang w:val="en-US"/>
-        </w:rPr>
-      </w:pPr>
-      <w:r>
-        <w:rPr>
-          <w:rFonts w:ascii="Times New Roman" w:hAnsi="Times New Roman" w:cs="Times New Roman"/>
-          <w:sz w:val="22"/>
-          <w:szCs w:val="22"/>
-          <w:lang w:val="en-US"/>
-        </w:rPr>
-        <w:t xml:space="preserve">and the data from </w:t>
-      </w:r>
-      <w:proofErr w:type="spellStart"/>
-      <w:r>
-        <w:rPr>
-          <w:rFonts w:ascii="Times New Roman" w:hAnsi="Times New Roman" w:cs="Times New Roman"/>
-          <w:sz w:val="22"/>
-          <w:szCs w:val="22"/>
-          <w:lang w:val="en-US"/>
-        </w:rPr>
-        <w:t>receive_buffer</w:t>
-      </w:r>
-      <w:proofErr w:type="spellEnd"/>
-      <w:r>
-        <w:rPr>
-          <w:rFonts w:ascii="Times New Roman" w:hAnsi="Times New Roman" w:cs="Times New Roman"/>
-          <w:sz w:val="22"/>
-          <w:szCs w:val="22"/>
-          <w:lang w:val="en-US"/>
-        </w:rPr>
-        <w:t xml:space="preserve"> parsed into responses on read event</w:t>
-      </w:r>
-    </w:p>
-    <w:p>
-      <w:pPr>
-        <w:pStyle w:val="ListParagraph"/>
-        <w:numPr>
-          <w:ilvl w:val="0"/>
-          <w:numId w:val="6"/>
-        </w:numPr>
-        <w:jc w:val="both"/>
-        <w:rPr>
-          <w:rFonts w:ascii="Times New Roman" w:hAnsi="Times New Roman" w:cs="Times New Roman"/>
-          <w:sz w:val="22"/>
-          <w:szCs w:val="22"/>
-          <w:lang w:val="en-US"/>
-        </w:rPr>
-      </w:pPr>
-      <w:r>
-        <w:rPr>
-          <w:rFonts w:ascii="Times New Roman" w:hAnsi="Times New Roman" w:cs="Times New Roman"/>
-          <w:sz w:val="22"/>
-          <w:szCs w:val="22"/>
-          <w:lang w:val="en-US"/>
-        </w:rPr>
-        <w:t>Listing 2 appears before Listing 1</w:t>
-      </w:r>
-      <w:r>
-        <w:rPr>
-          <w:rFonts w:ascii="Times New Roman" w:hAnsi="Times New Roman" w:cs="Times New Roman"/>
-          <w:sz w:val="22"/>
-          <w:szCs w:val="22"/>
-          <w:lang w:val="en-US"/>
-        </w:rPr>
-        <w:t xml:space="preserve"> </w:t>
-      </w:r>
-    </w:p>
-    <w:p>
-      <w:pPr>
-        <w:pStyle w:val="ListParagraph"/>
-        <w:numPr>
-          <w:ilvl w:val="1"/>
-          <w:numId w:val="6"/>
-        </w:numPr>
-        <w:jc w:val="both"/>
-        <w:rPr>
-          <w:rFonts w:ascii="Times New Roman" w:hAnsi="Times New Roman" w:cs="Times New Roman"/>
-          <w:sz w:val="22"/>
-          <w:szCs w:val="22"/>
-          <w:lang w:val="en-US"/>
-        </w:rPr>
-      </w:pPr>
-      <w:r>
-        <w:rPr>
-          <w:rFonts w:ascii="Times New Roman" w:hAnsi="Times New Roman" w:cs="Times New Roman"/>
-          <w:sz w:val="22"/>
-          <w:szCs w:val="22"/>
-          <w:lang w:val="en-US"/>
-        </w:rPr>
-        <w:t>Not sure why it appears as that. In the original .docx file the listings were indeed in order.</w:t>
-      </w:r>
-    </w:p>
-    <w:p>
-      <w:pPr>
-        <w:pStyle w:val="ListParagraph"/>
-        <w:numPr>
-          <w:ilvl w:val="0"/>
-          <w:numId w:val="6"/>
-        </w:numPr>
-        <w:jc w:val="both"/>
-        <w:rPr>
-          <w:rFonts w:ascii="Times New Roman" w:hAnsi="Times New Roman" w:cs="Times New Roman"/>
-          <w:b/>
-          <w:bCs/>
-          <w:i/>
-          <w:iCs/>
-          <w:sz w:val="22"/>
-          <w:szCs w:val="22"/>
-          <w:lang w:val="en-US"/>
-        </w:rPr>
-      </w:pPr>
-      <w:r>
-        <w:rPr>
-          <w:rFonts w:ascii="Times New Roman" w:hAnsi="Times New Roman" w:cs="Times New Roman"/>
-          <w:sz w:val="22"/>
-          <w:szCs w:val="22"/>
-          <w:lang w:val="en-US"/>
-        </w:rPr>
-        <w:t xml:space="preserve">"It is in fact the response handler that takes care of the function callback once it has been executed; in other words, the handler controls the proper flow of the execution pipeline. The flow of operations follows works in such a way that each next function from the pipeline needs to be called within the handler of the previous function." </w:t>
-      </w:r>
-      <w:r>
-        <w:rPr>
-          <w:rFonts w:ascii="Times New Roman" w:hAnsi="Times New Roman" w:cs="Times New Roman"/>
-          <w:b/>
-          <w:bCs/>
-          <w:i/>
-          <w:iCs/>
-          <w:sz w:val="22"/>
-          <w:szCs w:val="22"/>
-          <w:lang w:val="en-US"/>
-        </w:rPr>
-        <w:t>I know what you are trying to say but it might be unclear for the reader ;-) I would go rather for something like:</w:t>
-      </w:r>
-      <w:r>
-        <w:rPr>
-          <w:rFonts w:ascii="Times New Roman" w:hAnsi="Times New Roman" w:cs="Times New Roman"/>
-          <w:sz w:val="22"/>
-          <w:szCs w:val="22"/>
-          <w:lang w:val="en-US"/>
-        </w:rPr>
-        <w:t xml:space="preserve"> In case the user wishes to use only asynchronous operations, the subsequent operation needs to be called from the handler of the previous operation.</w:t>
-      </w:r>
-    </w:p>
-    <w:p>
-      <w:pPr>
-        <w:pStyle w:val="ListParagraph"/>
-        <w:numPr>
-          <w:ilvl w:val="1"/>
-          <w:numId w:val="6"/>
-        </w:numPr>
-        <w:jc w:val="both"/>
-        <w:rPr>
-          <w:rFonts w:ascii="Times New Roman" w:hAnsi="Times New Roman" w:cs="Times New Roman"/>
-          <w:b/>
-          <w:bCs/>
-          <w:i/>
-          <w:iCs/>
-          <w:sz w:val="22"/>
-          <w:szCs w:val="22"/>
-          <w:lang w:val="en-US"/>
-        </w:rPr>
-      </w:pPr>
-      <w:r>
-        <w:rPr>
-          <w:rFonts w:ascii="Times New Roman" w:hAnsi="Times New Roman" w:cs="Times New Roman"/>
-          <w:sz w:val="22"/>
-          <w:szCs w:val="22"/>
-          <w:lang w:val="en-US"/>
-        </w:rPr>
-        <w:t xml:space="preserve">Replaced the original phrase with your suggestion </w:t>
+        <w:t xml:space="preserve">Dropped in its entirety </w:t>
       </w:r>
       <w:r>
         <w:rPr>
@@ -933,7 +1356,97 @@
           <w:szCs w:val="22"/>
           <w:lang w:val="en-US"/>
         </w:rPr>
-        <w:t>"Its response handler must have the second operation" -&gt; must call</w:t>
+        <w:t>"In terms</w:t>
+      </w:r>
+      <w:r>
+        <w:rPr>
+          <w:rFonts w:ascii="Times New Roman" w:hAnsi="Times New Roman" w:cs="Times New Roman"/>
+          <w:sz w:val="22"/>
+          <w:szCs w:val="22"/>
+          <w:lang w:val="en-US"/>
+        </w:rPr>
+        <w:t xml:space="preserve"> </w:t>
+      </w:r>
+      <w:r>
+        <w:rPr>
+          <w:rFonts w:ascii="Times New Roman" w:hAnsi="Times New Roman" w:cs="Times New Roman"/>
+          <w:sz w:val="22"/>
+          <w:szCs w:val="22"/>
+          <w:lang w:val="en-US"/>
+        </w:rPr>
+        <w:t>of the workflow, EC takes the original data and encodes it in</w:t>
+      </w:r>
+      <w:r>
+        <w:rPr>
+          <w:rFonts w:ascii="Times New Roman" w:hAnsi="Times New Roman" w:cs="Times New Roman"/>
+          <w:sz w:val="22"/>
+          <w:szCs w:val="22"/>
+          <w:lang w:val="en-US"/>
+        </w:rPr>
+        <w:t xml:space="preserve"> </w:t>
+      </w:r>
+      <w:r>
+        <w:rPr>
+          <w:rFonts w:ascii="Times New Roman" w:hAnsi="Times New Roman" w:cs="Times New Roman"/>
+          <w:sz w:val="22"/>
+          <w:szCs w:val="22"/>
+          <w:lang w:val="en-US"/>
+        </w:rPr>
+        <w:t>such a way that when needed,</w:t>
+      </w:r>
+      <w:r>
+        <w:rPr>
+          <w:rFonts w:ascii="Times New Roman" w:hAnsi="Times New Roman" w:cs="Times New Roman"/>
+          <w:sz w:val="22"/>
+          <w:szCs w:val="22"/>
+          <w:lang w:val="en-US"/>
+        </w:rPr>
+        <w:t xml:space="preserve"> </w:t>
+      </w:r>
+      <w:r>
+        <w:rPr>
+          <w:rFonts w:ascii="Times New Roman" w:hAnsi="Times New Roman" w:cs="Times New Roman"/>
+          <w:sz w:val="22"/>
+          <w:szCs w:val="22"/>
+          <w:lang w:val="en-US"/>
+        </w:rPr>
+        <w:t>only a subset of all the chunks</w:t>
+      </w:r>
+      <w:r>
+        <w:rPr>
+          <w:rFonts w:ascii="Times New Roman" w:hAnsi="Times New Roman" w:cs="Times New Roman"/>
+          <w:sz w:val="22"/>
+          <w:szCs w:val="22"/>
+          <w:lang w:val="en-US"/>
+        </w:rPr>
+        <w:t xml:space="preserve"> </w:t>
+      </w:r>
+      <w:r>
+        <w:rPr>
+          <w:rFonts w:ascii="Times New Roman" w:hAnsi="Times New Roman" w:cs="Times New Roman"/>
+          <w:sz w:val="22"/>
+          <w:szCs w:val="22"/>
+          <w:lang w:val="en-US"/>
+        </w:rPr>
+        <w:t>is required to recreate the original information."</w:t>
+      </w:r>
+      <w:r>
+        <w:rPr>
+          <w:rFonts w:ascii="Times New Roman" w:hAnsi="Times New Roman" w:cs="Times New Roman"/>
+          <w:sz w:val="22"/>
+          <w:szCs w:val="22"/>
+          <w:lang w:val="en-US"/>
+        </w:rPr>
+        <w:t xml:space="preserve"> -&gt; </w:t>
+      </w:r>
+      <w:r>
+        <w:rPr>
+          <w:rFonts w:ascii="Times New Roman" w:hAnsi="Times New Roman" w:cs="Times New Roman"/>
+          <w:sz w:val="22"/>
+          <w:szCs w:val="22"/>
+          <w:lang w:val="en-US"/>
+        </w:rPr>
+        <w:t>EC encodes n chunks of data (of equal size) in such a way that the result is the n original data chunks and additional m chunks of parity (n+m chunks in total). Every n chunks of the obtained n+m chunks are sufficient to recover the original n chunks.</w:t>
       </w:r>
     </w:p>
     <w:p>
@@ -958,7 +1471,7 @@
           <w:szCs w:val="22"/>
           <w:lang w:val="en-US"/>
         </w:rPr>
-        <w:t>Fixed</w:t>
+        <w:t>The original phrase was changed as indicated</w:t>
       </w:r>
     </w:p>
     <w:p>
@@ -983,7 +1496,7 @@
           <w:szCs w:val="22"/>
           <w:lang w:val="en-US"/>
         </w:rPr>
-        <w:t>"The constructed API makes it so there is a communication protocol between the operations:" -&gt;</w:t>
+        <w:t>"The process of writing the plug-</w:t>
       </w:r>
       <w:r>
         <w:rPr>
@@ -1001,7 +1514,7 @@
           <w:szCs w:val="22"/>
           <w:lang w:val="en-US"/>
         </w:rPr>
-        <w:t>The proposed API provides a syntax for chaining consecutive operations:</w:t>
+        <w:t>in achieves a high degree of code readability," -&gt; "The obtained code is much more readable, ...</w:t>
       </w:r>
     </w:p>
     <w:p>
@@ -1026,7 +1539,7 @@
           <w:szCs w:val="22"/>
           <w:lang w:val="en-US"/>
         </w:rPr>
-        <w:t>Fixed</w:t>
+        <w:t>Changed accordingly</w:t>
       </w:r>
     </w:p>
     <w:p>
@@ -1051,7 +1564,43 @@
           <w:szCs w:val="22"/>
           <w:lang w:val="en-US"/>
         </w:rPr>
-        <w:t>The defined operations are connected -&gt; are chained</w:t>
+        <w:t>"The standard</w:t>
+      </w:r>
+      <w:r>
+        <w:rPr>
+          <w:rFonts w:ascii="Times New Roman" w:hAnsi="Times New Roman" w:cs="Times New Roman"/>
+          <w:sz w:val="22"/>
+          <w:szCs w:val="22"/>
+          <w:lang w:val="en-US"/>
+        </w:rPr>
+        <w:t xml:space="preserve"> </w:t>
+      </w:r>
+      <w:r>
+        <w:rPr>
+          <w:rFonts w:ascii="Times New Roman" w:hAnsi="Times New Roman" w:cs="Times New Roman"/>
+          <w:sz w:val="22"/>
+          <w:szCs w:val="22"/>
+          <w:lang w:val="en-US"/>
+        </w:rPr>
+        <w:t>asynchronous operations hide the actual workflow of operations behind the first function callback (e.g. in the Open-&gt;Read-&gt;Close pipeline, the entire workflow is hidden in the callback of the Open() function)." -&gt;</w:t>
+      </w:r>
+      <w:r>
+        <w:rPr>
+          <w:rFonts w:ascii="Times New Roman" w:hAnsi="Times New Roman" w:cs="Times New Roman"/>
+          <w:sz w:val="22"/>
+          <w:szCs w:val="22"/>
+          <w:lang w:val="en-US"/>
+        </w:rPr>
+        <w:t xml:space="preserve"> </w:t>
+      </w:r>
+      <w:r>
+        <w:rPr>
+          <w:rFonts w:ascii="Times New Roman" w:hAnsi="Times New Roman" w:cs="Times New Roman"/>
+          <w:sz w:val="22"/>
+          <w:szCs w:val="22"/>
+          <w:lang w:val="en-US"/>
+        </w:rPr>
+        <w:t>In the contrary, the standard asynchronous operations hide ...</w:t>
       </w:r>
     </w:p>
     <w:p>
@@ -1076,7 +1625,7 @@
           <w:szCs w:val="22"/>
           <w:lang w:val="en-US"/>
         </w:rPr>
-        <w:t>Properly modified</w:t>
+        <w:t>Changed accordingly</w:t>
       </w:r>
     </w:p>
     <w:p>
@@ -1089,52 +1638,71 @@
         <w:jc w:val="both"/>
         <w:rPr>
           <w:rFonts w:ascii="Times New Roman" w:hAnsi="Times New Roman" w:cs="Times New Roman"/>
-          <w:b/>
-          <w:bCs/>
-          <w:sz w:val="22"/>
-          <w:szCs w:val="22"/>
-          <w:u w:val="single"/>
-          <w:lang w:val="en-US"/>
-        </w:rPr>
-      </w:pPr>
-      <w:r>
-        <w:rPr>
-          <w:rFonts w:ascii="Times New Roman" w:hAnsi="Times New Roman" w:cs="Times New Roman"/>
-          <w:sz w:val="22"/>
-          <w:szCs w:val="22"/>
-          <w:lang w:val="en-US"/>
-        </w:rPr>
-        <w:t>Listing 7 is missing the actual call to Parallel</w:t>
-      </w:r>
-      <w:r>
-        <w:rPr>
-          <w:rFonts w:ascii="Times New Roman" w:hAnsi="Times New Roman" w:cs="Times New Roman"/>
-          <w:sz w:val="22"/>
-          <w:szCs w:val="22"/>
-          <w:lang w:val="en-US"/>
-        </w:rPr>
-        <w:t xml:space="preserve"> </w:t>
-      </w:r>
-      <w:r>
-        <w:rPr>
-          <w:rFonts w:ascii="Times New Roman" w:hAnsi="Times New Roman" w:cs="Times New Roman"/>
-          <w:sz w:val="22"/>
-          <w:szCs w:val="22"/>
-          <w:lang w:val="en-US"/>
-        </w:rPr>
-        <w:t xml:space="preserve"> </w:t>
-      </w:r>
-      <w:r>
-        <w:rPr>
-          <w:rFonts w:ascii="Times New Roman" w:hAnsi="Times New Roman" w:cs="Times New Roman"/>
-          <w:b/>
-          <w:bCs/>
-          <w:sz w:val="22"/>
-          <w:szCs w:val="22"/>
-          <w:u w:val="single"/>
-          <w:lang w:val="en-US"/>
-        </w:rPr>
-        <w:t xml:space="preserve"> </w:t>
+          <w:sz w:val="22"/>
+          <w:szCs w:val="22"/>
+          <w:lang w:val="en-US"/>
+        </w:rPr>
+      </w:pPr>
+      <w:r>
+        <w:rPr>
+          <w:rFonts w:ascii="Times New Roman" w:hAnsi="Times New Roman" w:cs="Times New Roman"/>
+          <w:sz w:val="22"/>
+          <w:szCs w:val="22"/>
+          <w:lang w:val="en-US"/>
+        </w:rPr>
+        <w:t xml:space="preserve">I would decrease the font of the </w:t>
+      </w:r>
+      <w:r>
+        <w:rPr>
+          <w:rFonts w:ascii="Times New Roman" w:hAnsi="Times New Roman" w:cs="Times New Roman"/>
+          <w:sz w:val="22"/>
+          <w:szCs w:val="22"/>
+          <w:lang w:val="en-US"/>
+        </w:rPr>
+        <w:t>listing,</w:t>
+      </w:r>
+      <w:r>
+        <w:rPr>
+          <w:rFonts w:ascii="Times New Roman" w:hAnsi="Times New Roman" w:cs="Times New Roman"/>
+          <w:sz w:val="22"/>
+          <w:szCs w:val="22"/>
+          <w:lang w:val="en-US"/>
+        </w:rPr>
+        <w:t xml:space="preserve"> so the original format is persisted</w:t>
+      </w:r>
+    </w:p>
+    <w:p>
+      <w:pPr>
+        <w:pStyle w:val="ListParagraph"/>
+        <w:numPr>
+          <w:ilvl w:val="1"/>
+          <w:numId w:val="6"/>
+        </w:numPr>
+        <w:jc w:val="both"/>
+        <w:rPr>
+          <w:rFonts w:ascii="Times New Roman" w:hAnsi="Times New Roman" w:cs="Times New Roman"/>
+          <w:sz w:val="22"/>
+          <w:szCs w:val="22"/>
+          <w:lang w:val="en-US"/>
+        </w:rPr>
+      </w:pPr>
+      <w:r>
+        <w:rPr>
+          <w:rFonts w:ascii="Times New Roman" w:hAnsi="Times New Roman" w:cs="Times New Roman"/>
+          <w:sz w:val="22"/>
+          <w:szCs w:val="22"/>
+          <w:lang w:val="en-US"/>
+        </w:rPr>
+        <w:t xml:space="preserve">The listing was </w:t>
+      </w:r>
+      <w:r>
+        <w:rPr>
+          <w:rFonts w:ascii="Times New Roman" w:hAnsi="Times New Roman" w:cs="Times New Roman"/>
+          <w:sz w:val="22"/>
+          <w:szCs w:val="22"/>
+          <w:lang w:val="en-US"/>
+        </w:rPr>
+        <w:t xml:space="preserve">extended full page. Also, the important parts were highlighted. </w:t>
       </w:r>
       <w:r>
         <w:rPr>
@@ -1146,33 +1714,86 @@
               <w:rFonts w:ascii="Apple Color Emoji" w:eastAsia="Apple Color Emoji" w:hAnsi="Apple Color Emoji" w:cs="Apple Color Emoji"/>
             </mc:Fallback>
           </mc:AlternateContent>
-          <w:b/>
-          <w:bCs/>
-          <w:sz w:val="22"/>
-          <w:szCs w:val="22"/>
-          <w:u w:val="single"/>
+          <w:sz w:val="22"/>
+          <w:szCs w:val="22"/>
           <w:lang w:val="en-US"/>
         </w:rPr>
         <mc:AlternateContent>
           <mc:Choice Requires="w16se">
-            <w16se:symEx w16se:font="Apple Color Emoji" w16se:char="2699"/>
+            <w16se:symEx w16se:font="Apple Color Emoji" w16se:char="1F609"/>
           </mc:Choice>
           <mc:Fallback>
-            <w:t>⚙</w:t>
+            <w:t>😉</w:t>
           </mc:Fallback>
         </mc:AlternateContent>
       </w:r>
-      <w:r>
-        <w:rPr>
-          <w:rFonts w:ascii="Times New Roman" w:hAnsi="Times New Roman" w:cs="Times New Roman"/>
-          <w:b/>
-          <w:bCs/>
-          <w:sz w:val="22"/>
-          <w:szCs w:val="22"/>
-          <w:u w:val="single"/>
-          <w:lang w:val="en-US"/>
-        </w:rPr>
-        <w:t xml:space="preserve">️ in construction </w:t>
+    </w:p>
+    <w:p>
+      <w:pPr>
+        <w:pStyle w:val="ListParagraph"/>
+        <w:numPr>
+          <w:ilvl w:val="0"/>
+          <w:numId w:val="6"/>
+        </w:numPr>
+        <w:jc w:val="both"/>
+        <w:rPr>
+          <w:rFonts w:ascii="Times New Roman" w:hAnsi="Times New Roman" w:cs="Times New Roman"/>
+          <w:sz w:val="22"/>
+          <w:szCs w:val="22"/>
+          <w:lang w:val="en-US"/>
+        </w:rPr>
+      </w:pPr>
+      <w:r>
+        <w:rPr>
+          <w:rFonts w:ascii="Times New Roman" w:hAnsi="Times New Roman" w:cs="Times New Roman"/>
+          <w:sz w:val="22"/>
+          <w:szCs w:val="22"/>
+          <w:lang w:val="en-US"/>
+        </w:rPr>
+        <w:t>"Attention was focused on" -&gt; "We focused on ..."</w:t>
+      </w:r>
+    </w:p>
+    <w:p>
+      <w:pPr>
+        <w:pStyle w:val="ListParagraph"/>
+        <w:numPr>
+          <w:ilvl w:val="1"/>
+          <w:numId w:val="6"/>
+        </w:numPr>
+        <w:jc w:val="both"/>
+        <w:rPr>
+          <w:rFonts w:ascii="Times New Roman" w:hAnsi="Times New Roman" w:cs="Times New Roman"/>
+          <w:sz w:val="22"/>
+          <w:szCs w:val="22"/>
+          <w:lang w:val="en-US"/>
+        </w:rPr>
+      </w:pPr>
+      <w:r>
+        <w:rPr>
+          <w:rFonts w:ascii="Times New Roman" w:hAnsi="Times New Roman" w:cs="Times New Roman"/>
+          <w:sz w:val="22"/>
+          <w:szCs w:val="22"/>
+          <w:lang w:val="en-US"/>
+        </w:rPr>
+        <w:t>I’ve changed it to “</w:t>
+      </w:r>
+      <w:r>
+        <w:rPr>
+          <w:rFonts w:ascii="Times New Roman" w:hAnsi="Times New Roman" w:cs="Times New Roman"/>
+          <w:sz w:val="22"/>
+          <w:szCs w:val="22"/>
+          <w:lang w:val="en-US"/>
+        </w:rPr>
+        <w:t>Furthermore, a special focus was given on</w:t>
+      </w:r>
+      <w:r>
+        <w:rPr>
+          <w:rFonts w:ascii="Times New Roman" w:hAnsi="Times New Roman" w:cs="Times New Roman"/>
+          <w:sz w:val="22"/>
+          <w:szCs w:val="22"/>
+          <w:lang w:val="en-US"/>
+        </w:rPr>
+        <w:t xml:space="preserve">”, since I didn’t use the any pronouns in the text </w:t>
       </w:r>
       <w:r>
         <w:rPr>
@@ -1184,34 +1805,19 @@
               <w:rFonts w:ascii="Apple Color Emoji" w:eastAsia="Apple Color Emoji" w:hAnsi="Apple Color Emoji" w:cs="Apple Color Emoji"/>
             </mc:Fallback>
           </mc:AlternateContent>
-          <w:b/>
-          <w:bCs/>
-          <w:sz w:val="22"/>
-          <w:szCs w:val="22"/>
-          <w:u w:val="single"/>
+          <w:sz w:val="22"/>
+          <w:szCs w:val="22"/>
           <w:lang w:val="en-US"/>
         </w:rPr>
         <mc:AlternateContent>
           <mc:Choice Requires="w16se">
-            <w16se:symEx w16se:font="Apple Color Emoji" w16se:char="26A0"/>
+            <w16se:symEx w16se:font="Apple Color Emoji" w16se:char="1F609"/>
           </mc:Choice>
           <mc:Fallback>
-            <w:t>⚠</w:t>
+            <w:t>😉</w:t>
           </mc:Fallback>
         </mc:AlternateContent>
       </w:r>
-      <w:r>
-        <w:rPr>
-          <w:rFonts w:ascii="Times New Roman" w:hAnsi="Times New Roman" w:cs="Times New Roman"/>
-          <w:b/>
-          <w:bCs/>
-          <w:sz w:val="22"/>
-          <w:szCs w:val="22"/>
-          <w:u w:val="single"/>
-          <w:lang w:val="en-US"/>
-        </w:rPr>
-        <w:t>️</w:t>
-      </w:r>
     </w:p>
     <w:p>
       <w:pPr>
@@ -1235,7 +1841,43 @@
           <w:szCs w:val="22"/>
           <w:lang w:val="en-US"/>
         </w:rPr>
-        <w:t>flexibility and fluidity -&gt; fluidity is not the right word here ;-)</w:t>
+        <w:t>"The next topic was</w:t>
+      </w:r>
+      <w:r>
+        <w:rPr>
+          <w:rFonts w:ascii="Times New Roman" w:hAnsi="Times New Roman" w:cs="Times New Roman"/>
+          <w:sz w:val="22"/>
+          <w:szCs w:val="22"/>
+          <w:lang w:val="en-US"/>
+        </w:rPr>
+        <w:t xml:space="preserve"> </w:t>
+      </w:r>
+      <w:r>
+        <w:rPr>
+          <w:rFonts w:ascii="Times New Roman" w:hAnsi="Times New Roman" w:cs="Times New Roman"/>
+          <w:sz w:val="22"/>
+          <w:szCs w:val="22"/>
+          <w:lang w:val="en-US"/>
+        </w:rPr>
+        <w:t>devoted to the Declarative API," -&gt; Subsequently, we discussed the Declarative</w:t>
+      </w:r>
+      <w:r>
+        <w:rPr>
+          <w:rFonts w:ascii="Times New Roman" w:hAnsi="Times New Roman" w:cs="Times New Roman"/>
+          <w:sz w:val="22"/>
+          <w:szCs w:val="22"/>
+          <w:lang w:val="en-US"/>
+        </w:rPr>
+        <w:t xml:space="preserve"> </w:t>
+      </w:r>
+      <w:r>
+        <w:rPr>
+          <w:rFonts w:ascii="Times New Roman" w:hAnsi="Times New Roman" w:cs="Times New Roman"/>
+          <w:sz w:val="22"/>
+          <w:szCs w:val="22"/>
+          <w:lang w:val="en-US"/>
+        </w:rPr>
+        <w:t>API</w:t>
       </w:r>
     </w:p>
     <w:p>
@@ -1260,7 +1902,16 @@
           <w:szCs w:val="22"/>
           <w:lang w:val="en-US"/>
         </w:rPr>
-        <w:t>Dropped the word from the phrase</w:t>
+        <w:t xml:space="preserve">Changed to: </w:t>
+      </w:r>
+      <w:r>
+        <w:rPr>
+          <w:rFonts w:ascii="Times New Roman" w:hAnsi="Times New Roman" w:cs="Times New Roman"/>
+          <w:sz w:val="22"/>
+          <w:szCs w:val="22"/>
+          <w:lang w:val="en-US"/>
+        </w:rPr>
+        <w:t>Subsequently, a discussion was made on the Declarative API</w:t>
       </w:r>
     </w:p>
     <w:p>
@@ -1285,7 +1936,7 @@
           <w:szCs w:val="22"/>
           <w:lang w:val="en-US"/>
         </w:rPr>
-        <w:t>(taking as an argument the lock file itself) -&gt; I would drop this, by lock file you mean the file object named lock, right, this is confusing because previously lock file refers to the actual lock on the remote server</w:t>
+        <w:t>"and its main feature is" -&gt; with its main feature being</w:t>
       </w:r>
     </w:p>
     <w:p>
@@ -1310,25 +1961,7 @@
           <w:szCs w:val="22"/>
           <w:lang w:val="en-US"/>
         </w:rPr>
-        <w:t xml:space="preserve">Dropped the </w:t>
-      </w:r>
-      <w:r>
-        <w:rPr>
-          <w:rFonts w:ascii="Times New Roman" w:hAnsi="Times New Roman" w:cs="Times New Roman"/>
-          <w:sz w:val="22"/>
-          <w:szCs w:val="22"/>
-          <w:lang w:val="en-US"/>
-        </w:rPr>
-        <w:t>parentheses</w:t>
-      </w:r>
-      <w:r>
-        <w:rPr>
-          <w:rFonts w:ascii="Times New Roman" w:hAnsi="Times New Roman" w:cs="Times New Roman"/>
-          <w:sz w:val="22"/>
-          <w:szCs w:val="22"/>
-          <w:lang w:val="en-US"/>
-        </w:rPr>
-        <w:t>.</w:t>
+        <w:t>Changed accordingly</w:t>
       </w:r>
     </w:p>
     <w:p>
@@ -1353,8 +1986,7 @@
           <w:szCs w:val="22"/>
           <w:lang w:val="en-US"/>
         </w:rPr>
-        <w:lastRenderedPageBreak/>
-        <w:t>"The Declarative API is tested in the development of an</w:t>
+        <w:t>"The Declarative</w:t>
       </w:r>
       <w:r>
         <w:rPr>
@@ -1372,7 +2004,7 @@
           <w:szCs w:val="22"/>
           <w:lang w:val="en-US"/>
         </w:rPr>
-        <w:t>Erasure Coding plug-in for the client." -&gt; the main use case for the declarative API is the development of an erasure coding plugin for the client</w:t>
+        <w:t>API was also put into usage with the implementation" -&gt; The Declarative API was adopted in the erasure coding plugin implementation ...</w:t>
       </w:r>
     </w:p>
     <w:p>
@@ -1397,7 +2029,7 @@
           <w:szCs w:val="22"/>
           <w:lang w:val="en-US"/>
         </w:rPr>
-        <w:t>Text was replaced as suggested</w:t>
+        <w:t>Changed accordingly</w:t>
       </w:r>
     </w:p>
     <w:p>
@@ -1407,22 +2039,21 @@
           <w:ilvl w:val="0"/>
           <w:numId w:val="6"/>
         </w:numPr>
-        <w:jc w:val="both"/>
-        <w:rPr>
-          <w:rFonts w:ascii="Times New Roman" w:hAnsi="Times New Roman" w:cs="Times New Roman"/>
-          <w:sz w:val="22"/>
-          <w:szCs w:val="22"/>
-          <w:lang w:val="en-US"/>
-        </w:rPr>
-      </w:pPr>
-      <w:r>
-        <w:rPr>
-          <w:rFonts w:ascii="Times New Roman" w:hAnsi="Times New Roman" w:cs="Times New Roman"/>
-          <w:sz w:val="22"/>
-          <w:szCs w:val="22"/>
-          <w:lang w:val="en-US"/>
-        </w:rPr>
-        <w:t>The drawback -&gt; the trade off</w:t>
+        <w:rPr>
+          <w:rFonts w:ascii="Times New Roman" w:hAnsi="Times New Roman" w:cs="Times New Roman"/>
+          <w:sz w:val="22"/>
+          <w:szCs w:val="22"/>
+          <w:lang w:val="en-US"/>
+        </w:rPr>
+      </w:pPr>
+      <w:r>
+        <w:rPr>
+          <w:rFonts w:ascii="Times New Roman" w:hAnsi="Times New Roman" w:cs="Times New Roman"/>
+          <w:sz w:val="22"/>
+          <w:szCs w:val="22"/>
+          <w:lang w:val="en-US"/>
+        </w:rPr>
+        <w:t>I'm not sure Figure A1 is correct-&gt; the response handlers are called in the client not the server</w:t>
       </w:r>
     </w:p>
     <w:p>
@@ -1432,72 +2063,21 @@
           <w:ilvl w:val="1"/>
           <w:numId w:val="6"/>
         </w:numPr>
-        <w:jc w:val="both"/>
-        <w:rPr>
-          <w:rFonts w:ascii="Times New Roman" w:hAnsi="Times New Roman" w:cs="Times New Roman"/>
-          <w:sz w:val="22"/>
-          <w:szCs w:val="22"/>
-          <w:lang w:val="en-US"/>
-        </w:rPr>
-      </w:pPr>
-      <w:r>
-        <w:rPr>
-          <w:rFonts w:ascii="Times New Roman" w:hAnsi="Times New Roman" w:cs="Times New Roman"/>
-          <w:sz w:val="22"/>
-          <w:szCs w:val="22"/>
-          <w:lang w:val="en-US"/>
-        </w:rPr>
-        <w:t>replaced</w:t>
-      </w:r>
-    </w:p>
-    <w:p>
-      <w:pPr>
-        <w:pStyle w:val="ListParagraph"/>
-        <w:numPr>
-          <w:ilvl w:val="0"/>
-          <w:numId w:val="6"/>
-        </w:numPr>
-        <w:jc w:val="both"/>
-        <w:rPr>
-          <w:rFonts w:ascii="Times New Roman" w:hAnsi="Times New Roman" w:cs="Times New Roman"/>
-          <w:sz w:val="22"/>
-          <w:szCs w:val="22"/>
-          <w:lang w:val="en-US"/>
-        </w:rPr>
-      </w:pPr>
-      <w:r>
-        <w:rPr>
-          <w:rFonts w:ascii="Times New Roman" w:hAnsi="Times New Roman" w:cs="Times New Roman"/>
-          <w:sz w:val="22"/>
-          <w:szCs w:val="22"/>
-          <w:lang w:val="en-US"/>
-        </w:rPr>
-        <w:t>"and that can translate into increased latency." -&gt; and that error recovery might result in increased network traffic and latency.</w:t>
-      </w:r>
-    </w:p>
-    <w:p>
-      <w:pPr>
-        <w:pStyle w:val="ListParagraph"/>
-        <w:numPr>
-          <w:ilvl w:val="1"/>
-          <w:numId w:val="6"/>
-        </w:numPr>
-        <w:jc w:val="both"/>
-        <w:rPr>
-          <w:rFonts w:ascii="Times New Roman" w:hAnsi="Times New Roman" w:cs="Times New Roman"/>
-          <w:sz w:val="22"/>
-          <w:szCs w:val="22"/>
-          <w:lang w:val="en-US"/>
-        </w:rPr>
-      </w:pPr>
-      <w:r>
-        <w:rPr>
-          <w:rFonts w:ascii="Times New Roman" w:hAnsi="Times New Roman" w:cs="Times New Roman"/>
-          <w:sz w:val="22"/>
-          <w:szCs w:val="22"/>
-          <w:lang w:val="en-US"/>
-        </w:rPr>
-        <w:t xml:space="preserve">Text was changed accordingly </w:t>
+        <w:rPr>
+          <w:rFonts w:ascii="Times New Roman" w:hAnsi="Times New Roman" w:cs="Times New Roman"/>
+          <w:sz w:val="22"/>
+          <w:szCs w:val="22"/>
+          <w:lang w:val="en-US"/>
+        </w:rPr>
+      </w:pPr>
+      <w:r>
+        <w:rPr>
+          <w:rFonts w:ascii="Times New Roman" w:hAnsi="Times New Roman" w:cs="Times New Roman"/>
+          <w:sz w:val="22"/>
+          <w:szCs w:val="22"/>
+          <w:lang w:val="en-US"/>
+        </w:rPr>
+        <w:t xml:space="preserve">Moved the response handlers into the “client space” </w:t>
       </w:r>
       <w:r>
         <w:rPr>
@@ -1522,1007 +2102,6 @@
           </mc:Fallback>
         </mc:AlternateContent>
       </w:r>
-    </w:p>
-    <w:p>
-      <w:pPr>
-        <w:pStyle w:val="ListParagraph"/>
-        <w:numPr>
-          <w:ilvl w:val="0"/>
-          <w:numId w:val="6"/>
-        </w:numPr>
-        <w:jc w:val="both"/>
-        <w:rPr>
-          <w:rFonts w:ascii="Times New Roman" w:hAnsi="Times New Roman" w:cs="Times New Roman"/>
-          <w:sz w:val="22"/>
-          <w:szCs w:val="22"/>
-          <w:lang w:val="en-US"/>
-        </w:rPr>
-      </w:pPr>
-      <w:r>
-        <w:rPr>
-          <w:rFonts w:ascii="Times New Roman" w:hAnsi="Times New Roman" w:cs="Times New Roman"/>
-          <w:sz w:val="22"/>
-          <w:szCs w:val="22"/>
-          <w:lang w:val="en-US"/>
-        </w:rPr>
-        <w:t>I would drop this sentence: "In other words, erasure coding adds</w:t>
-      </w:r>
-      <w:r>
-        <w:rPr>
-          <w:rFonts w:ascii="Times New Roman" w:hAnsi="Times New Roman" w:cs="Times New Roman"/>
-          <w:sz w:val="22"/>
-          <w:szCs w:val="22"/>
-          <w:lang w:val="en-US"/>
-        </w:rPr>
-        <w:t xml:space="preserve"> </w:t>
-      </w:r>
-      <w:r>
-        <w:rPr>
-          <w:rFonts w:ascii="Times New Roman" w:hAnsi="Times New Roman" w:cs="Times New Roman"/>
-          <w:sz w:val="22"/>
-          <w:szCs w:val="22"/>
-          <w:lang w:val="en-US"/>
-        </w:rPr>
-        <w:t>the redundancy to the system that tolerates failures."</w:t>
-      </w:r>
-    </w:p>
-    <w:p>
-      <w:pPr>
-        <w:pStyle w:val="ListParagraph"/>
-        <w:numPr>
-          <w:ilvl w:val="1"/>
-          <w:numId w:val="6"/>
-        </w:numPr>
-        <w:jc w:val="both"/>
-        <w:rPr>
-          <w:rFonts w:ascii="Times New Roman" w:hAnsi="Times New Roman" w:cs="Times New Roman"/>
-          <w:sz w:val="22"/>
-          <w:szCs w:val="22"/>
-          <w:lang w:val="en-US"/>
-        </w:rPr>
-      </w:pPr>
-      <w:r>
-        <w:rPr>
-          <w:rFonts w:ascii="Times New Roman" w:hAnsi="Times New Roman" w:cs="Times New Roman"/>
-          <w:sz w:val="22"/>
-          <w:szCs w:val="22"/>
-          <w:lang w:val="en-US"/>
-        </w:rPr>
-        <w:t xml:space="preserve">Dropped in its entirety </w:t>
-      </w:r>
-      <w:r>
-        <w:rPr>
-          <mc:AlternateContent>
-            <mc:Choice Requires="w16se">
-              <w:rFonts w:ascii="Times New Roman" w:hAnsi="Times New Roman" w:cs="Times New Roman"/>
-            </mc:Choice>
-            <mc:Fallback>
-              <w:rFonts w:ascii="Apple Color Emoji" w:eastAsia="Apple Color Emoji" w:hAnsi="Apple Color Emoji" w:cs="Apple Color Emoji"/>
-            </mc:Fallback>
-          </mc:AlternateContent>
-          <w:sz w:val="22"/>
-          <w:szCs w:val="22"/>
-          <w:lang w:val="en-US"/>
-        </w:rPr>
-        <mc:AlternateContent>
-          <mc:Choice Requires="w16se">
-            <w16se:symEx w16se:font="Apple Color Emoji" w16se:char="1F609"/>
-          </mc:Choice>
-          <mc:Fallback>
-            <w:t>😉</w:t>
-          </mc:Fallback>
-        </mc:AlternateContent>
-      </w:r>
-    </w:p>
-    <w:p>
-      <w:pPr>
-        <w:pStyle w:val="ListParagraph"/>
-        <w:numPr>
-          <w:ilvl w:val="0"/>
-          <w:numId w:val="6"/>
-        </w:numPr>
-        <w:jc w:val="both"/>
-        <w:rPr>
-          <w:rFonts w:ascii="Times New Roman" w:hAnsi="Times New Roman" w:cs="Times New Roman"/>
-          <w:sz w:val="22"/>
-          <w:szCs w:val="22"/>
-          <w:lang w:val="en-US"/>
-        </w:rPr>
-      </w:pPr>
-      <w:r>
-        <w:rPr>
-          <w:rFonts w:ascii="Times New Roman" w:hAnsi="Times New Roman" w:cs="Times New Roman"/>
-          <w:sz w:val="22"/>
-          <w:szCs w:val="22"/>
-          <w:lang w:val="en-US"/>
-        </w:rPr>
-        <w:t>"In terms</w:t>
-      </w:r>
-      <w:r>
-        <w:rPr>
-          <w:rFonts w:ascii="Times New Roman" w:hAnsi="Times New Roman" w:cs="Times New Roman"/>
-          <w:sz w:val="22"/>
-          <w:szCs w:val="22"/>
-          <w:lang w:val="en-US"/>
-        </w:rPr>
-        <w:t xml:space="preserve"> </w:t>
-      </w:r>
-      <w:r>
-        <w:rPr>
-          <w:rFonts w:ascii="Times New Roman" w:hAnsi="Times New Roman" w:cs="Times New Roman"/>
-          <w:sz w:val="22"/>
-          <w:szCs w:val="22"/>
-          <w:lang w:val="en-US"/>
-        </w:rPr>
-        <w:t>of the workflow, EC takes the original data and encodes it in</w:t>
-      </w:r>
-      <w:r>
-        <w:rPr>
-          <w:rFonts w:ascii="Times New Roman" w:hAnsi="Times New Roman" w:cs="Times New Roman"/>
-          <w:sz w:val="22"/>
-          <w:szCs w:val="22"/>
-          <w:lang w:val="en-US"/>
-        </w:rPr>
-        <w:t xml:space="preserve"> </w:t>
-      </w:r>
-      <w:r>
-        <w:rPr>
-          <w:rFonts w:ascii="Times New Roman" w:hAnsi="Times New Roman" w:cs="Times New Roman"/>
-          <w:sz w:val="22"/>
-          <w:szCs w:val="22"/>
-          <w:lang w:val="en-US"/>
-        </w:rPr>
-        <w:t>such a way that when needed,</w:t>
-      </w:r>
-      <w:r>
-        <w:rPr>
-          <w:rFonts w:ascii="Times New Roman" w:hAnsi="Times New Roman" w:cs="Times New Roman"/>
-          <w:sz w:val="22"/>
-          <w:szCs w:val="22"/>
-          <w:lang w:val="en-US"/>
-        </w:rPr>
-        <w:t xml:space="preserve"> </w:t>
-      </w:r>
-      <w:r>
-        <w:rPr>
-          <w:rFonts w:ascii="Times New Roman" w:hAnsi="Times New Roman" w:cs="Times New Roman"/>
-          <w:sz w:val="22"/>
-          <w:szCs w:val="22"/>
-          <w:lang w:val="en-US"/>
-        </w:rPr>
-        <w:t>only a subset of all the chunks</w:t>
-      </w:r>
-      <w:r>
-        <w:rPr>
-          <w:rFonts w:ascii="Times New Roman" w:hAnsi="Times New Roman" w:cs="Times New Roman"/>
-          <w:sz w:val="22"/>
-          <w:szCs w:val="22"/>
-          <w:lang w:val="en-US"/>
-        </w:rPr>
-        <w:t xml:space="preserve"> </w:t>
-      </w:r>
-      <w:r>
-        <w:rPr>
-          <w:rFonts w:ascii="Times New Roman" w:hAnsi="Times New Roman" w:cs="Times New Roman"/>
-          <w:sz w:val="22"/>
-          <w:szCs w:val="22"/>
-          <w:lang w:val="en-US"/>
-        </w:rPr>
-        <w:t>is required to recreate the original information."</w:t>
-      </w:r>
-      <w:r>
-        <w:rPr>
-          <w:rFonts w:ascii="Times New Roman" w:hAnsi="Times New Roman" w:cs="Times New Roman"/>
-          <w:sz w:val="22"/>
-          <w:szCs w:val="22"/>
-          <w:lang w:val="en-US"/>
-        </w:rPr>
-        <w:t xml:space="preserve"> -&gt; </w:t>
-      </w:r>
-      <w:r>
-        <w:rPr>
-          <w:rFonts w:ascii="Times New Roman" w:hAnsi="Times New Roman" w:cs="Times New Roman"/>
-          <w:sz w:val="22"/>
-          <w:szCs w:val="22"/>
-          <w:lang w:val="en-US"/>
-        </w:rPr>
-        <w:t>EC encodes n chunks of data (of equal size) in such a way that the result is the n original data chunks and additional m chunks of parity (</w:t>
-      </w:r>
-      <w:proofErr w:type="spellStart"/>
-      <w:r>
-        <w:rPr>
-          <w:rFonts w:ascii="Times New Roman" w:hAnsi="Times New Roman" w:cs="Times New Roman"/>
-          <w:sz w:val="22"/>
-          <w:szCs w:val="22"/>
-          <w:lang w:val="en-US"/>
-        </w:rPr>
-        <w:t>n+m</w:t>
-      </w:r>
-      <w:proofErr w:type="spellEnd"/>
-      <w:r>
-        <w:rPr>
-          <w:rFonts w:ascii="Times New Roman" w:hAnsi="Times New Roman" w:cs="Times New Roman"/>
-          <w:sz w:val="22"/>
-          <w:szCs w:val="22"/>
-          <w:lang w:val="en-US"/>
-        </w:rPr>
-        <w:t xml:space="preserve"> chunks in total). Every n chunks of the obtained </w:t>
-      </w:r>
-      <w:proofErr w:type="spellStart"/>
-      <w:r>
-        <w:rPr>
-          <w:rFonts w:ascii="Times New Roman" w:hAnsi="Times New Roman" w:cs="Times New Roman"/>
-          <w:sz w:val="22"/>
-          <w:szCs w:val="22"/>
-          <w:lang w:val="en-US"/>
-        </w:rPr>
-        <w:t>n+m</w:t>
-      </w:r>
-      <w:proofErr w:type="spellEnd"/>
-      <w:r>
-        <w:rPr>
-          <w:rFonts w:ascii="Times New Roman" w:hAnsi="Times New Roman" w:cs="Times New Roman"/>
-          <w:sz w:val="22"/>
-          <w:szCs w:val="22"/>
-          <w:lang w:val="en-US"/>
-        </w:rPr>
-        <w:t xml:space="preserve"> chunks are sufficient to recover the original n chunks.</w:t>
-      </w:r>
-    </w:p>
-    <w:p>
-      <w:pPr>
-        <w:pStyle w:val="ListParagraph"/>
-        <w:numPr>
-          <w:ilvl w:val="1"/>
-          <w:numId w:val="6"/>
-        </w:numPr>
-        <w:jc w:val="both"/>
-        <w:rPr>
-          <w:rFonts w:ascii="Times New Roman" w:hAnsi="Times New Roman" w:cs="Times New Roman"/>
-          <w:sz w:val="22"/>
-          <w:szCs w:val="22"/>
-          <w:lang w:val="en-US"/>
-        </w:rPr>
-      </w:pPr>
-      <w:r>
-        <w:rPr>
-          <w:rFonts w:ascii="Times New Roman" w:hAnsi="Times New Roman" w:cs="Times New Roman"/>
-          <w:sz w:val="22"/>
-          <w:szCs w:val="22"/>
-          <w:lang w:val="en-US"/>
-        </w:rPr>
-        <w:t>The original phrase was changed as indicated</w:t>
-      </w:r>
-    </w:p>
-    <w:p>
-      <w:pPr>
-        <w:pStyle w:val="ListParagraph"/>
-        <w:numPr>
-          <w:ilvl w:val="0"/>
-          <w:numId w:val="6"/>
-        </w:numPr>
-        <w:jc w:val="both"/>
-        <w:rPr>
-          <w:rFonts w:ascii="Times New Roman" w:hAnsi="Times New Roman" w:cs="Times New Roman"/>
-          <w:sz w:val="22"/>
-          <w:szCs w:val="22"/>
-          <w:lang w:val="en-US"/>
-        </w:rPr>
-      </w:pPr>
-      <w:r>
-        <w:rPr>
-          <w:rFonts w:ascii="Times New Roman" w:hAnsi="Times New Roman" w:cs="Times New Roman"/>
-          <w:sz w:val="22"/>
-          <w:szCs w:val="22"/>
-          <w:lang w:val="en-US"/>
-        </w:rPr>
-        <w:t>"The process of writing the plug-</w:t>
-      </w:r>
-      <w:r>
-        <w:rPr>
-          <w:rFonts w:ascii="Times New Roman" w:hAnsi="Times New Roman" w:cs="Times New Roman"/>
-          <w:sz w:val="22"/>
-          <w:szCs w:val="22"/>
-          <w:lang w:val="en-US"/>
-        </w:rPr>
-        <w:t xml:space="preserve"> </w:t>
-      </w:r>
-      <w:r>
-        <w:rPr>
-          <w:rFonts w:ascii="Times New Roman" w:hAnsi="Times New Roman" w:cs="Times New Roman"/>
-          <w:sz w:val="22"/>
-          <w:szCs w:val="22"/>
-          <w:lang w:val="en-US"/>
-        </w:rPr>
-        <w:t>in achieves a high degree of code readability," -&gt; "The obtained code is much more readable, ...</w:t>
-      </w:r>
-    </w:p>
-    <w:p>
-      <w:pPr>
-        <w:pStyle w:val="ListParagraph"/>
-        <w:numPr>
-          <w:ilvl w:val="1"/>
-          <w:numId w:val="6"/>
-        </w:numPr>
-        <w:jc w:val="both"/>
-        <w:rPr>
-          <w:rFonts w:ascii="Times New Roman" w:hAnsi="Times New Roman" w:cs="Times New Roman"/>
-          <w:sz w:val="22"/>
-          <w:szCs w:val="22"/>
-          <w:lang w:val="en-US"/>
-        </w:rPr>
-      </w:pPr>
-      <w:r>
-        <w:rPr>
-          <w:rFonts w:ascii="Times New Roman" w:hAnsi="Times New Roman" w:cs="Times New Roman"/>
-          <w:sz w:val="22"/>
-          <w:szCs w:val="22"/>
-          <w:lang w:val="en-US"/>
-        </w:rPr>
-        <w:t>Changed accordingly</w:t>
-      </w:r>
-    </w:p>
-    <w:p>
-      <w:pPr>
-        <w:pStyle w:val="ListParagraph"/>
-        <w:numPr>
-          <w:ilvl w:val="0"/>
-          <w:numId w:val="6"/>
-        </w:numPr>
-        <w:jc w:val="both"/>
-        <w:rPr>
-          <w:rFonts w:ascii="Times New Roman" w:hAnsi="Times New Roman" w:cs="Times New Roman"/>
-          <w:sz w:val="22"/>
-          <w:szCs w:val="22"/>
-          <w:lang w:val="en-US"/>
-        </w:rPr>
-      </w:pPr>
-      <w:r>
-        <w:rPr>
-          <w:rFonts w:ascii="Times New Roman" w:hAnsi="Times New Roman" w:cs="Times New Roman"/>
-          <w:sz w:val="22"/>
-          <w:szCs w:val="22"/>
-          <w:lang w:val="en-US"/>
-        </w:rPr>
-        <w:t>"The standard</w:t>
-      </w:r>
-      <w:r>
-        <w:rPr>
-          <w:rFonts w:ascii="Times New Roman" w:hAnsi="Times New Roman" w:cs="Times New Roman"/>
-          <w:sz w:val="22"/>
-          <w:szCs w:val="22"/>
-          <w:lang w:val="en-US"/>
-        </w:rPr>
-        <w:t xml:space="preserve"> </w:t>
-      </w:r>
-      <w:r>
-        <w:rPr>
-          <w:rFonts w:ascii="Times New Roman" w:hAnsi="Times New Roman" w:cs="Times New Roman"/>
-          <w:sz w:val="22"/>
-          <w:szCs w:val="22"/>
-          <w:lang w:val="en-US"/>
-        </w:rPr>
-        <w:t xml:space="preserve">asynchronous operations hide the actual workflow of operations behind the first function callback (e.g. in the Open-&gt;Read-&gt;Close pipeline, the entire workflow is hidden in the callback of the </w:t>
-      </w:r>
-      <w:proofErr w:type="gramStart"/>
-      <w:r>
-        <w:rPr>
-          <w:rFonts w:ascii="Times New Roman" w:hAnsi="Times New Roman" w:cs="Times New Roman"/>
-          <w:sz w:val="22"/>
-          <w:szCs w:val="22"/>
-          <w:lang w:val="en-US"/>
-        </w:rPr>
-        <w:t>Open(</w:t>
-      </w:r>
-      <w:proofErr w:type="gramEnd"/>
-      <w:r>
-        <w:rPr>
-          <w:rFonts w:ascii="Times New Roman" w:hAnsi="Times New Roman" w:cs="Times New Roman"/>
-          <w:sz w:val="22"/>
-          <w:szCs w:val="22"/>
-          <w:lang w:val="en-US"/>
-        </w:rPr>
-        <w:t>) function)." -&gt;</w:t>
-      </w:r>
-      <w:r>
-        <w:rPr>
-          <w:rFonts w:ascii="Times New Roman" w:hAnsi="Times New Roman" w:cs="Times New Roman"/>
-          <w:sz w:val="22"/>
-          <w:szCs w:val="22"/>
-          <w:lang w:val="en-US"/>
-        </w:rPr>
-        <w:t xml:space="preserve"> </w:t>
-      </w:r>
-      <w:r>
-        <w:rPr>
-          <w:rFonts w:ascii="Times New Roman" w:hAnsi="Times New Roman" w:cs="Times New Roman"/>
-          <w:sz w:val="22"/>
-          <w:szCs w:val="22"/>
-          <w:lang w:val="en-US"/>
-        </w:rPr>
-        <w:t>In the contrary, the standard asynchronous operations hide ...</w:t>
-      </w:r>
-    </w:p>
-    <w:p>
-      <w:pPr>
-        <w:pStyle w:val="ListParagraph"/>
-        <w:numPr>
-          <w:ilvl w:val="1"/>
-          <w:numId w:val="6"/>
-        </w:numPr>
-        <w:jc w:val="both"/>
-        <w:rPr>
-          <w:rFonts w:ascii="Times New Roman" w:hAnsi="Times New Roman" w:cs="Times New Roman"/>
-          <w:sz w:val="22"/>
-          <w:szCs w:val="22"/>
-          <w:lang w:val="en-US"/>
-        </w:rPr>
-      </w:pPr>
-      <w:r>
-        <w:rPr>
-          <w:rFonts w:ascii="Times New Roman" w:hAnsi="Times New Roman" w:cs="Times New Roman"/>
-          <w:sz w:val="22"/>
-          <w:szCs w:val="22"/>
-          <w:lang w:val="en-US"/>
-        </w:rPr>
-        <w:t>Changed accordingly</w:t>
-      </w:r>
-    </w:p>
-    <w:p>
-      <w:pPr>
-        <w:pStyle w:val="ListParagraph"/>
-        <w:numPr>
-          <w:ilvl w:val="0"/>
-          <w:numId w:val="6"/>
-        </w:numPr>
-        <w:jc w:val="both"/>
-        <w:rPr>
-          <w:rFonts w:ascii="Times New Roman" w:hAnsi="Times New Roman" w:cs="Times New Roman"/>
-          <w:sz w:val="22"/>
-          <w:szCs w:val="22"/>
-          <w:lang w:val="en-US"/>
-        </w:rPr>
-      </w:pPr>
-      <w:r>
-        <w:rPr>
-          <w:rFonts w:ascii="Times New Roman" w:hAnsi="Times New Roman" w:cs="Times New Roman"/>
-          <w:sz w:val="22"/>
-          <w:szCs w:val="22"/>
-          <w:lang w:val="en-US"/>
-        </w:rPr>
-        <w:t xml:space="preserve">I would decrease the font of the </w:t>
-      </w:r>
-      <w:r>
-        <w:rPr>
-          <w:rFonts w:ascii="Times New Roman" w:hAnsi="Times New Roman" w:cs="Times New Roman"/>
-          <w:sz w:val="22"/>
-          <w:szCs w:val="22"/>
-          <w:lang w:val="en-US"/>
-        </w:rPr>
-        <w:t>listing,</w:t>
-      </w:r>
-      <w:r>
-        <w:rPr>
-          <w:rFonts w:ascii="Times New Roman" w:hAnsi="Times New Roman" w:cs="Times New Roman"/>
-          <w:sz w:val="22"/>
-          <w:szCs w:val="22"/>
-          <w:lang w:val="en-US"/>
-        </w:rPr>
-        <w:t xml:space="preserve"> so the original format is persisted</w:t>
-      </w:r>
-    </w:p>
-    <w:p>
-      <w:pPr>
-        <w:pStyle w:val="ListParagraph"/>
-        <w:numPr>
-          <w:ilvl w:val="1"/>
-          <w:numId w:val="6"/>
-        </w:numPr>
-        <w:jc w:val="both"/>
-        <w:rPr>
-          <w:rFonts w:ascii="Times New Roman" w:hAnsi="Times New Roman" w:cs="Times New Roman"/>
-          <w:sz w:val="22"/>
-          <w:szCs w:val="22"/>
-          <w:lang w:val="en-US"/>
-        </w:rPr>
-      </w:pPr>
-      <w:r>
-        <w:rPr>
-          <w:rFonts w:ascii="Times New Roman" w:hAnsi="Times New Roman" w:cs="Times New Roman"/>
-          <w:sz w:val="22"/>
-          <w:szCs w:val="22"/>
-          <w:lang w:val="en-US"/>
-        </w:rPr>
-        <w:t xml:space="preserve">The listing was </w:t>
-      </w:r>
-      <w:r>
-        <w:rPr>
-          <w:rFonts w:ascii="Times New Roman" w:hAnsi="Times New Roman" w:cs="Times New Roman"/>
-          <w:sz w:val="22"/>
-          <w:szCs w:val="22"/>
-          <w:lang w:val="en-US"/>
-        </w:rPr>
-        <w:t xml:space="preserve">extended full page. Also, the important parts were highlighted. </w:t>
-      </w:r>
-      <w:r>
-        <w:rPr>
-          <mc:AlternateContent>
-            <mc:Choice Requires="w16se">
-              <w:rFonts w:ascii="Times New Roman" w:hAnsi="Times New Roman" w:cs="Times New Roman"/>
-            </mc:Choice>
-            <mc:Fallback>
-              <w:rFonts w:ascii="Apple Color Emoji" w:eastAsia="Apple Color Emoji" w:hAnsi="Apple Color Emoji" w:cs="Apple Color Emoji"/>
-            </mc:Fallback>
-          </mc:AlternateContent>
-          <w:sz w:val="22"/>
-          <w:szCs w:val="22"/>
-          <w:lang w:val="en-US"/>
-        </w:rPr>
-        <mc:AlternateContent>
-          <mc:Choice Requires="w16se">
-            <w16se:symEx w16se:font="Apple Color Emoji" w16se:char="1F609"/>
-          </mc:Choice>
-          <mc:Fallback>
-            <w:t>😉</w:t>
-          </mc:Fallback>
-        </mc:AlternateContent>
-      </w:r>
-    </w:p>
-    <w:p>
-      <w:pPr>
-        <w:pStyle w:val="ListParagraph"/>
-        <w:numPr>
-          <w:ilvl w:val="0"/>
-          <w:numId w:val="6"/>
-        </w:numPr>
-        <w:jc w:val="both"/>
-        <w:rPr>
-          <w:rFonts w:ascii="Times New Roman" w:hAnsi="Times New Roman" w:cs="Times New Roman"/>
-          <w:sz w:val="22"/>
-          <w:szCs w:val="22"/>
-          <w:lang w:val="en-US"/>
-        </w:rPr>
-      </w:pPr>
-      <w:r>
-        <w:rPr>
-          <w:rFonts w:ascii="Times New Roman" w:hAnsi="Times New Roman" w:cs="Times New Roman"/>
-          <w:sz w:val="22"/>
-          <w:szCs w:val="22"/>
-          <w:lang w:val="en-US"/>
-        </w:rPr>
-        <w:t>"Attention was focused on" -&gt; "We focused on ..."</w:t>
-      </w:r>
-    </w:p>
-    <w:p>
-      <w:pPr>
-        <w:pStyle w:val="ListParagraph"/>
-        <w:numPr>
-          <w:ilvl w:val="1"/>
-          <w:numId w:val="6"/>
-        </w:numPr>
-        <w:jc w:val="both"/>
-        <w:rPr>
-          <w:rFonts w:ascii="Times New Roman" w:hAnsi="Times New Roman" w:cs="Times New Roman"/>
-          <w:sz w:val="22"/>
-          <w:szCs w:val="22"/>
-          <w:lang w:val="en-US"/>
-        </w:rPr>
-      </w:pPr>
-      <w:r>
-        <w:rPr>
-          <w:rFonts w:ascii="Times New Roman" w:hAnsi="Times New Roman" w:cs="Times New Roman"/>
-          <w:sz w:val="22"/>
-          <w:szCs w:val="22"/>
-          <w:lang w:val="en-US"/>
-        </w:rPr>
-        <w:t>I’ve changed it to “</w:t>
-      </w:r>
-      <w:r>
-        <w:rPr>
-          <w:rFonts w:ascii="Times New Roman" w:hAnsi="Times New Roman" w:cs="Times New Roman"/>
-          <w:sz w:val="22"/>
-          <w:szCs w:val="22"/>
-          <w:lang w:val="en-US"/>
-        </w:rPr>
-        <w:t>Furthermore, a special focus was given on</w:t>
-      </w:r>
-      <w:r>
-        <w:rPr>
-          <w:rFonts w:ascii="Times New Roman" w:hAnsi="Times New Roman" w:cs="Times New Roman"/>
-          <w:sz w:val="22"/>
-          <w:szCs w:val="22"/>
-          <w:lang w:val="en-US"/>
-        </w:rPr>
-        <w:t xml:space="preserve">”, since I didn’t use the any pronouns in the text </w:t>
-      </w:r>
-      <w:r>
-        <w:rPr>
-          <mc:AlternateContent>
-            <mc:Choice Requires="w16se">
-              <w:rFonts w:ascii="Times New Roman" w:hAnsi="Times New Roman" w:cs="Times New Roman"/>
-            </mc:Choice>
-            <mc:Fallback>
-              <w:rFonts w:ascii="Apple Color Emoji" w:eastAsia="Apple Color Emoji" w:hAnsi="Apple Color Emoji" w:cs="Apple Color Emoji"/>
-            </mc:Fallback>
-          </mc:AlternateContent>
-          <w:sz w:val="22"/>
-          <w:szCs w:val="22"/>
-          <w:lang w:val="en-US"/>
-        </w:rPr>
-        <mc:AlternateContent>
-          <mc:Choice Requires="w16se">
-            <w16se:symEx w16se:font="Apple Color Emoji" w16se:char="1F609"/>
-          </mc:Choice>
-          <mc:Fallback>
-            <w:t>😉</w:t>
-          </mc:Fallback>
-        </mc:AlternateContent>
-      </w:r>
-    </w:p>
-    <w:p>
-      <w:pPr>
-        <w:pStyle w:val="ListParagraph"/>
-        <w:numPr>
-          <w:ilvl w:val="0"/>
-          <w:numId w:val="6"/>
-        </w:numPr>
-        <w:jc w:val="both"/>
-        <w:rPr>
-          <w:rFonts w:ascii="Times New Roman" w:hAnsi="Times New Roman" w:cs="Times New Roman"/>
-          <w:sz w:val="22"/>
-          <w:szCs w:val="22"/>
-          <w:lang w:val="en-US"/>
-        </w:rPr>
-      </w:pPr>
-      <w:r>
-        <w:rPr>
-          <w:rFonts w:ascii="Times New Roman" w:hAnsi="Times New Roman" w:cs="Times New Roman"/>
-          <w:sz w:val="22"/>
-          <w:szCs w:val="22"/>
-          <w:lang w:val="en-US"/>
-        </w:rPr>
-        <w:t>"The next topic was</w:t>
-      </w:r>
-      <w:r>
-        <w:rPr>
-          <w:rFonts w:ascii="Times New Roman" w:hAnsi="Times New Roman" w:cs="Times New Roman"/>
-          <w:sz w:val="22"/>
-          <w:szCs w:val="22"/>
-          <w:lang w:val="en-US"/>
-        </w:rPr>
-        <w:t xml:space="preserve"> </w:t>
-      </w:r>
-      <w:r>
-        <w:rPr>
-          <w:rFonts w:ascii="Times New Roman" w:hAnsi="Times New Roman" w:cs="Times New Roman"/>
-          <w:sz w:val="22"/>
-          <w:szCs w:val="22"/>
-          <w:lang w:val="en-US"/>
-        </w:rPr>
-        <w:t>devoted to the Declarative API," -&gt; Subsequently, we discussed the Declarative</w:t>
-      </w:r>
-      <w:r>
-        <w:rPr>
-          <w:rFonts w:ascii="Times New Roman" w:hAnsi="Times New Roman" w:cs="Times New Roman"/>
-          <w:sz w:val="22"/>
-          <w:szCs w:val="22"/>
-          <w:lang w:val="en-US"/>
-        </w:rPr>
-        <w:t xml:space="preserve"> </w:t>
-      </w:r>
-      <w:r>
-        <w:rPr>
-          <w:rFonts w:ascii="Times New Roman" w:hAnsi="Times New Roman" w:cs="Times New Roman"/>
-          <w:sz w:val="22"/>
-          <w:szCs w:val="22"/>
-          <w:lang w:val="en-US"/>
-        </w:rPr>
-        <w:t>API</w:t>
-      </w:r>
-    </w:p>
-    <w:p>
-      <w:pPr>
-        <w:pStyle w:val="ListParagraph"/>
-        <w:numPr>
-          <w:ilvl w:val="1"/>
-          <w:numId w:val="6"/>
-        </w:numPr>
-        <w:jc w:val="both"/>
-        <w:rPr>
-          <w:rFonts w:ascii="Times New Roman" w:hAnsi="Times New Roman" w:cs="Times New Roman"/>
-          <w:sz w:val="22"/>
-          <w:szCs w:val="22"/>
-          <w:lang w:val="en-US"/>
-        </w:rPr>
-      </w:pPr>
-      <w:r>
-        <w:rPr>
-          <w:rFonts w:ascii="Times New Roman" w:hAnsi="Times New Roman" w:cs="Times New Roman"/>
-          <w:sz w:val="22"/>
-          <w:szCs w:val="22"/>
-          <w:lang w:val="en-US"/>
-        </w:rPr>
-        <w:t xml:space="preserve">Changed to: </w:t>
-      </w:r>
-      <w:r>
-        <w:rPr>
-          <w:rFonts w:ascii="Times New Roman" w:hAnsi="Times New Roman" w:cs="Times New Roman"/>
-          <w:sz w:val="22"/>
-          <w:szCs w:val="22"/>
-          <w:lang w:val="en-US"/>
-        </w:rPr>
-        <w:t>Subsequently, a discussion was made on the Declarative API</w:t>
-      </w:r>
-    </w:p>
-    <w:p>
-      <w:pPr>
-        <w:pStyle w:val="ListParagraph"/>
-        <w:numPr>
-          <w:ilvl w:val="0"/>
-          <w:numId w:val="6"/>
-        </w:numPr>
-        <w:jc w:val="both"/>
-        <w:rPr>
-          <w:rFonts w:ascii="Times New Roman" w:hAnsi="Times New Roman" w:cs="Times New Roman"/>
-          <w:sz w:val="22"/>
-          <w:szCs w:val="22"/>
-          <w:lang w:val="en-US"/>
-        </w:rPr>
-      </w:pPr>
-      <w:r>
-        <w:rPr>
-          <w:rFonts w:ascii="Times New Roman" w:hAnsi="Times New Roman" w:cs="Times New Roman"/>
-          <w:sz w:val="22"/>
-          <w:szCs w:val="22"/>
-          <w:lang w:val="en-US"/>
-        </w:rPr>
-        <w:t>"and its main feature is" -&gt; with its main feature being</w:t>
-      </w:r>
-    </w:p>
-    <w:p>
-      <w:pPr>
-        <w:pStyle w:val="ListParagraph"/>
-        <w:numPr>
-          <w:ilvl w:val="1"/>
-          <w:numId w:val="6"/>
-        </w:numPr>
-        <w:jc w:val="both"/>
-        <w:rPr>
-          <w:rFonts w:ascii="Times New Roman" w:hAnsi="Times New Roman" w:cs="Times New Roman"/>
-          <w:sz w:val="22"/>
-          <w:szCs w:val="22"/>
-          <w:lang w:val="en-US"/>
-        </w:rPr>
-      </w:pPr>
-      <w:r>
-        <w:rPr>
-          <w:rFonts w:ascii="Times New Roman" w:hAnsi="Times New Roman" w:cs="Times New Roman"/>
-          <w:sz w:val="22"/>
-          <w:szCs w:val="22"/>
-          <w:lang w:val="en-US"/>
-        </w:rPr>
-        <w:t>Changed accordingly</w:t>
-      </w:r>
-    </w:p>
-    <w:p>
-      <w:pPr>
-        <w:pStyle w:val="ListParagraph"/>
-        <w:numPr>
-          <w:ilvl w:val="0"/>
-          <w:numId w:val="6"/>
-        </w:numPr>
-        <w:jc w:val="both"/>
-        <w:rPr>
-          <w:rFonts w:ascii="Times New Roman" w:hAnsi="Times New Roman" w:cs="Times New Roman"/>
-          <w:sz w:val="22"/>
-          <w:szCs w:val="22"/>
-          <w:lang w:val="en-US"/>
-        </w:rPr>
-      </w:pPr>
-      <w:r>
-        <w:rPr>
-          <w:rFonts w:ascii="Times New Roman" w:hAnsi="Times New Roman" w:cs="Times New Roman"/>
-          <w:sz w:val="22"/>
-          <w:szCs w:val="22"/>
-          <w:lang w:val="en-US"/>
-        </w:rPr>
-        <w:t>"The Declarative</w:t>
-      </w:r>
-      <w:r>
-        <w:rPr>
-          <w:rFonts w:ascii="Times New Roman" w:hAnsi="Times New Roman" w:cs="Times New Roman"/>
-          <w:sz w:val="22"/>
-          <w:szCs w:val="22"/>
-          <w:lang w:val="en-US"/>
-        </w:rPr>
-        <w:t xml:space="preserve"> </w:t>
-      </w:r>
-      <w:r>
-        <w:rPr>
-          <w:rFonts w:ascii="Times New Roman" w:hAnsi="Times New Roman" w:cs="Times New Roman"/>
-          <w:sz w:val="22"/>
-          <w:szCs w:val="22"/>
-          <w:lang w:val="en-US"/>
-        </w:rPr>
-        <w:t>API was also put into usage with the implementation" -&gt; The Declarative API was adopted in the erasure coding plugin implementation ...</w:t>
-      </w:r>
-    </w:p>
-    <w:p>
-      <w:pPr>
-        <w:pStyle w:val="ListParagraph"/>
-        <w:numPr>
-          <w:ilvl w:val="1"/>
-          <w:numId w:val="6"/>
-        </w:numPr>
-        <w:jc w:val="both"/>
-        <w:rPr>
-          <w:rFonts w:ascii="Times New Roman" w:hAnsi="Times New Roman" w:cs="Times New Roman"/>
-          <w:sz w:val="22"/>
-          <w:szCs w:val="22"/>
-          <w:lang w:val="en-US"/>
-        </w:rPr>
-      </w:pPr>
-      <w:r>
-        <w:rPr>
-          <w:rFonts w:ascii="Times New Roman" w:hAnsi="Times New Roman" w:cs="Times New Roman"/>
-          <w:sz w:val="22"/>
-          <w:szCs w:val="22"/>
-          <w:lang w:val="en-US"/>
-        </w:rPr>
-        <w:t>Changed accordingly</w:t>
-      </w:r>
-    </w:p>
-    <w:p>
-      <w:pPr>
-        <w:pStyle w:val="ListParagraph"/>
-        <w:numPr>
-          <w:ilvl w:val="0"/>
-          <w:numId w:val="6"/>
-        </w:numPr>
-        <w:rPr>
-          <w:rFonts w:ascii="Times New Roman" w:hAnsi="Times New Roman" w:cs="Times New Roman"/>
-          <w:sz w:val="22"/>
-          <w:szCs w:val="22"/>
-          <w:lang w:val="en-US"/>
-        </w:rPr>
-      </w:pPr>
-      <w:r>
-        <w:rPr>
-          <w:rFonts w:ascii="Times New Roman" w:hAnsi="Times New Roman" w:cs="Times New Roman"/>
-          <w:sz w:val="22"/>
-          <w:szCs w:val="22"/>
-          <w:lang w:val="en-US"/>
-        </w:rPr>
-        <w:t>I'm not sure Figure A1 is correct-&gt; the response handlers are called in the client not the server</w:t>
-      </w:r>
-    </w:p>
-    <w:p>
-      <w:pPr>
-        <w:pStyle w:val="ListParagraph"/>
-        <w:numPr>
-          <w:ilvl w:val="1"/>
-          <w:numId w:val="6"/>
-        </w:numPr>
-        <w:jc w:val="both"/>
-        <w:rPr>
-          <w:rFonts w:ascii="Times New Roman" w:hAnsi="Times New Roman" w:cs="Times New Roman"/>
-          <w:b/>
-          <w:bCs/>
-          <w:sz w:val="22"/>
-          <w:szCs w:val="22"/>
-          <w:u w:val="single"/>
-          <w:lang w:val="en-US"/>
-        </w:rPr>
-      </w:pPr>
-      <w:r>
-        <w:rPr>
-          <w:rFonts w:ascii="Times New Roman" w:hAnsi="Times New Roman" w:cs="Times New Roman"/>
-          <w:sz w:val="22"/>
-          <w:szCs w:val="22"/>
-          <w:lang w:val="en-US"/>
-        </w:rPr>
-        <w:t xml:space="preserve"> </w:t>
-      </w:r>
-      <w:r>
-        <w:rPr>
-          <w:rFonts w:ascii="Times New Roman" w:hAnsi="Times New Roman" w:cs="Times New Roman"/>
-          <w:b/>
-          <w:bCs/>
-          <w:sz w:val="22"/>
-          <w:szCs w:val="22"/>
-          <w:u w:val="single"/>
-          <w:lang w:val="en-US"/>
-        </w:rPr>
-        <w:t xml:space="preserve"> </w:t>
-      </w:r>
-      <w:r>
-        <w:rPr>
-          <mc:AlternateContent>
-            <mc:Choice Requires="w16se">
-              <w:rFonts w:ascii="Times New Roman" w:hAnsi="Times New Roman" w:cs="Times New Roman"/>
-            </mc:Choice>
-            <mc:Fallback>
-              <w:rFonts w:ascii="Apple Color Emoji" w:eastAsia="Apple Color Emoji" w:hAnsi="Apple Color Emoji" w:cs="Apple Color Emoji"/>
-            </mc:Fallback>
-          </mc:AlternateContent>
-          <w:b/>
-          <w:bCs/>
-          <w:sz w:val="22"/>
-          <w:szCs w:val="22"/>
-          <w:u w:val="single"/>
-          <w:lang w:val="en-US"/>
-        </w:rPr>
-        <mc:AlternateContent>
-          <mc:Choice Requires="w16se">
-            <w16se:symEx w16se:font="Apple Color Emoji" w16se:char="2699"/>
-          </mc:Choice>
-          <mc:Fallback>
-            <w:t>⚙</w:t>
-          </mc:Fallback>
-        </mc:AlternateContent>
-      </w:r>
-      <w:r>
-        <w:rPr>
-          <w:rFonts w:ascii="Times New Roman" w:hAnsi="Times New Roman" w:cs="Times New Roman"/>
-          <w:b/>
-          <w:bCs/>
-          <w:sz w:val="22"/>
-          <w:szCs w:val="22"/>
-          <w:u w:val="single"/>
-          <w:lang w:val="en-US"/>
-        </w:rPr>
-        <w:t xml:space="preserve">️ in construction </w:t>
-      </w:r>
-      <w:r>
-        <w:rPr>
-          <mc:AlternateContent>
-            <mc:Choice Requires="w16se">
-              <w:rFonts w:ascii="Times New Roman" w:hAnsi="Times New Roman" w:cs="Times New Roman"/>
-            </mc:Choice>
-            <mc:Fallback>
-              <w:rFonts w:ascii="Apple Color Emoji" w:eastAsia="Apple Color Emoji" w:hAnsi="Apple Color Emoji" w:cs="Apple Color Emoji"/>
-            </mc:Fallback>
-          </mc:AlternateContent>
-          <w:b/>
-          <w:bCs/>
-          <w:sz w:val="22"/>
-          <w:szCs w:val="22"/>
-          <w:u w:val="single"/>
-          <w:lang w:val="en-US"/>
-        </w:rPr>
-        <mc:AlternateContent>
-          <mc:Choice Requires="w16se">
-            <w16se:symEx w16se:font="Apple Color Emoji" w16se:char="26A0"/>
-          </mc:Choice>
-          <mc:Fallback>
-            <w:t>⚠</w:t>
-          </mc:Fallback>
-        </mc:AlternateContent>
-      </w:r>
-      <w:r>
-        <w:rPr>
-          <w:rFonts w:ascii="Times New Roman" w:hAnsi="Times New Roman" w:cs="Times New Roman"/>
-          <w:b/>
-          <w:bCs/>
-          <w:sz w:val="22"/>
-          <w:szCs w:val="22"/>
-          <w:u w:val="single"/>
-          <w:lang w:val="en-US"/>
-        </w:rPr>
-        <w:t>️</w:t>
-      </w:r>
-    </w:p>
-    <w:p>
-      <w:pPr>
-        <w:pStyle w:val="ListParagraph"/>
-        <w:ind w:left="360"/>
-        <w:rPr>
-          <w:rFonts w:ascii="Times New Roman" w:hAnsi="Times New Roman" w:cs="Times New Roman"/>
-          <w:sz w:val="22"/>
-          <w:szCs w:val="22"/>
-          <w:lang w:val="en-US"/>
-        </w:rPr>
-      </w:pPr>
     </w:p>
     <w:sectPr>
       <w:pgSz w:w="11906" w:h="16838"/>

</xml_diff>

<commit_message>
marks the listing with the EC plug-in mechanism
</commit_message>
<xml_diff>
--- a/Resources/xrootd/changelog_v2.docx
+++ b/Resources/xrootd/changelog_v2.docx
@@ -298,7 +298,47 @@
           <w:szCs w:val="22"/>
           <w:lang w:val="en-US"/>
         </w:rPr>
-        <w:t>I would rephrase: "The mechanism that allows the client to receive feedback from the TCP kernel is called event-loop. The feedback consists of communicating whether there is available space in the TCP-output buffer for writing data (i.e., requests which will be sent to the server) or if there is some data in the TCP-receive buffer for reading responses from the server." to something like: Using the epoll syscall the XRootD client runtime receives events from the kernel signaling whether there is available space in the TCP-output buffer for writing data (i.e., requests which will be sent to the server) or if there is some data in the TCP-receive buffer for reading responses from the server.</w:t>
+        <w:t xml:space="preserve">I would rephrase: "The mechanism that allows the client to receive feedback from the TCP kernel is called event-loop. The feedback consists of communicating whether there is available space in the TCP-output buffer for writing data (i.e., requests which will be sent to the server) or if there is some data in the TCP-receive buffer for reading responses from the server." to something like: Using the </w:t>
+      </w:r>
+      <w:proofErr w:type="spellStart"/>
+      <w:r>
+        <w:rPr>
+          <w:rFonts w:ascii="Times New Roman" w:hAnsi="Times New Roman" w:cs="Times New Roman"/>
+          <w:sz w:val="22"/>
+          <w:szCs w:val="22"/>
+          <w:lang w:val="en-US"/>
+        </w:rPr>
+        <w:t>epoll</w:t>
+      </w:r>
+      <w:proofErr w:type="spellEnd"/>
+      <w:r>
+        <w:rPr>
+          <w:rFonts w:ascii="Times New Roman" w:hAnsi="Times New Roman" w:cs="Times New Roman"/>
+          <w:sz w:val="22"/>
+          <w:szCs w:val="22"/>
+          <w:lang w:val="en-US"/>
+        </w:rPr>
+        <w:t xml:space="preserve"> </w:t>
+      </w:r>
+      <w:proofErr w:type="spellStart"/>
+      <w:r>
+        <w:rPr>
+          <w:rFonts w:ascii="Times New Roman" w:hAnsi="Times New Roman" w:cs="Times New Roman"/>
+          <w:sz w:val="22"/>
+          <w:szCs w:val="22"/>
+          <w:lang w:val="en-US"/>
+        </w:rPr>
+        <w:t>syscall</w:t>
+      </w:r>
+      <w:proofErr w:type="spellEnd"/>
+      <w:r>
+        <w:rPr>
+          <w:rFonts w:ascii="Times New Roman" w:hAnsi="Times New Roman" w:cs="Times New Roman"/>
+          <w:sz w:val="22"/>
+          <w:szCs w:val="22"/>
+          <w:lang w:val="en-US"/>
+        </w:rPr>
+        <w:t xml:space="preserve"> the XRootD client runtime receives events from the kernel signaling whether there is available space in the TCP-output buffer for writing data (i.e., requests which will be sent to the server) or if there is some data in the TCP-receive buffer for reading responses from the server.</w:t>
       </w:r>
     </w:p>
     <w:p>
@@ -1446,7 +1486,47 @@
           <w:szCs w:val="22"/>
           <w:lang w:val="en-US"/>
         </w:rPr>
-        <w:t>EC encodes n chunks of data (of equal size) in such a way that the result is the n original data chunks and additional m chunks of parity (n+m chunks in total). Every n chunks of the obtained n+m chunks are sufficient to recover the original n chunks.</w:t>
+        <w:t>EC encodes n chunks of data (of equal size) in such a way that the result is the n original data chunks and additional m chunks of parity (</w:t>
+      </w:r>
+      <w:proofErr w:type="spellStart"/>
+      <w:r>
+        <w:rPr>
+          <w:rFonts w:ascii="Times New Roman" w:hAnsi="Times New Roman" w:cs="Times New Roman"/>
+          <w:sz w:val="22"/>
+          <w:szCs w:val="22"/>
+          <w:lang w:val="en-US"/>
+        </w:rPr>
+        <w:t>n+m</w:t>
+      </w:r>
+      <w:proofErr w:type="spellEnd"/>
+      <w:r>
+        <w:rPr>
+          <w:rFonts w:ascii="Times New Roman" w:hAnsi="Times New Roman" w:cs="Times New Roman"/>
+          <w:sz w:val="22"/>
+          <w:szCs w:val="22"/>
+          <w:lang w:val="en-US"/>
+        </w:rPr>
+        <w:t xml:space="preserve"> chunks in total). Every n chunks of the obtained </w:t>
+      </w:r>
+      <w:proofErr w:type="spellStart"/>
+      <w:r>
+        <w:rPr>
+          <w:rFonts w:ascii="Times New Roman" w:hAnsi="Times New Roman" w:cs="Times New Roman"/>
+          <w:sz w:val="22"/>
+          <w:szCs w:val="22"/>
+          <w:lang w:val="en-US"/>
+        </w:rPr>
+        <w:t>n+m</w:t>
+      </w:r>
+      <w:proofErr w:type="spellEnd"/>
+      <w:r>
+        <w:rPr>
+          <w:rFonts w:ascii="Times New Roman" w:hAnsi="Times New Roman" w:cs="Times New Roman"/>
+          <w:sz w:val="22"/>
+          <w:szCs w:val="22"/>
+          <w:lang w:val="en-US"/>
+        </w:rPr>
+        <w:t xml:space="preserve"> chunks are sufficient to recover the original n chunks.</w:t>
       </w:r>
     </w:p>
     <w:p>
@@ -1582,7 +1662,27 @@
           <w:szCs w:val="22"/>
           <w:lang w:val="en-US"/>
         </w:rPr>
-        <w:t>asynchronous operations hide the actual workflow of operations behind the first function callback (e.g. in the Open-&gt;Read-&gt;Close pipeline, the entire workflow is hidden in the callback of the Open() function)." -&gt;</w:t>
+        <w:t xml:space="preserve">asynchronous operations hide the actual workflow of operations behind the first function callback (e.g. in the Open-&gt;Read-&gt;Close pipeline, the entire workflow is hidden in the callback of the </w:t>
+      </w:r>
+      <w:proofErr w:type="gramStart"/>
+      <w:r>
+        <w:rPr>
+          <w:rFonts w:ascii="Times New Roman" w:hAnsi="Times New Roman" w:cs="Times New Roman"/>
+          <w:sz w:val="22"/>
+          <w:szCs w:val="22"/>
+          <w:lang w:val="en-US"/>
+        </w:rPr>
+        <w:t>Open(</w:t>
+      </w:r>
+      <w:proofErr w:type="gramEnd"/>
+      <w:r>
+        <w:rPr>
+          <w:rFonts w:ascii="Times New Roman" w:hAnsi="Times New Roman" w:cs="Times New Roman"/>
+          <w:sz w:val="22"/>
+          <w:szCs w:val="22"/>
+          <w:lang w:val="en-US"/>
+        </w:rPr>
+        <w:t>) function)." -&gt;</w:t>
       </w:r>
       <w:r>
         <w:rPr>
@@ -1669,6 +1769,119 @@
           <w:lang w:val="en-US"/>
         </w:rPr>
         <w:t xml:space="preserve"> so the original format is persisted</w:t>
+      </w:r>
+      <w:r>
+        <w:rPr>
+          <w:rFonts w:ascii="Times New Roman" w:hAnsi="Times New Roman" w:cs="Times New Roman"/>
+          <w:sz w:val="22"/>
+          <w:szCs w:val="22"/>
+          <w:lang w:val="en-US"/>
+        </w:rPr>
+        <w:t>:</w:t>
+      </w:r>
+    </w:p>
+    <w:p>
+      <w:pPr>
+        <w:pStyle w:val="ListParagraph"/>
+        <w:numPr>
+          <w:ilvl w:val="1"/>
+          <w:numId w:val="6"/>
+        </w:numPr>
+        <w:jc w:val="both"/>
+        <w:rPr>
+          <w:rFonts w:ascii="Times New Roman" w:hAnsi="Times New Roman" w:cs="Times New Roman"/>
+          <w:sz w:val="22"/>
+          <w:szCs w:val="22"/>
+          <w:lang w:val="en-US"/>
+        </w:rPr>
+      </w:pPr>
+      <w:r>
+        <w:rPr>
+          <mc:AlternateContent>
+            <mc:Choice Requires="w16se">
+              <w:rFonts w:ascii="Times New Roman" w:hAnsi="Times New Roman" w:cs="Times New Roman"/>
+            </mc:Choice>
+            <mc:Fallback>
+              <w:rFonts w:ascii="Apple Color Emoji" w:eastAsia="Apple Color Emoji" w:hAnsi="Apple Color Emoji" w:cs="Apple Color Emoji"/>
+            </mc:Fallback>
+          </mc:AlternateContent>
+          <w:sz w:val="22"/>
+          <w:szCs w:val="22"/>
+          <w:lang w:val="en-US"/>
+        </w:rPr>
+        <mc:AlternateContent>
+          <mc:Choice Requires="w16se">
+            <w16se:symEx w16se:font="Apple Color Emoji" w16se:char="2699"/>
+          </mc:Choice>
+          <mc:Fallback>
+            <w:t>⚙</w:t>
+          </mc:Fallback>
+        </mc:AlternateContent>
+      </w:r>
+      <w:r>
+        <w:rPr>
+          <w:rFonts w:ascii="Times New Roman" w:hAnsi="Times New Roman" w:cs="Times New Roman"/>
+          <w:sz w:val="22"/>
+          <w:szCs w:val="22"/>
+          <w:lang w:val="en-US"/>
+        </w:rPr>
+        <w:t>️</w:t>
+      </w:r>
+      <w:r>
+        <w:rPr>
+          <w:rFonts w:ascii="Times New Roman" w:hAnsi="Times New Roman" w:cs="Times New Roman"/>
+          <w:b/>
+          <w:bCs/>
+          <w:sz w:val="22"/>
+          <w:szCs w:val="22"/>
+          <w:u w:val="single"/>
+          <w:lang w:val="en-US"/>
+        </w:rPr>
+        <w:t>under construction</w:t>
+      </w:r>
+      <w:r>
+        <w:rPr>
+          <w:rFonts w:ascii="Times New Roman" w:hAnsi="Times New Roman" w:cs="Times New Roman"/>
+          <w:b/>
+          <w:bCs/>
+          <w:sz w:val="22"/>
+          <w:szCs w:val="22"/>
+          <w:u w:val="single"/>
+          <w:lang w:val="en-US"/>
+        </w:rPr>
+        <w:t xml:space="preserve"> </w:t>
+      </w:r>
+      <w:r>
+        <w:rPr>
+          <mc:AlternateContent>
+            <mc:Choice Requires="w16se">
+              <w:rFonts w:ascii="Times New Roman" w:hAnsi="Times New Roman" w:cs="Times New Roman"/>
+            </mc:Choice>
+            <mc:Fallback>
+              <w:rFonts w:ascii="Apple Color Emoji" w:eastAsia="Apple Color Emoji" w:hAnsi="Apple Color Emoji" w:cs="Apple Color Emoji"/>
+            </mc:Fallback>
+          </mc:AlternateContent>
+          <w:sz w:val="22"/>
+          <w:szCs w:val="22"/>
+          <w:lang w:val="en-US"/>
+        </w:rPr>
+        <mc:AlternateContent>
+          <mc:Choice Requires="w16se">
+            <w16se:symEx w16se:font="Apple Color Emoji" w16se:char="26A0"/>
+          </mc:Choice>
+          <mc:Fallback>
+            <w:t>⚠</w:t>
+          </mc:Fallback>
+        </mc:AlternateContent>
+      </w:r>
+      <w:r>
+        <w:rPr>
+          <w:rFonts w:ascii="Times New Roman" w:hAnsi="Times New Roman" w:cs="Times New Roman"/>
+          <w:sz w:val="22"/>
+          <w:szCs w:val="22"/>
+          <w:lang w:val="en-US"/>
+        </w:rPr>
+        <w:t>️</w:t>
       </w:r>
     </w:p>
     <w:p>

</xml_diff>

<commit_message>
adds letter to the reviewers in proper tree
</commit_message>
<xml_diff>
--- a/Resources/xrootd/changelog_v2.docx
+++ b/Resources/xrootd/changelog_v2.docx
@@ -298,47 +298,7 @@
           <w:szCs w:val="22"/>
           <w:lang w:val="en-US"/>
         </w:rPr>
-        <w:t xml:space="preserve">I would rephrase: "The mechanism that allows the client to receive feedback from the TCP kernel is called event-loop. The feedback consists of communicating whether there is available space in the TCP-output buffer for writing data (i.e., requests which will be sent to the server) or if there is some data in the TCP-receive buffer for reading responses from the server." to something like: Using the </w:t>
-      </w:r>
-      <w:proofErr w:type="spellStart"/>
-      <w:r>
-        <w:rPr>
-          <w:rFonts w:ascii="Times New Roman" w:hAnsi="Times New Roman" w:cs="Times New Roman"/>
-          <w:sz w:val="22"/>
-          <w:szCs w:val="22"/>
-          <w:lang w:val="en-US"/>
-        </w:rPr>
-        <w:t>epoll</w:t>
-      </w:r>
-      <w:proofErr w:type="spellEnd"/>
-      <w:r>
-        <w:rPr>
-          <w:rFonts w:ascii="Times New Roman" w:hAnsi="Times New Roman" w:cs="Times New Roman"/>
-          <w:sz w:val="22"/>
-          <w:szCs w:val="22"/>
-          <w:lang w:val="en-US"/>
-        </w:rPr>
-        <w:t xml:space="preserve"> </w:t>
-      </w:r>
-      <w:proofErr w:type="spellStart"/>
-      <w:r>
-        <w:rPr>
-          <w:rFonts w:ascii="Times New Roman" w:hAnsi="Times New Roman" w:cs="Times New Roman"/>
-          <w:sz w:val="22"/>
-          <w:szCs w:val="22"/>
-          <w:lang w:val="en-US"/>
-        </w:rPr>
-        <w:t>syscall</w:t>
-      </w:r>
-      <w:proofErr w:type="spellEnd"/>
-      <w:r>
-        <w:rPr>
-          <w:rFonts w:ascii="Times New Roman" w:hAnsi="Times New Roman" w:cs="Times New Roman"/>
-          <w:sz w:val="22"/>
-          <w:szCs w:val="22"/>
-          <w:lang w:val="en-US"/>
-        </w:rPr>
-        <w:t xml:space="preserve"> the XRootD client runtime receives events from the kernel signaling whether there is available space in the TCP-output buffer for writing data (i.e., requests which will be sent to the server) or if there is some data in the TCP-receive buffer for reading responses from the server.</w:t>
+        <w:t>I would rephrase: "The mechanism that allows the client to receive feedback from the TCP kernel is called event-loop. The feedback consists of communicating whether there is available space in the TCP-output buffer for writing data (i.e., requests which will be sent to the server) or if there is some data in the TCP-receive buffer for reading responses from the server." to something like: Using the epoll syscall the XRootD client runtime receives events from the kernel signaling whether there is available space in the TCP-output buffer for writing data (i.e., requests which will be sent to the server) or if there is some data in the TCP-receive buffer for reading responses from the server.</w:t>
       </w:r>
     </w:p>
     <w:p>
@@ -604,34 +564,7 @@
           <w:szCs w:val="22"/>
           <w:lang w:val="en-US"/>
         </w:rPr>
-        <w:t>Not sure why it appears as that. In the original file the listings were in order</w:t>
-      </w:r>
-      <w:r>
-        <w:rPr>
-          <w:rFonts w:ascii="Times New Roman" w:hAnsi="Times New Roman" w:cs="Times New Roman"/>
-          <w:sz w:val="22"/>
-          <w:szCs w:val="22"/>
-          <w:lang w:val="en-US"/>
-        </w:rPr>
-        <w:t xml:space="preserve"> </w:t>
-      </w:r>
-      <w:r>
-        <w:rPr>
-          <mc:AlternateContent>
-            <mc:Choice Requires="w16se"/>
-            <mc:Fallback>
-              <w:rFonts w:ascii="Apple Color Emoji" w:eastAsia="Apple Color Emoji" w:hAnsi="Apple Color Emoji" w:cs="Apple Color Emoji"/>
-            </mc:Fallback>
-          </mc:AlternateContent>
-        </w:rPr>
-        <mc:AlternateContent>
-          <mc:Choice Requires="w16se">
-            <w16se:symEx w16se:font="Apple Color Emoji" w16se:char="1F937"/>
-          </mc:Choice>
-          <mc:Fallback>
-            <w:t>🤷</w:t>
-          </mc:Fallback>
-        </mc:AlternateContent>
+        <w:t>Changed</w:t>
       </w:r>
     </w:p>
     <w:p>
@@ -1486,47 +1419,7 @@
           <w:szCs w:val="22"/>
           <w:lang w:val="en-US"/>
         </w:rPr>
-        <w:t>EC encodes n chunks of data (of equal size) in such a way that the result is the n original data chunks and additional m chunks of parity (</w:t>
-      </w:r>
-      <w:proofErr w:type="spellStart"/>
-      <w:r>
-        <w:rPr>
-          <w:rFonts w:ascii="Times New Roman" w:hAnsi="Times New Roman" w:cs="Times New Roman"/>
-          <w:sz w:val="22"/>
-          <w:szCs w:val="22"/>
-          <w:lang w:val="en-US"/>
-        </w:rPr>
-        <w:t>n+m</w:t>
-      </w:r>
-      <w:proofErr w:type="spellEnd"/>
-      <w:r>
-        <w:rPr>
-          <w:rFonts w:ascii="Times New Roman" w:hAnsi="Times New Roman" w:cs="Times New Roman"/>
-          <w:sz w:val="22"/>
-          <w:szCs w:val="22"/>
-          <w:lang w:val="en-US"/>
-        </w:rPr>
-        <w:t xml:space="preserve"> chunks in total). Every n chunks of the obtained </w:t>
-      </w:r>
-      <w:proofErr w:type="spellStart"/>
-      <w:r>
-        <w:rPr>
-          <w:rFonts w:ascii="Times New Roman" w:hAnsi="Times New Roman" w:cs="Times New Roman"/>
-          <w:sz w:val="22"/>
-          <w:szCs w:val="22"/>
-          <w:lang w:val="en-US"/>
-        </w:rPr>
-        <w:t>n+m</w:t>
-      </w:r>
-      <w:proofErr w:type="spellEnd"/>
-      <w:r>
-        <w:rPr>
-          <w:rFonts w:ascii="Times New Roman" w:hAnsi="Times New Roman" w:cs="Times New Roman"/>
-          <w:sz w:val="22"/>
-          <w:szCs w:val="22"/>
-          <w:lang w:val="en-US"/>
-        </w:rPr>
-        <w:t xml:space="preserve"> chunks are sufficient to recover the original n chunks.</w:t>
+        <w:t>EC encodes n chunks of data (of equal size) in such a way that the result is the n original data chunks and additional m chunks of parity (n+m chunks in total). Every n chunks of the obtained n+m chunks are sufficient to recover the original n chunks.</w:t>
       </w:r>
     </w:p>
     <w:p>
@@ -1662,27 +1555,7 @@
           <w:szCs w:val="22"/>
           <w:lang w:val="en-US"/>
         </w:rPr>
-        <w:t xml:space="preserve">asynchronous operations hide the actual workflow of operations behind the first function callback (e.g. in the Open-&gt;Read-&gt;Close pipeline, the entire workflow is hidden in the callback of the </w:t>
-      </w:r>
-      <w:proofErr w:type="gramStart"/>
-      <w:r>
-        <w:rPr>
-          <w:rFonts w:ascii="Times New Roman" w:hAnsi="Times New Roman" w:cs="Times New Roman"/>
-          <w:sz w:val="22"/>
-          <w:szCs w:val="22"/>
-          <w:lang w:val="en-US"/>
-        </w:rPr>
-        <w:t>Open(</w:t>
-      </w:r>
-      <w:proofErr w:type="gramEnd"/>
-      <w:r>
-        <w:rPr>
-          <w:rFonts w:ascii="Times New Roman" w:hAnsi="Times New Roman" w:cs="Times New Roman"/>
-          <w:sz w:val="22"/>
-          <w:szCs w:val="22"/>
-          <w:lang w:val="en-US"/>
-        </w:rPr>
-        <w:t>) function)." -&gt;</w:t>
+        <w:t>asynchronous operations hide the actual workflow of operations behind the first function callback (e.g. in the Open-&gt;Read-&gt;Close pipeline, the entire workflow is hidden in the callback of the Open() function)." -&gt;</w:t>
       </w:r>
       <w:r>
         <w:rPr>
@@ -1795,6 +1668,24 @@
           <w:lang w:val="en-US"/>
         </w:rPr>
       </w:pPr>
+      <w:r>
+        <w:rPr>
+          <w:rFonts w:ascii="Times New Roman" w:hAnsi="Times New Roman" w:cs="Times New Roman"/>
+          <w:sz w:val="22"/>
+          <w:szCs w:val="22"/>
+          <w:lang w:val="en-US"/>
+        </w:rPr>
+        <w:t xml:space="preserve">The listing was </w:t>
+      </w:r>
+      <w:r>
+        <w:rPr>
+          <w:rFonts w:ascii="Times New Roman" w:hAnsi="Times New Roman" w:cs="Times New Roman"/>
+          <w:sz w:val="22"/>
+          <w:szCs w:val="22"/>
+          <w:lang w:val="en-US"/>
+        </w:rPr>
+        <w:t xml:space="preserve">extended full page. Also, the important parts were highlighted. </w:t>
+      </w:r>
       <w:r>
         <w:rPr>
           <mc:AlternateContent>
@@ -1811,45 +1702,80 @@
         </w:rPr>
         <mc:AlternateContent>
           <mc:Choice Requires="w16se">
-            <w16se:symEx w16se:font="Apple Color Emoji" w16se:char="2699"/>
+            <w16se:symEx w16se:font="Apple Color Emoji" w16se:char="1F609"/>
           </mc:Choice>
           <mc:Fallback>
-            <w:t>⚙</w:t>
+            <w:t>😉</w:t>
           </mc:Fallback>
         </mc:AlternateContent>
       </w:r>
-      <w:r>
-        <w:rPr>
-          <w:rFonts w:ascii="Times New Roman" w:hAnsi="Times New Roman" w:cs="Times New Roman"/>
-          <w:sz w:val="22"/>
-          <w:szCs w:val="22"/>
-          <w:lang w:val="en-US"/>
-        </w:rPr>
-        <w:t>️</w:t>
-      </w:r>
-      <w:r>
-        <w:rPr>
-          <w:rFonts w:ascii="Times New Roman" w:hAnsi="Times New Roman" w:cs="Times New Roman"/>
-          <w:b/>
-          <w:bCs/>
-          <w:sz w:val="22"/>
-          <w:szCs w:val="22"/>
-          <w:u w:val="single"/>
-          <w:lang w:val="en-US"/>
-        </w:rPr>
-        <w:t>under construction</w:t>
-      </w:r>
-      <w:r>
-        <w:rPr>
-          <w:rFonts w:ascii="Times New Roman" w:hAnsi="Times New Roman" w:cs="Times New Roman"/>
-          <w:b/>
-          <w:bCs/>
-          <w:sz w:val="22"/>
-          <w:szCs w:val="22"/>
-          <w:u w:val="single"/>
-          <w:lang w:val="en-US"/>
-        </w:rPr>
-        <w:t xml:space="preserve"> </w:t>
+    </w:p>
+    <w:p>
+      <w:pPr>
+        <w:pStyle w:val="ListParagraph"/>
+        <w:numPr>
+          <w:ilvl w:val="0"/>
+          <w:numId w:val="6"/>
+        </w:numPr>
+        <w:jc w:val="both"/>
+        <w:rPr>
+          <w:rFonts w:ascii="Times New Roman" w:hAnsi="Times New Roman" w:cs="Times New Roman"/>
+          <w:sz w:val="22"/>
+          <w:szCs w:val="22"/>
+          <w:lang w:val="en-US"/>
+        </w:rPr>
+      </w:pPr>
+      <w:r>
+        <w:rPr>
+          <w:rFonts w:ascii="Times New Roman" w:hAnsi="Times New Roman" w:cs="Times New Roman"/>
+          <w:sz w:val="22"/>
+          <w:szCs w:val="22"/>
+          <w:lang w:val="en-US"/>
+        </w:rPr>
+        <w:t>"Attention was focused on" -&gt; "We focused on ..."</w:t>
+      </w:r>
+    </w:p>
+    <w:p>
+      <w:pPr>
+        <w:pStyle w:val="ListParagraph"/>
+        <w:numPr>
+          <w:ilvl w:val="1"/>
+          <w:numId w:val="6"/>
+        </w:numPr>
+        <w:jc w:val="both"/>
+        <w:rPr>
+          <w:rFonts w:ascii="Times New Roman" w:hAnsi="Times New Roman" w:cs="Times New Roman"/>
+          <w:sz w:val="22"/>
+          <w:szCs w:val="22"/>
+          <w:lang w:val="en-US"/>
+        </w:rPr>
+      </w:pPr>
+      <w:r>
+        <w:rPr>
+          <w:rFonts w:ascii="Times New Roman" w:hAnsi="Times New Roman" w:cs="Times New Roman"/>
+          <w:sz w:val="22"/>
+          <w:szCs w:val="22"/>
+          <w:lang w:val="en-US"/>
+        </w:rPr>
+        <w:t>I’ve changed it to “</w:t>
+      </w:r>
+      <w:r>
+        <w:rPr>
+          <w:rFonts w:ascii="Times New Roman" w:hAnsi="Times New Roman" w:cs="Times New Roman"/>
+          <w:sz w:val="22"/>
+          <w:szCs w:val="22"/>
+          <w:lang w:val="en-US"/>
+        </w:rPr>
+        <w:t>Furthermore, a special focus was given on</w:t>
+      </w:r>
+      <w:r>
+        <w:rPr>
+          <w:rFonts w:ascii="Times New Roman" w:hAnsi="Times New Roman" w:cs="Times New Roman"/>
+          <w:sz w:val="22"/>
+          <w:szCs w:val="22"/>
+          <w:lang w:val="en-US"/>
+        </w:rPr>
+        <w:t xml:space="preserve">”, since I didn’t use the any pronouns in the text </w:t>
       </w:r>
       <w:r>
         <w:rPr>
@@ -1867,21 +1793,73 @@
         </w:rPr>
         <mc:AlternateContent>
           <mc:Choice Requires="w16se">
-            <w16se:symEx w16se:font="Apple Color Emoji" w16se:char="26A0"/>
+            <w16se:symEx w16se:font="Apple Color Emoji" w16se:char="1F609"/>
           </mc:Choice>
           <mc:Fallback>
-            <w:t>⚠</w:t>
+            <w:t>😉</w:t>
           </mc:Fallback>
         </mc:AlternateContent>
       </w:r>
-      <w:r>
-        <w:rPr>
-          <w:rFonts w:ascii="Times New Roman" w:hAnsi="Times New Roman" w:cs="Times New Roman"/>
-          <w:sz w:val="22"/>
-          <w:szCs w:val="22"/>
-          <w:lang w:val="en-US"/>
-        </w:rPr>
-        <w:t>️</w:t>
+    </w:p>
+    <w:p>
+      <w:pPr>
+        <w:pStyle w:val="ListParagraph"/>
+        <w:numPr>
+          <w:ilvl w:val="0"/>
+          <w:numId w:val="6"/>
+        </w:numPr>
+        <w:jc w:val="both"/>
+        <w:rPr>
+          <w:rFonts w:ascii="Times New Roman" w:hAnsi="Times New Roman" w:cs="Times New Roman"/>
+          <w:sz w:val="22"/>
+          <w:szCs w:val="22"/>
+          <w:lang w:val="en-US"/>
+        </w:rPr>
+      </w:pPr>
+      <w:r>
+        <w:rPr>
+          <w:rFonts w:ascii="Times New Roman" w:hAnsi="Times New Roman" w:cs="Times New Roman"/>
+          <w:sz w:val="22"/>
+          <w:szCs w:val="22"/>
+          <w:lang w:val="en-US"/>
+        </w:rPr>
+        <w:t>"The next topic was</w:t>
+      </w:r>
+      <w:r>
+        <w:rPr>
+          <w:rFonts w:ascii="Times New Roman" w:hAnsi="Times New Roman" w:cs="Times New Roman"/>
+          <w:sz w:val="22"/>
+          <w:szCs w:val="22"/>
+          <w:lang w:val="en-US"/>
+        </w:rPr>
+        <w:t xml:space="preserve"> </w:t>
+      </w:r>
+      <w:r>
+        <w:rPr>
+          <w:rFonts w:ascii="Times New Roman" w:hAnsi="Times New Roman" w:cs="Times New Roman"/>
+          <w:sz w:val="22"/>
+          <w:szCs w:val="22"/>
+          <w:lang w:val="en-US"/>
+        </w:rPr>
+        <w:t>devoted to the Declarative API," -&gt; Subsequently, we discussed the Declarative</w:t>
+      </w:r>
+      <w:r>
+        <w:rPr>
+          <w:rFonts w:ascii="Times New Roman" w:hAnsi="Times New Roman" w:cs="Times New Roman"/>
+          <w:sz w:val="22"/>
+          <w:szCs w:val="22"/>
+          <w:lang w:val="en-US"/>
+        </w:rPr>
+        <w:t xml:space="preserve"> </w:t>
+      </w:r>
+      <w:r>
+        <w:rPr>
+          <w:rFonts w:ascii="Times New Roman" w:hAnsi="Times New Roman" w:cs="Times New Roman"/>
+          <w:sz w:val="22"/>
+          <w:szCs w:val="22"/>
+          <w:lang w:val="en-US"/>
+        </w:rPr>
+        <w:t>API</w:t>
       </w:r>
     </w:p>
     <w:p>
@@ -1906,16 +1884,182 @@
           <w:szCs w:val="22"/>
           <w:lang w:val="en-US"/>
         </w:rPr>
-        <w:t xml:space="preserve">The listing was </w:t>
-      </w:r>
-      <w:r>
-        <w:rPr>
-          <w:rFonts w:ascii="Times New Roman" w:hAnsi="Times New Roman" w:cs="Times New Roman"/>
-          <w:sz w:val="22"/>
-          <w:szCs w:val="22"/>
-          <w:lang w:val="en-US"/>
-        </w:rPr>
-        <w:t xml:space="preserve">extended full page. Also, the important parts were highlighted. </w:t>
+        <w:t xml:space="preserve">Changed to: </w:t>
+      </w:r>
+      <w:r>
+        <w:rPr>
+          <w:rFonts w:ascii="Times New Roman" w:hAnsi="Times New Roman" w:cs="Times New Roman"/>
+          <w:sz w:val="22"/>
+          <w:szCs w:val="22"/>
+          <w:lang w:val="en-US"/>
+        </w:rPr>
+        <w:t>Subsequently, a discussion was made on the Declarative API</w:t>
+      </w:r>
+    </w:p>
+    <w:p>
+      <w:pPr>
+        <w:pStyle w:val="ListParagraph"/>
+        <w:numPr>
+          <w:ilvl w:val="0"/>
+          <w:numId w:val="6"/>
+        </w:numPr>
+        <w:jc w:val="both"/>
+        <w:rPr>
+          <w:rFonts w:ascii="Times New Roman" w:hAnsi="Times New Roman" w:cs="Times New Roman"/>
+          <w:sz w:val="22"/>
+          <w:szCs w:val="22"/>
+          <w:lang w:val="en-US"/>
+        </w:rPr>
+      </w:pPr>
+      <w:r>
+        <w:rPr>
+          <w:rFonts w:ascii="Times New Roman" w:hAnsi="Times New Roman" w:cs="Times New Roman"/>
+          <w:sz w:val="22"/>
+          <w:szCs w:val="22"/>
+          <w:lang w:val="en-US"/>
+        </w:rPr>
+        <w:t>"and its main feature is" -&gt; with its main feature being</w:t>
+      </w:r>
+    </w:p>
+    <w:p>
+      <w:pPr>
+        <w:pStyle w:val="ListParagraph"/>
+        <w:numPr>
+          <w:ilvl w:val="1"/>
+          <w:numId w:val="6"/>
+        </w:numPr>
+        <w:jc w:val="both"/>
+        <w:rPr>
+          <w:rFonts w:ascii="Times New Roman" w:hAnsi="Times New Roman" w:cs="Times New Roman"/>
+          <w:sz w:val="22"/>
+          <w:szCs w:val="22"/>
+          <w:lang w:val="en-US"/>
+        </w:rPr>
+      </w:pPr>
+      <w:r>
+        <w:rPr>
+          <w:rFonts w:ascii="Times New Roman" w:hAnsi="Times New Roman" w:cs="Times New Roman"/>
+          <w:sz w:val="22"/>
+          <w:szCs w:val="22"/>
+          <w:lang w:val="en-US"/>
+        </w:rPr>
+        <w:t>Changed accordingly</w:t>
+      </w:r>
+    </w:p>
+    <w:p>
+      <w:pPr>
+        <w:pStyle w:val="ListParagraph"/>
+        <w:numPr>
+          <w:ilvl w:val="0"/>
+          <w:numId w:val="6"/>
+        </w:numPr>
+        <w:jc w:val="both"/>
+        <w:rPr>
+          <w:rFonts w:ascii="Times New Roman" w:hAnsi="Times New Roman" w:cs="Times New Roman"/>
+          <w:sz w:val="22"/>
+          <w:szCs w:val="22"/>
+          <w:lang w:val="en-US"/>
+        </w:rPr>
+      </w:pPr>
+      <w:r>
+        <w:rPr>
+          <w:rFonts w:ascii="Times New Roman" w:hAnsi="Times New Roman" w:cs="Times New Roman"/>
+          <w:sz w:val="22"/>
+          <w:szCs w:val="22"/>
+          <w:lang w:val="en-US"/>
+        </w:rPr>
+        <w:t>"The Declarative</w:t>
+      </w:r>
+      <w:r>
+        <w:rPr>
+          <w:rFonts w:ascii="Times New Roman" w:hAnsi="Times New Roman" w:cs="Times New Roman"/>
+          <w:sz w:val="22"/>
+          <w:szCs w:val="22"/>
+          <w:lang w:val="en-US"/>
+        </w:rPr>
+        <w:t xml:space="preserve"> </w:t>
+      </w:r>
+      <w:r>
+        <w:rPr>
+          <w:rFonts w:ascii="Times New Roman" w:hAnsi="Times New Roman" w:cs="Times New Roman"/>
+          <w:sz w:val="22"/>
+          <w:szCs w:val="22"/>
+          <w:lang w:val="en-US"/>
+        </w:rPr>
+        <w:t>API was also put into usage with the implementation" -&gt; The Declarative API was adopted in the erasure coding plugin implementation ...</w:t>
+      </w:r>
+    </w:p>
+    <w:p>
+      <w:pPr>
+        <w:pStyle w:val="ListParagraph"/>
+        <w:numPr>
+          <w:ilvl w:val="1"/>
+          <w:numId w:val="6"/>
+        </w:numPr>
+        <w:jc w:val="both"/>
+        <w:rPr>
+          <w:rFonts w:ascii="Times New Roman" w:hAnsi="Times New Roman" w:cs="Times New Roman"/>
+          <w:sz w:val="22"/>
+          <w:szCs w:val="22"/>
+          <w:lang w:val="en-US"/>
+        </w:rPr>
+      </w:pPr>
+      <w:r>
+        <w:rPr>
+          <w:rFonts w:ascii="Times New Roman" w:hAnsi="Times New Roman" w:cs="Times New Roman"/>
+          <w:sz w:val="22"/>
+          <w:szCs w:val="22"/>
+          <w:lang w:val="en-US"/>
+        </w:rPr>
+        <w:t>Changed accordingly</w:t>
+      </w:r>
+    </w:p>
+    <w:p>
+      <w:pPr>
+        <w:pStyle w:val="ListParagraph"/>
+        <w:numPr>
+          <w:ilvl w:val="0"/>
+          <w:numId w:val="6"/>
+        </w:numPr>
+        <w:rPr>
+          <w:rFonts w:ascii="Times New Roman" w:hAnsi="Times New Roman" w:cs="Times New Roman"/>
+          <w:sz w:val="22"/>
+          <w:szCs w:val="22"/>
+          <w:lang w:val="en-US"/>
+        </w:rPr>
+      </w:pPr>
+      <w:r>
+        <w:rPr>
+          <w:rFonts w:ascii="Times New Roman" w:hAnsi="Times New Roman" w:cs="Times New Roman"/>
+          <w:sz w:val="22"/>
+          <w:szCs w:val="22"/>
+          <w:lang w:val="en-US"/>
+        </w:rPr>
+        <w:t>I'm not sure Figure A1 is correct-&gt; the response handlers are called in the client not the server</w:t>
+      </w:r>
+    </w:p>
+    <w:p>
+      <w:pPr>
+        <w:pStyle w:val="ListParagraph"/>
+        <w:numPr>
+          <w:ilvl w:val="1"/>
+          <w:numId w:val="6"/>
+        </w:numPr>
+        <w:rPr>
+          <w:rFonts w:ascii="Times New Roman" w:hAnsi="Times New Roman" w:cs="Times New Roman"/>
+          <w:sz w:val="22"/>
+          <w:szCs w:val="22"/>
+          <w:lang w:val="en-US"/>
+        </w:rPr>
+      </w:pPr>
+      <w:r>
+        <w:rPr>
+          <w:rFonts w:ascii="Times New Roman" w:hAnsi="Times New Roman" w:cs="Times New Roman"/>
+          <w:sz w:val="22"/>
+          <w:szCs w:val="22"/>
+          <w:lang w:val="en-US"/>
+        </w:rPr>
+        <w:t xml:space="preserve">Moved the response handlers into the “client space” </w:t>
       </w:r>
       <w:r>
         <w:rPr>
@@ -1948,22 +2092,23 @@
           <w:ilvl w:val="0"/>
           <w:numId w:val="6"/>
         </w:numPr>
-        <w:jc w:val="both"/>
-        <w:rPr>
-          <w:rFonts w:ascii="Times New Roman" w:hAnsi="Times New Roman" w:cs="Times New Roman"/>
-          <w:sz w:val="22"/>
-          <w:szCs w:val="22"/>
-          <w:lang w:val="en-US"/>
-        </w:rPr>
-      </w:pPr>
-      <w:r>
-        <w:rPr>
-          <w:rFonts w:ascii="Times New Roman" w:hAnsi="Times New Roman" w:cs="Times New Roman"/>
-          <w:sz w:val="22"/>
-          <w:szCs w:val="22"/>
-          <w:lang w:val="en-US"/>
-        </w:rPr>
-        <w:t>"Attention was focused on" -&gt; "We focused on ..."</w:t>
+        <w:rPr>
+          <w:rFonts w:ascii="Times New Roman" w:hAnsi="Times New Roman" w:cs="Times New Roman"/>
+          <w:sz w:val="22"/>
+          <w:szCs w:val="22"/>
+          <w:lang w:val="en-US"/>
+        </w:rPr>
+      </w:pPr>
+      <w:r>
+        <w:rPr>
+          <w:rFonts w:ascii="Times New Roman" w:hAnsi="Times New Roman" w:cs="Times New Roman"/>
+          <w:b/>
+          <w:bCs/>
+          <w:sz w:val="22"/>
+          <w:szCs w:val="22"/>
+          <w:lang w:val="en-US"/>
+        </w:rPr>
+        <w:t>Overall improvement of the structure of the paper by:</w:t>
       </w:r>
     </w:p>
     <w:p>
@@ -1973,124 +2118,23 @@
           <w:ilvl w:val="1"/>
           <w:numId w:val="6"/>
         </w:numPr>
-        <w:jc w:val="both"/>
-        <w:rPr>
-          <w:rFonts w:ascii="Times New Roman" w:hAnsi="Times New Roman" w:cs="Times New Roman"/>
-          <w:sz w:val="22"/>
-          <w:szCs w:val="22"/>
-          <w:lang w:val="en-US"/>
-        </w:rPr>
-      </w:pPr>
-      <w:r>
-        <w:rPr>
-          <w:rFonts w:ascii="Times New Roman" w:hAnsi="Times New Roman" w:cs="Times New Roman"/>
-          <w:sz w:val="22"/>
-          <w:szCs w:val="22"/>
-          <w:lang w:val="en-US"/>
-        </w:rPr>
-        <w:t>I’ve changed it to “</w:t>
-      </w:r>
-      <w:r>
-        <w:rPr>
-          <w:rFonts w:ascii="Times New Roman" w:hAnsi="Times New Roman" w:cs="Times New Roman"/>
-          <w:sz w:val="22"/>
-          <w:szCs w:val="22"/>
-          <w:lang w:val="en-US"/>
-        </w:rPr>
-        <w:t>Furthermore, a special focus was given on</w:t>
-      </w:r>
-      <w:r>
-        <w:rPr>
-          <w:rFonts w:ascii="Times New Roman" w:hAnsi="Times New Roman" w:cs="Times New Roman"/>
-          <w:sz w:val="22"/>
-          <w:szCs w:val="22"/>
-          <w:lang w:val="en-US"/>
-        </w:rPr>
-        <w:t xml:space="preserve">”, since I didn’t use the any pronouns in the text </w:t>
-      </w:r>
-      <w:r>
-        <w:rPr>
-          <mc:AlternateContent>
-            <mc:Choice Requires="w16se">
-              <w:rFonts w:ascii="Times New Roman" w:hAnsi="Times New Roman" w:cs="Times New Roman"/>
-            </mc:Choice>
-            <mc:Fallback>
-              <w:rFonts w:ascii="Apple Color Emoji" w:eastAsia="Apple Color Emoji" w:hAnsi="Apple Color Emoji" w:cs="Apple Color Emoji"/>
-            </mc:Fallback>
-          </mc:AlternateContent>
-          <w:sz w:val="22"/>
-          <w:szCs w:val="22"/>
-          <w:lang w:val="en-US"/>
-        </w:rPr>
-        <mc:AlternateContent>
-          <mc:Choice Requires="w16se">
-            <w16se:symEx w16se:font="Apple Color Emoji" w16se:char="1F609"/>
-          </mc:Choice>
-          <mc:Fallback>
-            <w:t>😉</w:t>
-          </mc:Fallback>
-        </mc:AlternateContent>
-      </w:r>
-    </w:p>
-    <w:p>
-      <w:pPr>
-        <w:pStyle w:val="ListParagraph"/>
-        <w:numPr>
-          <w:ilvl w:val="0"/>
-          <w:numId w:val="6"/>
-        </w:numPr>
-        <w:jc w:val="both"/>
-        <w:rPr>
-          <w:rFonts w:ascii="Times New Roman" w:hAnsi="Times New Roman" w:cs="Times New Roman"/>
-          <w:sz w:val="22"/>
-          <w:szCs w:val="22"/>
-          <w:lang w:val="en-US"/>
-        </w:rPr>
-      </w:pPr>
-      <w:r>
-        <w:rPr>
-          <w:rFonts w:ascii="Times New Roman" w:hAnsi="Times New Roman" w:cs="Times New Roman"/>
-          <w:sz w:val="22"/>
-          <w:szCs w:val="22"/>
-          <w:lang w:val="en-US"/>
-        </w:rPr>
-        <w:t>"The next topic was</w:t>
-      </w:r>
-      <w:r>
-        <w:rPr>
-          <w:rFonts w:ascii="Times New Roman" w:hAnsi="Times New Roman" w:cs="Times New Roman"/>
-          <w:sz w:val="22"/>
-          <w:szCs w:val="22"/>
-          <w:lang w:val="en-US"/>
-        </w:rPr>
-        <w:t xml:space="preserve"> </w:t>
-      </w:r>
-      <w:r>
-        <w:rPr>
-          <w:rFonts w:ascii="Times New Roman" w:hAnsi="Times New Roman" w:cs="Times New Roman"/>
-          <w:sz w:val="22"/>
-          <w:szCs w:val="22"/>
-          <w:lang w:val="en-US"/>
-        </w:rPr>
-        <w:t>devoted to the Declarative API," -&gt; Subsequently, we discussed the Declarative</w:t>
-      </w:r>
-      <w:r>
-        <w:rPr>
-          <w:rFonts w:ascii="Times New Roman" w:hAnsi="Times New Roman" w:cs="Times New Roman"/>
-          <w:sz w:val="22"/>
-          <w:szCs w:val="22"/>
-          <w:lang w:val="en-US"/>
-        </w:rPr>
-        <w:t xml:space="preserve"> </w:t>
-      </w:r>
-      <w:r>
-        <w:rPr>
-          <w:rFonts w:ascii="Times New Roman" w:hAnsi="Times New Roman" w:cs="Times New Roman"/>
-          <w:sz w:val="22"/>
-          <w:szCs w:val="22"/>
-          <w:lang w:val="en-US"/>
-        </w:rPr>
-        <w:t>API</w:t>
+        <w:rPr>
+          <w:rFonts w:ascii="Times New Roman" w:hAnsi="Times New Roman" w:cs="Times New Roman"/>
+          <w:sz w:val="22"/>
+          <w:szCs w:val="22"/>
+          <w:lang w:val="en-US"/>
+        </w:rPr>
+      </w:pPr>
+      <w:r>
+        <w:rPr>
+          <w:rFonts w:ascii="Times New Roman" w:hAnsi="Times New Roman" w:cs="Times New Roman"/>
+          <w:b/>
+          <w:bCs/>
+          <w:sz w:val="22"/>
+          <w:szCs w:val="22"/>
+          <w:lang w:val="en-US"/>
+        </w:rPr>
+        <w:t xml:space="preserve">Adding importance of Erasure Coding as a mechanism for data reliability </w:t>
       </w:r>
     </w:p>
     <w:p>
@@ -2100,56 +2144,25 @@
           <w:ilvl w:val="1"/>
           <w:numId w:val="6"/>
         </w:numPr>
-        <w:jc w:val="both"/>
-        <w:rPr>
-          <w:rFonts w:ascii="Times New Roman" w:hAnsi="Times New Roman" w:cs="Times New Roman"/>
-          <w:sz w:val="22"/>
-          <w:szCs w:val="22"/>
-          <w:lang w:val="en-US"/>
-        </w:rPr>
-      </w:pPr>
-      <w:r>
-        <w:rPr>
-          <w:rFonts w:ascii="Times New Roman" w:hAnsi="Times New Roman" w:cs="Times New Roman"/>
-          <w:sz w:val="22"/>
-          <w:szCs w:val="22"/>
-          <w:lang w:val="en-US"/>
-        </w:rPr>
-        <w:t xml:space="preserve">Changed to: </w:t>
-      </w:r>
-      <w:r>
-        <w:rPr>
-          <w:rFonts w:ascii="Times New Roman" w:hAnsi="Times New Roman" w:cs="Times New Roman"/>
-          <w:sz w:val="22"/>
-          <w:szCs w:val="22"/>
-          <w:lang w:val="en-US"/>
-        </w:rPr>
-        <w:t>Subsequently, a discussion was made on the Declarative API</w:t>
-      </w:r>
-    </w:p>
-    <w:p>
-      <w:pPr>
-        <w:pStyle w:val="ListParagraph"/>
-        <w:numPr>
-          <w:ilvl w:val="0"/>
-          <w:numId w:val="6"/>
-        </w:numPr>
-        <w:jc w:val="both"/>
-        <w:rPr>
-          <w:rFonts w:ascii="Times New Roman" w:hAnsi="Times New Roman" w:cs="Times New Roman"/>
-          <w:sz w:val="22"/>
-          <w:szCs w:val="22"/>
-          <w:lang w:val="en-US"/>
-        </w:rPr>
-      </w:pPr>
-      <w:r>
-        <w:rPr>
-          <w:rFonts w:ascii="Times New Roman" w:hAnsi="Times New Roman" w:cs="Times New Roman"/>
-          <w:sz w:val="22"/>
-          <w:szCs w:val="22"/>
-          <w:lang w:val="en-US"/>
-        </w:rPr>
-        <w:t>"and its main feature is" -&gt; with its main feature being</w:t>
+        <w:rPr>
+          <w:rFonts w:ascii="Times New Roman" w:hAnsi="Times New Roman" w:cs="Times New Roman"/>
+          <w:b/>
+          <w:bCs/>
+          <w:sz w:val="22"/>
+          <w:szCs w:val="22"/>
+          <w:lang w:val="en-US"/>
+        </w:rPr>
+      </w:pPr>
+      <w:r>
+        <w:rPr>
+          <w:rFonts w:ascii="Times New Roman" w:hAnsi="Times New Roman" w:cs="Times New Roman"/>
+          <w:b/>
+          <w:bCs/>
+          <w:sz w:val="22"/>
+          <w:szCs w:val="22"/>
+          <w:lang w:val="en-US"/>
+        </w:rPr>
+        <w:t>Mentioning the drawbacks of the standard async implementation (when compared to the Declarative API)</w:t>
       </w:r>
     </w:p>
     <w:p>
@@ -2159,161 +2172,25 @@
           <w:ilvl w:val="1"/>
           <w:numId w:val="6"/>
         </w:numPr>
-        <w:jc w:val="both"/>
-        <w:rPr>
-          <w:rFonts w:ascii="Times New Roman" w:hAnsi="Times New Roman" w:cs="Times New Roman"/>
-          <w:sz w:val="22"/>
-          <w:szCs w:val="22"/>
-          <w:lang w:val="en-US"/>
-        </w:rPr>
-      </w:pPr>
-      <w:r>
-        <w:rPr>
-          <w:rFonts w:ascii="Times New Roman" w:hAnsi="Times New Roman" w:cs="Times New Roman"/>
-          <w:sz w:val="22"/>
-          <w:szCs w:val="22"/>
-          <w:lang w:val="en-US"/>
-        </w:rPr>
-        <w:t>Changed accordingly</w:t>
-      </w:r>
-    </w:p>
-    <w:p>
-      <w:pPr>
-        <w:pStyle w:val="ListParagraph"/>
-        <w:numPr>
-          <w:ilvl w:val="0"/>
-          <w:numId w:val="6"/>
-        </w:numPr>
-        <w:jc w:val="both"/>
-        <w:rPr>
-          <w:rFonts w:ascii="Times New Roman" w:hAnsi="Times New Roman" w:cs="Times New Roman"/>
-          <w:sz w:val="22"/>
-          <w:szCs w:val="22"/>
-          <w:lang w:val="en-US"/>
-        </w:rPr>
-      </w:pPr>
-      <w:r>
-        <w:rPr>
-          <w:rFonts w:ascii="Times New Roman" w:hAnsi="Times New Roman" w:cs="Times New Roman"/>
-          <w:sz w:val="22"/>
-          <w:szCs w:val="22"/>
-          <w:lang w:val="en-US"/>
-        </w:rPr>
-        <w:t>"The Declarative</w:t>
-      </w:r>
-      <w:r>
-        <w:rPr>
-          <w:rFonts w:ascii="Times New Roman" w:hAnsi="Times New Roman" w:cs="Times New Roman"/>
-          <w:sz w:val="22"/>
-          <w:szCs w:val="22"/>
-          <w:lang w:val="en-US"/>
-        </w:rPr>
-        <w:t xml:space="preserve"> </w:t>
-      </w:r>
-      <w:r>
-        <w:rPr>
-          <w:rFonts w:ascii="Times New Roman" w:hAnsi="Times New Roman" w:cs="Times New Roman"/>
-          <w:sz w:val="22"/>
-          <w:szCs w:val="22"/>
-          <w:lang w:val="en-US"/>
-        </w:rPr>
-        <w:t>API was also put into usage with the implementation" -&gt; The Declarative API was adopted in the erasure coding plugin implementation ...</w:t>
-      </w:r>
-    </w:p>
-    <w:p>
-      <w:pPr>
-        <w:pStyle w:val="ListParagraph"/>
-        <w:numPr>
-          <w:ilvl w:val="1"/>
-          <w:numId w:val="6"/>
-        </w:numPr>
-        <w:jc w:val="both"/>
-        <w:rPr>
-          <w:rFonts w:ascii="Times New Roman" w:hAnsi="Times New Roman" w:cs="Times New Roman"/>
-          <w:sz w:val="22"/>
-          <w:szCs w:val="22"/>
-          <w:lang w:val="en-US"/>
-        </w:rPr>
-      </w:pPr>
-      <w:r>
-        <w:rPr>
-          <w:rFonts w:ascii="Times New Roman" w:hAnsi="Times New Roman" w:cs="Times New Roman"/>
-          <w:sz w:val="22"/>
-          <w:szCs w:val="22"/>
-          <w:lang w:val="en-US"/>
-        </w:rPr>
-        <w:t>Changed accordingly</w:t>
-      </w:r>
-    </w:p>
-    <w:p>
-      <w:pPr>
-        <w:pStyle w:val="ListParagraph"/>
-        <w:numPr>
-          <w:ilvl w:val="0"/>
-          <w:numId w:val="6"/>
-        </w:numPr>
-        <w:rPr>
-          <w:rFonts w:ascii="Times New Roman" w:hAnsi="Times New Roman" w:cs="Times New Roman"/>
-          <w:sz w:val="22"/>
-          <w:szCs w:val="22"/>
-          <w:lang w:val="en-US"/>
-        </w:rPr>
-      </w:pPr>
-      <w:r>
-        <w:rPr>
-          <w:rFonts w:ascii="Times New Roman" w:hAnsi="Times New Roman" w:cs="Times New Roman"/>
-          <w:sz w:val="22"/>
-          <w:szCs w:val="22"/>
-          <w:lang w:val="en-US"/>
-        </w:rPr>
-        <w:t>I'm not sure Figure A1 is correct-&gt; the response handlers are called in the client not the server</w:t>
-      </w:r>
-    </w:p>
-    <w:p>
-      <w:pPr>
-        <w:pStyle w:val="ListParagraph"/>
-        <w:numPr>
-          <w:ilvl w:val="1"/>
-          <w:numId w:val="6"/>
-        </w:numPr>
-        <w:rPr>
-          <w:rFonts w:ascii="Times New Roman" w:hAnsi="Times New Roman" w:cs="Times New Roman"/>
-          <w:sz w:val="22"/>
-          <w:szCs w:val="22"/>
-          <w:lang w:val="en-US"/>
-        </w:rPr>
-      </w:pPr>
-      <w:r>
-        <w:rPr>
-          <w:rFonts w:ascii="Times New Roman" w:hAnsi="Times New Roman" w:cs="Times New Roman"/>
-          <w:sz w:val="22"/>
-          <w:szCs w:val="22"/>
-          <w:lang w:val="en-US"/>
-        </w:rPr>
-        <w:t xml:space="preserve">Moved the response handlers into the “client space” </w:t>
-      </w:r>
-      <w:r>
-        <w:rPr>
-          <mc:AlternateContent>
-            <mc:Choice Requires="w16se">
-              <w:rFonts w:ascii="Times New Roman" w:hAnsi="Times New Roman" w:cs="Times New Roman"/>
-            </mc:Choice>
-            <mc:Fallback>
-              <w:rFonts w:ascii="Apple Color Emoji" w:eastAsia="Apple Color Emoji" w:hAnsi="Apple Color Emoji" w:cs="Apple Color Emoji"/>
-            </mc:Fallback>
-          </mc:AlternateContent>
-          <w:sz w:val="22"/>
-          <w:szCs w:val="22"/>
-          <w:lang w:val="en-US"/>
-        </w:rPr>
-        <mc:AlternateContent>
-          <mc:Choice Requires="w16se">
-            <w16se:symEx w16se:font="Apple Color Emoji" w16se:char="1F609"/>
-          </mc:Choice>
-          <mc:Fallback>
-            <w:t>😉</w:t>
-          </mc:Fallback>
-        </mc:AlternateContent>
+        <w:rPr>
+          <w:rFonts w:ascii="Times New Roman" w:hAnsi="Times New Roman" w:cs="Times New Roman"/>
+          <w:b/>
+          <w:bCs/>
+          <w:sz w:val="22"/>
+          <w:szCs w:val="22"/>
+          <w:lang w:val="en-US"/>
+        </w:rPr>
+      </w:pPr>
+      <w:r>
+        <w:rPr>
+          <w:rFonts w:ascii="Times New Roman" w:hAnsi="Times New Roman" w:cs="Times New Roman"/>
+          <w:b/>
+          <w:bCs/>
+          <w:sz w:val="22"/>
+          <w:szCs w:val="22"/>
+          <w:lang w:val="en-US"/>
+        </w:rPr>
+        <w:t xml:space="preserve">Re-structure of the conclusions, making them clearer and more concise. </w:t>
       </w:r>
     </w:p>
     <w:sectPr>

</xml_diff>